<commit_message>
REPORTGEN-553 : fix bad component
</commit_message>
<xml_diff>
--- a/CastReporting.Reporting.Core/TemplatesFiles/zh-CN/OWASP-2017-Top10 - 总结报告.docx
+++ b/CastReporting.Reporting.Core/TemplatesFiles/zh-CN/OWASP-2017-Top10 - 总结报告.docx
@@ -3415,8 +3415,8 @@
               </mc:Choice>
               <mc:Fallback>
                 <w:pict>
-                  <v:group w14:anchorId="53B2753B" id="Group 11" o:spid="_x0000_s1026" style="position:absolute;margin-left:0;margin-top:0;width:172.8pt;height:718.55pt;z-index:-251646976;mso-width-percent:330;mso-height-percent:950;mso-left-percent:40;mso-position-horizontal-relative:page;mso-position-vertical:center;mso-position-vertical-relative:page;mso-width-percent:330;mso-height-percent:950;mso-left-percent:40" coordsize="21945,91257" o:gfxdata="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">
-                    <v:rect id="Rectangle 14" o:spid="_x0000_s1027" style="position:absolute;width:1945;height:91257;visibility:visible;mso-wrap-style:square;v-text-anchor:middle" o:gfxdata="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" fillcolor="#1f497d [3215]" stroked="f" strokeweight="2pt"/>
+                  <v:group w14:anchorId="53B2753B" id="Group 11" o:spid="_x0000_s1026" style="position:absolute;margin-left:0;margin-top:0;width:172.8pt;height:718.55pt;z-index:-251646976;mso-width-percent:330;mso-height-percent:950;mso-left-percent:40;mso-position-horizontal-relative:page;mso-position-vertical:center;mso-position-vertical-relative:page;mso-width-percent:330;mso-height-percent:950;mso-left-percent:40" coordsize="21945,91257" o:gfxdata="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">
+                    <v:rect id="Rectangle 14" o:spid="_x0000_s1027" style="position:absolute;width:1945;height:91257;visibility:visible;mso-wrap-style:square;v-text-anchor:middle" o:gfxdata="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" fillcolor="#1f497d [3215]" stroked="f" strokeweight="2pt"/>
                     <v:shapetype id="_x0000_t15" coordsize="21600,21600" o:spt="15" adj="16200" path="m@0,l,,,21600@0,21600,21600,10800xe">
                       <v:stroke joinstyle="miter"/>
                       <v:formulas>
@@ -3428,12 +3428,12 @@
                         <v:h position="#0,topLeft" xrange="0,21600"/>
                       </v:handles>
                     </v:shapetype>
-                    <v:shape id="Pentagon 4" o:spid="_x0000_s1028" type="#_x0000_t15" style="position:absolute;top:14668;width:21945;height:5521;visibility:visible;mso-wrap-style:square;v-text-anchor:middle" o:gfxdata="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" adj="18883" fillcolor="#4f81bd [3204]" stroked="f" strokeweight="2pt">
+                    <v:shape id="Pentagon 4" o:spid="_x0000_s1028" type="#_x0000_t15" style="position:absolute;top:14668;width:21945;height:5521;visibility:visible;mso-wrap-style:square;v-text-anchor:middle" o:gfxdata="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" adj="18883" fillcolor="#4f81bd [3204]" stroked="f" strokeweight="2pt">
                       <v:textbox inset=",0,14.4pt,0">
                         <w:txbxContent>
                           <w:p>
                             <w:pPr>
-                              <w:pStyle w:val="affa"/>
+                              <w:pStyle w:val="NoSpacing"/>
                               <w:jc w:val="right"/>
                               <w:rPr>
                                 <w:color w:val="FFFFFF" w:themeColor="background1"/>
@@ -3445,99 +3445,99 @@
                         </w:txbxContent>
                       </v:textbox>
                     </v:shape>
-                    <v:group id="Group 20" o:spid="_x0000_s1029" style="position:absolute;left:762;top:42100;width:20574;height:49103" coordorigin="806,42118" coordsize="13062,31210" o:gfxdata="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">
-                      <v:group id="Group 21" o:spid="_x0000_s1030" style="position:absolute;left:1410;top:42118;width:10478;height:31210" coordorigin="1410,42118" coordsize="10477,31210" o:gfxdata="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">
+                    <v:group id="Group 20" o:spid="_x0000_s1029" style="position:absolute;left:762;top:42100;width:20574;height:49103" coordorigin="806,42118" coordsize="13062,31210" o:gfxdata="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">
+                      <v:group id="Group 21" o:spid="_x0000_s1030" style="position:absolute;left:1410;top:42118;width:10478;height:31210" coordorigin="1410,42118" coordsize="10477,31210" o:gfxdata="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">
                         <o:lock v:ext="edit" aspectratio="t"/>
-                        <v:shape id="Freeform 20" o:spid="_x0000_s1031" style="position:absolute;left:3696;top:62168;width:1937;height:6985;visibility:visible;mso-wrap-style:square;v-text-anchor:top" coordsize="122,440" o:gfxdata="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" path="m,l39,152,84,304r38,113l122,440,76,306,39,180,6,53,,xe" fillcolor="#1f497d [3215]" strokecolor="#1f497d [3215]" strokeweight="0">
+                        <v:shape id="Freeform 20" o:spid="_x0000_s1031" style="position:absolute;left:3696;top:62168;width:1937;height:6985;visibility:visible;mso-wrap-style:square;v-text-anchor:top" coordsize="122,440" o:gfxdata="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" path="m,l39,152,84,304r38,113l122,440,76,306,39,180,6,53,,xe" fillcolor="#1f497d [3215]" strokecolor="#1f497d [3215]" strokeweight="0">
                           <v:path arrowok="t" o:connecttype="custom" o:connectlocs="0,0;61913,241300;133350,482600;193675,661988;193675,698500;120650,485775;61913,285750;9525,84138;0,0" o:connectangles="0,0,0,0,0,0,0,0,0"/>
                         </v:shape>
-                        <v:shape id="Freeform 21" o:spid="_x0000_s1032" style="position:absolute;left:5728;top:69058;width:1842;height:4270;visibility:visible;mso-wrap-style:square;v-text-anchor:top" coordsize="116,269" o:gfxdata="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" path="m,l8,19,37,93r30,74l116,269r-8,l60,169,30,98,1,25,,xe" fillcolor="#1f497d [3215]" strokecolor="#1f497d [3215]" strokeweight="0">
+                        <v:shape id="Freeform 21" o:spid="_x0000_s1032" style="position:absolute;left:5728;top:69058;width:1842;height:4270;visibility:visible;mso-wrap-style:square;v-text-anchor:top" coordsize="116,269" o:gfxdata="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" path="m,l8,19,37,93r30,74l116,269r-8,l60,169,30,98,1,25,,xe" fillcolor="#1f497d [3215]" strokecolor="#1f497d [3215]" strokeweight="0">
                           <v:path arrowok="t" o:connecttype="custom" o:connectlocs="0,0;12700,30163;58738,147638;106363,265113;184150,427038;171450,427038;95250,268288;47625,155575;1588,39688;0,0" o:connectangles="0,0,0,0,0,0,0,0,0,0"/>
                         </v:shape>
-                        <v:shape id="Freeform 22" o:spid="_x0000_s1033" style="position:absolute;left:1410;top:42118;width:2223;height:20193;visibility:visible;mso-wrap-style:square;v-text-anchor:top" coordsize="140,1272" o:gfxdata="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" path="m,l,,1,79r2,80l12,317,23,476,39,634,58,792,83,948r24,138l135,1223r5,49l138,1262,105,1106,77,949,53,792,35,634,20,476,9,317,2,159,,79,,xe" fillcolor="#1f497d [3215]" strokecolor="#1f497d [3215]" strokeweight="0">
+                        <v:shape id="Freeform 22" o:spid="_x0000_s1033" style="position:absolute;left:1410;top:42118;width:2223;height:20193;visibility:visible;mso-wrap-style:square;v-text-anchor:top" coordsize="140,1272" o:gfxdata="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" path="m,l,,1,79r2,80l12,317,23,476,39,634,58,792,83,948r24,138l135,1223r5,49l138,1262,105,1106,77,949,53,792,35,634,20,476,9,317,2,159,,79,,xe" fillcolor="#1f497d [3215]" strokecolor="#1f497d [3215]" strokeweight="0">
                           <v:path arrowok="t" o:connecttype="custom" o:connectlocs="0,0;0,0;1588,125413;4763,252413;19050,503238;36513,755650;61913,1006475;92075,1257300;131763,1504950;169863,1724025;214313,1941513;222250,2019300;219075,2003425;166688,1755775;122238,1506538;84138,1257300;55563,1006475;31750,755650;14288,503238;3175,252413;0,125413;0,0" o:connectangles="0,0,0,0,0,0,0,0,0,0,0,0,0,0,0,0,0,0,0,0,0,0"/>
                         </v:shape>
-                        <v:shape id="Freeform 23" o:spid="_x0000_s1034" style="position:absolute;left:3410;top:48611;width:715;height:13557;visibility:visible;mso-wrap-style:square;v-text-anchor:top" coordsize="45,854" o:gfxdata="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" path="m45,r,l35,66r-9,67l14,267,6,401,3,534,6,669r8,134l18,854r,-3l9,814,8,803,1,669,,534,3,401,12,267,25,132,34,66,45,xe" fillcolor="#1f497d [3215]" strokecolor="#1f497d [3215]" strokeweight="0">
+                        <v:shape id="Freeform 23" o:spid="_x0000_s1034" style="position:absolute;left:3410;top:48611;width:715;height:13557;visibility:visible;mso-wrap-style:square;v-text-anchor:top" coordsize="45,854" o:gfxdata="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" path="m45,r,l35,66r-9,67l14,267,6,401,3,534,6,669r8,134l18,854r,-3l9,814,8,803,1,669,,534,3,401,12,267,25,132,34,66,45,xe" fillcolor="#1f497d [3215]" strokecolor="#1f497d [3215]" strokeweight="0">
                           <v:path arrowok="t" o:connecttype="custom" o:connectlocs="71438,0;71438,0;55563,104775;41275,211138;22225,423863;9525,636588;4763,847725;9525,1062038;22225,1274763;28575,1355725;28575,1350963;14288,1292225;12700,1274763;1588,1062038;0,847725;4763,636588;19050,423863;39688,209550;53975,104775;71438,0" o:connectangles="0,0,0,0,0,0,0,0,0,0,0,0,0,0,0,0,0,0,0,0"/>
                         </v:shape>
-                        <v:shape id="Freeform 24" o:spid="_x0000_s1035" style="position:absolute;left:3633;top:62311;width:2444;height:9985;visibility:visible;mso-wrap-style:square;v-text-anchor:top" coordsize="154,629" o:gfxdata="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" path="m,l10,44r11,82l34,207r19,86l75,380r25,86l120,521r21,55l152,618r2,11l140,595,115,532,93,468,67,383,47,295,28,207,12,104,,xe" fillcolor="#1f497d [3215]" strokecolor="#1f497d [3215]" strokeweight="0">
+                        <v:shape id="Freeform 24" o:spid="_x0000_s1035" style="position:absolute;left:3633;top:62311;width:2444;height:9985;visibility:visible;mso-wrap-style:square;v-text-anchor:top" coordsize="154,629" o:gfxdata="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" path="m,l10,44r11,82l34,207r19,86l75,380r25,86l120,521r21,55l152,618r2,11l140,595,115,532,93,468,67,383,47,295,28,207,12,104,,xe" fillcolor="#1f497d [3215]" strokecolor="#1f497d [3215]" strokeweight="0">
                           <v:path arrowok="t" o:connecttype="custom" o:connectlocs="0,0;15875,69850;33338,200025;53975,328613;84138,465138;119063,603250;158750,739775;190500,827088;223838,914400;241300,981075;244475,998538;222250,944563;182563,844550;147638,742950;106363,608013;74613,468313;44450,328613;19050,165100;0,0" o:connectangles="0,0,0,0,0,0,0,0,0,0,0,0,0,0,0,0,0,0,0"/>
                         </v:shape>
-                        <v:shape id="Freeform 25" o:spid="_x0000_s1036" style="position:absolute;left:6204;top:72233;width:524;height:1095;visibility:visible;mso-wrap-style:square;v-text-anchor:top" coordsize="33,69" o:gfxdata="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" path="m,l33,69r-9,l12,35,,xe" fillcolor="#1f497d [3215]" strokecolor="#1f497d [3215]" strokeweight="0">
+                        <v:shape id="Freeform 25" o:spid="_x0000_s1036" style="position:absolute;left:6204;top:72233;width:524;height:1095;visibility:visible;mso-wrap-style:square;v-text-anchor:top" coordsize="33,69" o:gfxdata="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" path="m,l33,69r-9,l12,35,,xe" fillcolor="#1f497d [3215]" strokecolor="#1f497d [3215]" strokeweight="0">
                           <v:path arrowok="t" o:connecttype="custom" o:connectlocs="0,0;52388,109538;38100,109538;19050,55563;0,0" o:connectangles="0,0,0,0,0"/>
                         </v:shape>
-                        <v:shape id="Freeform 26" o:spid="_x0000_s1037" style="position:absolute;left:3553;top:61533;width:238;height:1476;visibility:visible;mso-wrap-style:square;v-text-anchor:top" coordsize="15,93" o:gfxdata="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" path="m,l9,37r,3l15,93,5,49,,xe" fillcolor="#1f497d [3215]" strokecolor="#1f497d [3215]" strokeweight="0">
+                        <v:shape id="Freeform 26" o:spid="_x0000_s1037" style="position:absolute;left:3553;top:61533;width:238;height:1476;visibility:visible;mso-wrap-style:square;v-text-anchor:top" coordsize="15,93" o:gfxdata="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" path="m,l9,37r,3l15,93,5,49,,xe" fillcolor="#1f497d [3215]" strokecolor="#1f497d [3215]" strokeweight="0">
                           <v:path arrowok="t" o:connecttype="custom" o:connectlocs="0,0;14288,58738;14288,63500;23813,147638;7938,77788;0,0" o:connectangles="0,0,0,0,0,0"/>
                         </v:shape>
-                        <v:shape id="Freeform 27" o:spid="_x0000_s1038" style="position:absolute;left:5633;top:56897;width:6255;height:12161;visibility:visible;mso-wrap-style:square;v-text-anchor:top" coordsize="394,766" o:gfxdata="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" path="m394,r,l356,38,319,77r-35,40l249,160r-42,58l168,276r-37,63l98,402,69,467,45,535,26,604,14,673,7,746,6,766,,749r1,-5l7,673,21,603,40,533,65,466,94,400r33,-64l164,275r40,-60l248,158r34,-42l318,76,354,37,394,xe" fillcolor="#1f497d [3215]" strokecolor="#1f497d [3215]" strokeweight="0">
+                        <v:shape id="Freeform 27" o:spid="_x0000_s1038" style="position:absolute;left:5633;top:56897;width:6255;height:12161;visibility:visible;mso-wrap-style:square;v-text-anchor:top" coordsize="394,766" o:gfxdata="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" path="m394,r,l356,38,319,77r-35,40l249,160r-42,58l168,276r-37,63l98,402,69,467,45,535,26,604,14,673,7,746,6,766,,749r1,-5l7,673,21,603,40,533,65,466,94,400r33,-64l164,275r40,-60l248,158r34,-42l318,76,354,37,394,xe" fillcolor="#1f497d [3215]" strokecolor="#1f497d [3215]" strokeweight="0">
                           <v:path arrowok="t" o:connecttype="custom" o:connectlocs="625475,0;625475,0;565150,60325;506413,122238;450850,185738;395288,254000;328613,346075;266700,438150;207963,538163;155575,638175;109538,741363;71438,849313;41275,958850;22225,1068388;11113,1184275;9525,1216025;0,1189038;1588,1181100;11113,1068388;33338,957263;63500,846138;103188,739775;149225,635000;201613,533400;260350,436563;323850,341313;393700,250825;447675,184150;504825,120650;561975,58738;625475,0" o:connectangles="0,0,0,0,0,0,0,0,0,0,0,0,0,0,0,0,0,0,0,0,0,0,0,0,0,0,0,0,0,0,0"/>
                         </v:shape>
-                        <v:shape id="Freeform 28" o:spid="_x0000_s1039" style="position:absolute;left:5633;top:69153;width:571;height:3080;visibility:visible;mso-wrap-style:square;v-text-anchor:top" coordsize="36,194" o:gfxdata="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" path="m,l6,16r1,3l11,80r9,52l33,185r3,9l21,161,15,145,5,81,1,41,,xe" fillcolor="#1f497d [3215]" strokecolor="#1f497d [3215]" strokeweight="0">
+                        <v:shape id="Freeform 28" o:spid="_x0000_s1039" style="position:absolute;left:5633;top:69153;width:571;height:3080;visibility:visible;mso-wrap-style:square;v-text-anchor:top" coordsize="36,194" o:gfxdata="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" path="m,l6,16r1,3l11,80r9,52l33,185r3,9l21,161,15,145,5,81,1,41,,xe" fillcolor="#1f497d [3215]" strokecolor="#1f497d [3215]" strokeweight="0">
                           <v:path arrowok="t" o:connecttype="custom" o:connectlocs="0,0;9525,25400;11113,30163;17463,127000;31750,209550;52388,293688;57150,307975;33338,255588;23813,230188;7938,128588;1588,65088;0,0" o:connectangles="0,0,0,0,0,0,0,0,0,0,0,0"/>
                         </v:shape>
-                        <v:shape id="Freeform 29" o:spid="_x0000_s1040" style="position:absolute;left:6077;top:72296;width:493;height:1032;visibility:visible;mso-wrap-style:square;v-text-anchor:top" coordsize="31,65" o:gfxdata="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" path="m,l31,65r-8,l,xe" fillcolor="#1f497d [3215]" strokecolor="#1f497d [3215]" strokeweight="0">
+                        <v:shape id="Freeform 29" o:spid="_x0000_s1040" style="position:absolute;left:6077;top:72296;width:493;height:1032;visibility:visible;mso-wrap-style:square;v-text-anchor:top" coordsize="31,65" o:gfxdata="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" path="m,l31,65r-8,l,xe" fillcolor="#1f497d [3215]" strokecolor="#1f497d [3215]" strokeweight="0">
                           <v:path arrowok="t" o:connecttype="custom" o:connectlocs="0,0;49213,103188;36513,103188;0,0" o:connectangles="0,0,0,0"/>
                         </v:shape>
-                        <v:shape id="Freeform 30" o:spid="_x0000_s1041" style="position:absolute;left:5633;top:68788;width:111;height:666;visibility:visible;mso-wrap-style:square;v-text-anchor:top" coordsize="7,42" o:gfxdata="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" path="m,l6,17,7,42,6,39,,23,,xe" fillcolor="#1f497d [3215]" strokecolor="#1f497d [3215]" strokeweight="0">
+                        <v:shape id="Freeform 30" o:spid="_x0000_s1041" style="position:absolute;left:5633;top:68788;width:111;height:666;visibility:visible;mso-wrap-style:square;v-text-anchor:top" coordsize="7,42" o:gfxdata="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" path="m,l6,17,7,42,6,39,,23,,xe" fillcolor="#1f497d [3215]" strokecolor="#1f497d [3215]" strokeweight="0">
                           <v:path arrowok="t" o:connecttype="custom" o:connectlocs="0,0;9525,26988;11113,66675;9525,61913;0,36513;0,0" o:connectangles="0,0,0,0,0,0"/>
                         </v:shape>
-                        <v:shape id="Freeform 31" o:spid="_x0000_s1042" style="position:absolute;left:5871;top:71455;width:714;height:1873;visibility:visible;mso-wrap-style:square;v-text-anchor:top" coordsize="45,118" o:gfxdata="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" path="m,l6,16,21,49,33,84r12,34l44,118,13,53,11,42,,xe" fillcolor="#1f497d [3215]" strokecolor="#1f497d [3215]" strokeweight="0">
+                        <v:shape id="Freeform 31" o:spid="_x0000_s1042" style="position:absolute;left:5871;top:71455;width:714;height:1873;visibility:visible;mso-wrap-style:square;v-text-anchor:top" coordsize="45,118" o:gfxdata="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" path="m,l6,16,21,49,33,84r12,34l44,118,13,53,11,42,,xe" fillcolor="#1f497d [3215]" strokecolor="#1f497d [3215]" strokeweight="0">
                           <v:path arrowok="t" o:connecttype="custom" o:connectlocs="0,0;9525,25400;33338,77788;52388,133350;71438,187325;69850,187325;20638,84138;17463,66675;0,0" o:connectangles="0,0,0,0,0,0,0,0,0"/>
                         </v:shape>
                       </v:group>
-                      <v:group id="Group 70" o:spid="_x0000_s1043" style="position:absolute;left:806;top:48269;width:13063;height:25059" coordorigin="806,46499" coordsize="8747,16779" o:gfxdata="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">
+                      <v:group id="Group 70" o:spid="_x0000_s1043" style="position:absolute;left:806;top:48269;width:13063;height:25059" coordorigin="806,46499" coordsize="8747,16779" o:gfxdata="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">
                         <o:lock v:ext="edit" aspectratio="t"/>
-                        <v:shape id="Freeform 8" o:spid="_x0000_s1044" style="position:absolute;left:1187;top:51897;width:1984;height:7143;visibility:visible;mso-wrap-style:square;v-text-anchor:top" coordsize="125,450" o:gfxdata="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" path="m,l41,155,86,309r39,116l125,450,79,311,41,183,7,54,,xe" fillcolor="#1f497d [3215]" strokecolor="#1f497d [3215]" strokeweight="0">
+                        <v:shape id="Freeform 8" o:spid="_x0000_s1044" style="position:absolute;left:1187;top:51897;width:1984;height:7143;visibility:visible;mso-wrap-style:square;v-text-anchor:top" coordsize="125,450" o:gfxdata="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" path="m,l41,155,86,309r39,116l125,450,79,311,41,183,7,54,,xe" fillcolor="#1f497d [3215]" strokecolor="#1f497d [3215]" strokeweight="0">
                           <v:fill opacity="13107f"/>
                           <v:stroke opacity="13107f"/>
                           <v:path arrowok="t" o:connecttype="custom" o:connectlocs="0,0;65088,246063;136525,490538;198438,674688;198438,714375;125413,493713;65088,290513;11113,85725;0,0" o:connectangles="0,0,0,0,0,0,0,0,0"/>
                         </v:shape>
-                        <v:shape id="Freeform 9" o:spid="_x0000_s1045" style="position:absolute;left:3282;top:58913;width:1874;height:4366;visibility:visible;mso-wrap-style:square;v-text-anchor:top" coordsize="118,275" o:gfxdata="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" path="m,l8,20,37,96r32,74l118,275r-9,l61,174,30,100,,26,,xe" fillcolor="#1f497d [3215]" strokecolor="#1f497d [3215]" strokeweight="0">
+                        <v:shape id="Freeform 9" o:spid="_x0000_s1045" style="position:absolute;left:3282;top:58913;width:1874;height:4366;visibility:visible;mso-wrap-style:square;v-text-anchor:top" coordsize="118,275" o:gfxdata="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" path="m,l8,20,37,96r32,74l118,275r-9,l61,174,30,100,,26,,xe" fillcolor="#1f497d [3215]" strokecolor="#1f497d [3215]" strokeweight="0">
                           <v:fill opacity="13107f"/>
                           <v:stroke opacity="13107f"/>
                           <v:path arrowok="t" o:connecttype="custom" o:connectlocs="0,0;12700,31750;58738,152400;109538,269875;187325,436563;173038,436563;96838,276225;47625,158750;0,41275;0,0" o:connectangles="0,0,0,0,0,0,0,0,0,0"/>
                         </v:shape>
-                        <v:shape id="Freeform 10" o:spid="_x0000_s1046" style="position:absolute;left:806;top:50103;width:317;height:1921;visibility:visible;mso-wrap-style:square;v-text-anchor:top" coordsize="20,121" o:gfxdata="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" path="m,l16,72r4,49l18,112,,31,,xe" fillcolor="#1f497d [3215]" strokecolor="#1f497d [3215]" strokeweight="0">
+                        <v:shape id="Freeform 10" o:spid="_x0000_s1046" style="position:absolute;left:806;top:50103;width:317;height:1921;visibility:visible;mso-wrap-style:square;v-text-anchor:top" coordsize="20,121" o:gfxdata="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" path="m,l16,72r4,49l18,112,,31,,xe" fillcolor="#1f497d [3215]" strokecolor="#1f497d [3215]" strokeweight="0">
                           <v:fill opacity="13107f"/>
                           <v:stroke opacity="13107f"/>
                           <v:path arrowok="t" o:connecttype="custom" o:connectlocs="0,0;25400,114300;31750,192088;28575,177800;0,49213;0,0" o:connectangles="0,0,0,0,0,0"/>
                         </v:shape>
-                        <v:shape id="Freeform 12" o:spid="_x0000_s1047" style="position:absolute;left:1123;top:52024;width:2509;height:10207;visibility:visible;mso-wrap-style:square;v-text-anchor:top" coordsize="158,643" o:gfxdata="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" path="m,l11,46r11,83l36,211r19,90l76,389r27,87l123,533r21,55l155,632r3,11l142,608,118,544,95,478,69,391,47,302,29,212,13,107,,xe" fillcolor="#1f497d [3215]" strokecolor="#1f497d [3215]" strokeweight="0">
+                        <v:shape id="Freeform 12" o:spid="_x0000_s1047" style="position:absolute;left:1123;top:52024;width:2509;height:10207;visibility:visible;mso-wrap-style:square;v-text-anchor:top" coordsize="158,643" o:gfxdata="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" path="m,l11,46r11,83l36,211r19,90l76,389r27,87l123,533r21,55l155,632r3,11l142,608,118,544,95,478,69,391,47,302,29,212,13,107,,xe" fillcolor="#1f497d [3215]" strokecolor="#1f497d [3215]" strokeweight="0">
                           <v:fill opacity="13107f"/>
                           <v:stroke opacity="13107f"/>
                           <v:path arrowok="t" o:connecttype="custom" o:connectlocs="0,0;17463,73025;34925,204788;57150,334963;87313,477838;120650,617538;163513,755650;195263,846138;228600,933450;246063,1003300;250825,1020763;225425,965200;187325,863600;150813,758825;109538,620713;74613,479425;46038,336550;20638,169863;0,0" o:connectangles="0,0,0,0,0,0,0,0,0,0,0,0,0,0,0,0,0,0,0"/>
                         </v:shape>
-                        <v:shape id="Freeform 13" o:spid="_x0000_s1048" style="position:absolute;left:3759;top:62152;width:524;height:1127;visibility:visible;mso-wrap-style:square;v-text-anchor:top" coordsize="33,71" o:gfxdata="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" path="m,l33,71r-9,l11,36,,xe" fillcolor="#1f497d [3215]" strokecolor="#1f497d [3215]" strokeweight="0">
+                        <v:shape id="Freeform 13" o:spid="_x0000_s1048" style="position:absolute;left:3759;top:62152;width:524;height:1127;visibility:visible;mso-wrap-style:square;v-text-anchor:top" coordsize="33,71" o:gfxdata="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" path="m,l33,71r-9,l11,36,,xe" fillcolor="#1f497d [3215]" strokecolor="#1f497d [3215]" strokeweight="0">
                           <v:fill opacity="13107f"/>
                           <v:stroke opacity="13107f"/>
                           <v:path arrowok="t" o:connecttype="custom" o:connectlocs="0,0;52388,112713;38100,112713;17463,57150;0,0" o:connectangles="0,0,0,0,0"/>
                         </v:shape>
-                        <v:shape id="Freeform 14" o:spid="_x0000_s1049" style="position:absolute;left:1060;top:51246;width:238;height:1508;visibility:visible;mso-wrap-style:square;v-text-anchor:top" coordsize="15,95" o:gfxdata="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" path="m,l8,37r,4l15,95,4,49,,xe" fillcolor="#1f497d [3215]" strokecolor="#1f497d [3215]" strokeweight="0">
+                        <v:shape id="Freeform 14" o:spid="_x0000_s1049" style="position:absolute;left:1060;top:51246;width:238;height:1508;visibility:visible;mso-wrap-style:square;v-text-anchor:top" coordsize="15,95" o:gfxdata="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" path="m,l8,37r,4l15,95,4,49,,xe" fillcolor="#1f497d [3215]" strokecolor="#1f497d [3215]" strokeweight="0">
                           <v:fill opacity="13107f"/>
                           <v:stroke opacity="13107f"/>
                           <v:path arrowok="t" o:connecttype="custom" o:connectlocs="0,0;12700,58738;12700,65088;23813,150813;6350,77788;0,0" o:connectangles="0,0,0,0,0,0"/>
                         </v:shape>
-                        <v:shape id="Freeform 15" o:spid="_x0000_s1050" style="position:absolute;left:3171;top:46499;width:6382;height:12414;visibility:visible;mso-wrap-style:square;v-text-anchor:top" coordsize="402,782" o:gfxdata="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" path="m402,r,1l363,39,325,79r-35,42l255,164r-44,58l171,284r-38,62l100,411,71,478,45,546,27,617,13,689,7,761r,21l,765r1,-4l7,688,21,616,40,545,66,475,95,409r35,-66l167,281r42,-61l253,163r34,-43l324,78,362,38,402,xe" fillcolor="#1f497d [3215]" strokecolor="#1f497d [3215]" strokeweight="0">
+                        <v:shape id="Freeform 15" o:spid="_x0000_s1050" style="position:absolute;left:3171;top:46499;width:6382;height:12414;visibility:visible;mso-wrap-style:square;v-text-anchor:top" coordsize="402,782" o:gfxdata="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" path="m402,r,1l363,39,325,79r-35,42l255,164r-44,58l171,284r-38,62l100,411,71,478,45,546,27,617,13,689,7,761r,21l,765r1,-4l7,688,21,616,40,545,66,475,95,409r35,-66l167,281r42,-61l253,163r34,-43l324,78,362,38,402,xe" fillcolor="#1f497d [3215]" strokecolor="#1f497d [3215]" strokeweight="0">
                           <v:fill opacity="13107f"/>
                           <v:stroke opacity="13107f"/>
                           <v:path arrowok="t" o:connecttype="custom" o:connectlocs="638175,0;638175,1588;576263,61913;515938,125413;460375,192088;404813,260350;334963,352425;271463,450850;211138,549275;158750,652463;112713,758825;71438,866775;42863,979488;20638,1093788;11113,1208088;11113,1241425;0,1214438;1588,1208088;11113,1092200;33338,977900;63500,865188;104775,754063;150813,649288;206375,544513;265113,446088;331788,349250;401638,258763;455613,190500;514350,123825;574675,60325;638175,0" o:connectangles="0,0,0,0,0,0,0,0,0,0,0,0,0,0,0,0,0,0,0,0,0,0,0,0,0,0,0,0,0,0,0"/>
                         </v:shape>
-                        <v:shape id="Freeform 16" o:spid="_x0000_s1051" style="position:absolute;left:3171;top:59040;width:588;height:3112;visibility:visible;mso-wrap-style:square;v-text-anchor:top" coordsize="37,196" o:gfxdata="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" path="m,l6,15r1,3l12,80r9,54l33,188r4,8l22,162,15,146,5,81,1,40,,xe" fillcolor="#1f497d [3215]" strokecolor="#1f497d [3215]" strokeweight="0">
+                        <v:shape id="Freeform 16" o:spid="_x0000_s1051" style="position:absolute;left:3171;top:59040;width:588;height:3112;visibility:visible;mso-wrap-style:square;v-text-anchor:top" coordsize="37,196" o:gfxdata="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" path="m,l6,15r1,3l12,80r9,54l33,188r4,8l22,162,15,146,5,81,1,40,,xe" fillcolor="#1f497d [3215]" strokecolor="#1f497d [3215]" strokeweight="0">
                           <v:fill opacity="13107f"/>
                           <v:stroke opacity="13107f"/>
                           <v:path arrowok="t" o:connecttype="custom" o:connectlocs="0,0;9525,23813;11113,28575;19050,127000;33338,212725;52388,298450;58738,311150;34925,257175;23813,231775;7938,128588;1588,63500;0,0" o:connectangles="0,0,0,0,0,0,0,0,0,0,0,0"/>
                         </v:shape>
-                        <v:shape id="Freeform 17" o:spid="_x0000_s1052" style="position:absolute;left:3632;top:62231;width:492;height:1048;visibility:visible;mso-wrap-style:square;v-text-anchor:top" coordsize="31,66" o:gfxdata="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" path="m,l31,66r-7,l,xe" fillcolor="#1f497d [3215]" strokecolor="#1f497d [3215]" strokeweight="0">
+                        <v:shape id="Freeform 17" o:spid="_x0000_s1052" style="position:absolute;left:3632;top:62231;width:492;height:1048;visibility:visible;mso-wrap-style:square;v-text-anchor:top" coordsize="31,66" o:gfxdata="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" path="m,l31,66r-7,l,xe" fillcolor="#1f497d [3215]" strokecolor="#1f497d [3215]" strokeweight="0">
                           <v:fill opacity="13107f"/>
                           <v:stroke opacity="13107f"/>
                           <v:path arrowok="t" o:connecttype="custom" o:connectlocs="0,0;49213,104775;38100,104775;0,0" o:connectangles="0,0,0,0"/>
                         </v:shape>
-                        <v:shape id="Freeform 18" o:spid="_x0000_s1053" style="position:absolute;left:3171;top:58644;width:111;height:682;visibility:visible;mso-wrap-style:square;v-text-anchor:top" coordsize="7,43" o:gfxdata="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" path="m,l7,17r,26l6,40,,25,,xe" fillcolor="#1f497d [3215]" strokecolor="#1f497d [3215]" strokeweight="0">
+                        <v:shape id="Freeform 18" o:spid="_x0000_s1053" style="position:absolute;left:3171;top:58644;width:111;height:682;visibility:visible;mso-wrap-style:square;v-text-anchor:top" coordsize="7,43" o:gfxdata="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" path="m,l7,17r,26l6,40,,25,,xe" fillcolor="#1f497d [3215]" strokecolor="#1f497d [3215]" strokeweight="0">
                           <v:fill opacity="13107f"/>
                           <v:stroke opacity="13107f"/>
                           <v:path arrowok="t" o:connecttype="custom" o:connectlocs="0,0;11113,26988;11113,68263;9525,63500;0,39688;0,0" o:connectangles="0,0,0,0,0,0"/>
                         </v:shape>
-                        <v:shape id="Freeform 19" o:spid="_x0000_s1054" style="position:absolute;left:3409;top:61358;width:731;height:1921;visibility:visible;mso-wrap-style:square;v-text-anchor:top" coordsize="46,121" o:gfxdata="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" path="m,l7,16,22,50,33,86r13,35l45,121,14,55,11,44,,xe" fillcolor="#1f497d [3215]" strokecolor="#1f497d [3215]" strokeweight="0">
+                        <v:shape id="Freeform 19" o:spid="_x0000_s1054" style="position:absolute;left:3409;top:61358;width:731;height:1921;visibility:visible;mso-wrap-style:square;v-text-anchor:top" coordsize="46,121" o:gfxdata="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" path="m,l7,16,22,50,33,86r13,35l45,121,14,55,11,44,,xe" fillcolor="#1f497d [3215]" strokecolor="#1f497d [3215]" strokeweight="0">
                           <v:fill opacity="13107f"/>
                           <v:stroke opacity="13107f"/>
                           <v:path arrowok="t" o:connecttype="custom" o:connectlocs="0,0;11113,25400;34925,79375;52388,136525;73025,192088;71438,192088;22225,87313;17463,69850;0,0" o:connectangles="0,0,0,0,0,0,0,0,0"/>
@@ -3721,12 +3721,12 @@
                     <v:stroke joinstyle="miter"/>
                     <v:path gradientshapeok="t" o:connecttype="rect"/>
                   </v:shapetype>
-                  <v:shape id="Text Box 32" o:spid="_x0000_s1055" type="#_x0000_t202" style="position:absolute;margin-left:0;margin-top:0;width:4in;height:28.8pt;z-index:251671552;visibility:visible;mso-wrap-style:square;mso-width-percent:450;mso-height-percent:0;mso-left-percent:420;mso-top-percent:880;mso-wrap-distance-left:9pt;mso-wrap-distance-top:0;mso-wrap-distance-right:9pt;mso-wrap-distance-bottom:0;mso-position-horizontal-relative:page;mso-position-vertical-relative:page;mso-width-percent:450;mso-height-percent:0;mso-left-percent:420;mso-top-percent:880;mso-width-relative:page;mso-height-relative:margin;v-text-anchor:bottom" o:gfxdata="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" filled="f" stroked="f" strokeweight=".5pt">
+                  <v:shape id="Text Box 32" o:spid="_x0000_s1055" type="#_x0000_t202" style="position:absolute;margin-left:0;margin-top:0;width:4in;height:28.8pt;z-index:251671552;visibility:visible;mso-wrap-style:square;mso-width-percent:450;mso-height-percent:0;mso-left-percent:420;mso-top-percent:880;mso-wrap-distance-left:9pt;mso-wrap-distance-top:0;mso-wrap-distance-right:9pt;mso-wrap-distance-bottom:0;mso-position-horizontal-relative:page;mso-position-vertical-relative:page;mso-width-percent:450;mso-height-percent:0;mso-left-percent:420;mso-top-percent:880;mso-width-relative:page;mso-height-relative:margin;v-text-anchor:bottom" o:gfxdata="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" filled="f" stroked="f" strokeweight=".5pt">
                     <v:textbox style="mso-fit-shape-to-text:t" inset="0,0,0,0">
                       <w:txbxContent>
                         <w:p>
                           <w:pPr>
-                            <w:pStyle w:val="affa"/>
+                            <w:pStyle w:val="NoSpacing"/>
                             <w:rPr>
                               <w:color w:val="4F81BD" w:themeColor="accent1"/>
                               <w:sz w:val="26"/>
@@ -3748,6 +3748,7 @@
                               <w:dataBinding w:prefixMappings="xmlns:ns0='http://purl.org/dc/elements/1.1/' xmlns:ns1='http://schemas.openxmlformats.org/package/2006/metadata/core-properties' " w:xpath="/ns1:coreProperties[1]/ns0:creator[1]" w:storeItemID="{6C3C8BC8-F283-45AE-878A-BAB7291924A1}"/>
                               <w:text/>
                             </w:sdtPr>
+                            <w:sdtEndPr/>
                             <w:sdtContent>
                               <w:r>
                                 <w:rPr>
@@ -3764,7 +3765,7 @@
                         </w:p>
                         <w:p>
                           <w:pPr>
-                            <w:pStyle w:val="affa"/>
+                            <w:pStyle w:val="NoSpacing"/>
                             <w:rPr>
                               <w:color w:val="595959" w:themeColor="text1" w:themeTint="A6"/>
                               <w:szCs w:val="20"/>
@@ -3783,6 +3784,7 @@
                               <w:dataBinding w:prefixMappings="xmlns:ns0='http://schemas.openxmlformats.org/officeDocument/2006/extended-properties' " w:xpath="/ns0:Properties[1]/ns0:Company[1]" w:storeItemID="{6668398D-A668-4E3E-A5EB-62B293D839F1}"/>
                               <w:text/>
                             </w:sdtPr>
+                            <w:sdtEndPr/>
                             <w:sdtContent>
                               <w:r>
                                 <w:rPr>
@@ -4191,11 +4193,7 @@
               </mc:Choice>
               <mc:Fallback>
                 <w:pict>
-                  <v:shapetype w14:anchorId="789AD5BD" id="_x0000_t202" coordsize="21600,21600" o:spt="202" path="m,l,21600r21600,l21600,xe">
-                    <v:stroke joinstyle="miter"/>
-                    <v:path gradientshapeok="t" o:connecttype="rect"/>
-                  </v:shapetype>
-                  <v:shape id="Text Box 83" o:spid="_x0000_s1056" type="#_x0000_t202" style="position:absolute;left:0;text-align:left;margin-left:229.05pt;margin-top:114.95pt;width:473.6pt;height:202.8pt;z-index:251670528;visibility:visible;mso-wrap-style:square;mso-width-percent:0;mso-height-percent:0;mso-wrap-distance-left:9pt;mso-wrap-distance-top:0;mso-wrap-distance-right:9pt;mso-wrap-distance-bottom:0;mso-position-horizontal:absolute;mso-position-horizontal-relative:page;mso-position-vertical:absolute;mso-position-vertical-relative:page;mso-width-percent:0;mso-height-percent:0;mso-width-relative:page;mso-height-relative:margin;v-text-anchor:top" o:gfxdata="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" filled="f" stroked="f" strokeweight=".5pt">
+                  <v:shape w14:anchorId="789AD5BD" id="Text Box 83" o:spid="_x0000_s1056" type="#_x0000_t202" style="position:absolute;left:0;text-align:left;margin-left:229.05pt;margin-top:114.95pt;width:473.6pt;height:202.8pt;z-index:251670528;visibility:visible;mso-wrap-style:square;mso-width-percent:0;mso-height-percent:0;mso-wrap-distance-left:9pt;mso-wrap-distance-top:0;mso-wrap-distance-right:9pt;mso-wrap-distance-bottom:0;mso-position-horizontal:absolute;mso-position-horizontal-relative:page;mso-position-vertical:absolute;mso-position-vertical-relative:page;mso-width-percent:0;mso-height-percent:0;mso-width-relative:page;mso-height-relative:margin;v-text-anchor:top" o:gfxdata="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" filled="f" stroked="f" strokeweight=".5pt">
                     <v:textbox inset="0,0,0,0">
                       <w:txbxContent>
                         <w:p>
@@ -4518,7 +4516,7 @@
               </mc:Choice>
               <mc:Fallback>
                 <w:pict>
-                  <v:shape w14:anchorId="04BF332D" id="Text Box 4" o:spid="_x0000_s1057" type="#_x0000_t202" alt="TEXT;TODAY_DATE" style="position:absolute;left:0;text-align:left;margin-left:-46.95pt;margin-top:22.65pt;width:173.25pt;height:33pt;z-index:251676672;visibility:visible;mso-wrap-style:square;mso-wrap-distance-left:9pt;mso-wrap-distance-top:0;mso-wrap-distance-right:9pt;mso-wrap-distance-bottom:0;mso-position-horizontal:absolute;mso-position-horizontal-relative:text;mso-position-vertical:absolute;mso-position-vertical-relative:text;v-text-anchor:top" o:gfxdata="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" filled="f" stroked="f" strokeweight=".5pt">
+                  <v:shape w14:anchorId="04BF332D" id="Text Box 4" o:spid="_x0000_s1057" type="#_x0000_t202" alt="TEXT;TODAY_DATE" style="position:absolute;left:0;text-align:left;margin-left:-46.95pt;margin-top:22.65pt;width:173.25pt;height:33pt;z-index:251676672;visibility:visible;mso-wrap-style:square;mso-wrap-distance-left:9pt;mso-wrap-distance-top:0;mso-wrap-distance-right:9pt;mso-wrap-distance-bottom:0;mso-position-horizontal:absolute;mso-position-horizontal-relative:text;mso-position-vertical:absolute;mso-position-vertical-relative:text;v-text-anchor:top" o:gfxdata="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" filled="f" stroked="f" strokeweight=".5pt">
                     <v:textbox>
                       <w:txbxContent>
                         <w:p>
@@ -4689,7 +4687,7 @@
               </mc:Choice>
               <mc:Fallback>
                 <w:pict>
-                  <v:shape w14:anchorId="41D73EB3" id="Text Box 3" o:spid="_x0000_s1058" type="#_x0000_t202" alt="TEXT;APPLICATION_NAME" style="position:absolute;left:0;text-align:left;margin-left:210.75pt;margin-top:14.6pt;width:150.75pt;height:22.5pt;z-index:251680768;visibility:visible;mso-wrap-style:square;mso-width-percent:0;mso-height-percent:0;mso-wrap-distance-left:9pt;mso-wrap-distance-top:0;mso-wrap-distance-right:9pt;mso-wrap-distance-bottom:0;mso-position-horizontal:absolute;mso-position-horizontal-relative:text;mso-position-vertical:absolute;mso-position-vertical-relative:text;mso-width-percent:0;mso-height-percent:0;mso-width-relative:margin;mso-height-relative:margin;v-text-anchor:top" o:gfxdata="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" filled="f" stroked="f" strokeweight=".5pt">
+                  <v:shape w14:anchorId="41D73EB3" id="Text Box 3" o:spid="_x0000_s1058" type="#_x0000_t202" alt="TEXT;APPLICATION_NAME" style="position:absolute;left:0;text-align:left;margin-left:210.75pt;margin-top:14.6pt;width:150.75pt;height:22.5pt;z-index:251680768;visibility:visible;mso-wrap-style:square;mso-width-percent:0;mso-height-percent:0;mso-wrap-distance-left:9pt;mso-wrap-distance-top:0;mso-wrap-distance-right:9pt;mso-wrap-distance-bottom:0;mso-position-horizontal:absolute;mso-position-horizontal-relative:text;mso-position-vertical:absolute;mso-position-vertical-relative:text;mso-width-percent:0;mso-height-percent:0;mso-width-relative:margin;mso-height-relative:margin;v-text-anchor:top" o:gfxdata="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" filled="f" stroked="f" strokeweight=".5pt">
                     <v:textbox>
                       <w:txbxContent>
                         <w:p>
@@ -4826,7 +4824,7 @@
               </mc:Choice>
               <mc:Fallback>
                 <w:pict>
-                  <v:shape w14:anchorId="6A09EFF7" id="Text Box 31" o:spid="_x0000_s1059" type="#_x0000_t202" alt="TEXT;LAST_SNAPSHOT_VERSION" style="position:absolute;left:0;text-align:left;margin-left:196.3pt;margin-top:16.9pt;width:171pt;height:24pt;z-index:251682816;visibility:visible;mso-wrap-style:square;mso-width-percent:0;mso-height-percent:0;mso-wrap-distance-left:9pt;mso-wrap-distance-top:0;mso-wrap-distance-right:9pt;mso-wrap-distance-bottom:0;mso-position-horizontal:absolute;mso-position-horizontal-relative:text;mso-position-vertical:absolute;mso-position-vertical-relative:text;mso-width-percent:0;mso-height-percent:0;mso-width-relative:margin;mso-height-relative:margin;v-text-anchor:top" o:gfxdata="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" filled="f" stroked="f" strokeweight=".5pt">
+                  <v:shape w14:anchorId="6A09EFF7" id="Text Box 31" o:spid="_x0000_s1059" type="#_x0000_t202" alt="TEXT;LAST_SNAPSHOT_VERSION" style="position:absolute;left:0;text-align:left;margin-left:196.3pt;margin-top:16.9pt;width:171pt;height:24pt;z-index:251682816;visibility:visible;mso-wrap-style:square;mso-width-percent:0;mso-height-percent:0;mso-wrap-distance-left:9pt;mso-wrap-distance-top:0;mso-wrap-distance-right:9pt;mso-wrap-distance-bottom:0;mso-position-horizontal:absolute;mso-position-horizontal-relative:text;mso-position-vertical:absolute;mso-position-vertical-relative:text;mso-width-percent:0;mso-height-percent:0;mso-width-relative:margin;mso-height-relative:margin;v-text-anchor:top" o:gfxdata="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" filled="f" stroked="f" strokeweight=".5pt">
                     <v:textbox>
                       <w:txbxContent>
                         <w:p>
@@ -4973,7 +4971,7 @@
               </mc:Choice>
               <mc:Fallback>
                 <w:pict>
-                  <v:shape w14:anchorId="366FBCA5" id="Text Box 9" o:spid="_x0000_s1060" type="#_x0000_t202" alt="TEXT;CAST_VERSION" style="position:absolute;left:0;text-align:left;margin-left:200.2pt;margin-top:16.55pt;width:156pt;height:23.25pt;z-index:-251632640;visibility:visible;mso-wrap-style:square;mso-wrap-distance-left:9pt;mso-wrap-distance-top:0;mso-wrap-distance-right:9pt;mso-wrap-distance-bottom:0;mso-position-horizontal:absolute;mso-position-horizontal-relative:text;mso-position-vertical:absolute;mso-position-vertical-relative:text;v-text-anchor:top" o:gfxdata="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" filled="f" stroked="f" strokeweight=".5pt">
+                  <v:shape w14:anchorId="366FBCA5" id="Text Box 9" o:spid="_x0000_s1060" type="#_x0000_t202" alt="TEXT;CAST_VERSION" style="position:absolute;left:0;text-align:left;margin-left:200.2pt;margin-top:16.55pt;width:156pt;height:23.25pt;z-index:-251632640;visibility:visible;mso-wrap-style:square;mso-wrap-distance-left:9pt;mso-wrap-distance-top:0;mso-wrap-distance-right:9pt;mso-wrap-distance-bottom:0;mso-position-horizontal:absolute;mso-position-horizontal-relative:text;mso-position-vertical:absolute;mso-position-vertical-relative:text;v-text-anchor:top" o:gfxdata="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" filled="f" stroked="f" strokeweight=".5pt">
                     <v:textbox>
                       <w:txbxContent>
                         <w:p>
@@ -6233,8 +6231,6 @@
         </w:rPr>
         <w:fldChar w:fldCharType="end"/>
       </w:r>
-      <w:bookmarkStart w:id="7" w:name="_GoBack"/>
-      <w:bookmarkEnd w:id="7"/>
     </w:p>
     <w:p>
       <w:pPr>
@@ -6261,7 +6257,7 @@
           <w:lang w:eastAsia="zh-CN"/>
         </w:rPr>
       </w:pPr>
-      <w:bookmarkStart w:id="8" w:name="_Hlk530663297"/>
+      <w:bookmarkStart w:id="7" w:name="_Hlk530663297"/>
       <w:r>
         <w:rPr>
           <w:rFonts w:hint="eastAsia"/>
@@ -6565,7 +6561,7 @@
         <w:t>大量误报。</w:t>
       </w:r>
     </w:p>
-    <w:bookmarkEnd w:id="8"/>
+    <w:bookmarkEnd w:id="7"/>
     <w:p>
       <w:pPr>
         <w:pStyle w:val="Heading2"/>
@@ -7723,25 +7719,45 @@
         </w:rPr>
         <w:t xml:space="preserve"> </w:t>
       </w:r>
-      <w:hyperlink r:id="rId11" w:history="1">
-        <w:r>
-          <w:rPr>
-            <w:rStyle w:val="Hyperlink"/>
-            <w:rFonts w:asciiTheme="minorHAnsi" w:hAnsiTheme="minorHAnsi" w:hint="eastAsia"/>
-            <w:noProof/>
-            <w:sz w:val="20"/>
-            <w:lang w:eastAsia="zh-CN"/>
-          </w:rPr>
-          <w:t>这里</w:t>
-        </w:r>
-      </w:hyperlink>
-      <w:r>
-        <w:rPr>
+      <w:r>
+        <w:fldChar w:fldCharType="begin"/>
+      </w:r>
+      <w:r>
+        <w:rPr>
+          <w:lang w:eastAsia="zh-CN"/>
+        </w:rPr>
+        <w:instrText xml:space="preserve"> HYPERLINK "https://www.owasp.org/index.php/Top_10-2017_Top_10" </w:instrText>
+      </w:r>
+      <w:r>
+        <w:fldChar w:fldCharType="separate"/>
+      </w:r>
+      <w:r>
+        <w:rPr>
+          <w:rStyle w:val="Hyperlink"/>
           <w:rFonts w:asciiTheme="minorHAnsi" w:hAnsiTheme="minorHAnsi" w:hint="eastAsia"/>
           <w:noProof/>
           <w:sz w:val="20"/>
           <w:lang w:eastAsia="zh-CN"/>
         </w:rPr>
+        <w:t>这里</w:t>
+      </w:r>
+      <w:r>
+        <w:rPr>
+          <w:rStyle w:val="Hyperlink"/>
+          <w:rFonts w:asciiTheme="minorHAnsi" w:hAnsiTheme="minorHAnsi"/>
+          <w:noProof/>
+          <w:sz w:val="20"/>
+          <w:lang w:eastAsia="zh-CN"/>
+        </w:rPr>
+        <w:fldChar w:fldCharType="end"/>
+      </w:r>
+      <w:r>
+        <w:rPr>
+          <w:rFonts w:asciiTheme="minorHAnsi" w:hAnsiTheme="minorHAnsi" w:hint="eastAsia"/>
+          <w:noProof/>
+          <w:sz w:val="20"/>
+          <w:lang w:eastAsia="zh-CN"/>
+        </w:rPr>
         <w:t>。</w:t>
       </w:r>
     </w:p>
@@ -7754,9 +7770,9 @@
           <w:rFonts w:eastAsia="Calibri"/>
         </w:rPr>
       </w:pPr>
-      <w:bookmarkStart w:id="9" w:name="_Toc531865299"/>
-      <w:bookmarkStart w:id="10" w:name="_Toc531949428"/>
-      <w:bookmarkStart w:id="11" w:name="_Toc531949638"/>
+      <w:bookmarkStart w:id="8" w:name="_Toc531865299"/>
+      <w:bookmarkStart w:id="9" w:name="_Toc531949428"/>
+      <w:bookmarkStart w:id="10" w:name="_Toc531949638"/>
       <w:r>
         <w:rPr>
           <w:rFonts w:eastAsia="Calibri"/>
@@ -7799,9 +7815,9 @@
         </w:rPr>
         <w:t xml:space="preserve"> </w:t>
       </w:r>
+      <w:bookmarkEnd w:id="8"/>
       <w:bookmarkEnd w:id="9"/>
       <w:bookmarkEnd w:id="10"/>
-      <w:bookmarkEnd w:id="11"/>
       <w:r>
         <w:rPr>
           <w:rFonts w:ascii="Microsoft YaHei" w:eastAsia="Microsoft YaHei" w:hAnsi="Microsoft YaHei" w:cs="Microsoft YaHei" w:hint="eastAsia"/>
@@ -8808,9 +8824,9 @@
           <w:rFonts w:eastAsia="Calibri"/>
         </w:rPr>
       </w:pPr>
-      <w:bookmarkStart w:id="12" w:name="_Toc531865300"/>
-      <w:bookmarkStart w:id="13" w:name="_Toc531949429"/>
-      <w:bookmarkStart w:id="14" w:name="_Toc531949639"/>
+      <w:bookmarkStart w:id="11" w:name="_Toc531865300"/>
+      <w:bookmarkStart w:id="12" w:name="_Toc531949429"/>
+      <w:bookmarkStart w:id="13" w:name="_Toc531949639"/>
       <w:r>
         <w:rPr>
           <w:rFonts w:eastAsia="Calibri"/>
@@ -8833,9 +8849,9 @@
         </w:rPr>
         <w:t xml:space="preserve"> </w:t>
       </w:r>
+      <w:bookmarkEnd w:id="11"/>
       <w:bookmarkEnd w:id="12"/>
       <w:bookmarkEnd w:id="13"/>
-      <w:bookmarkEnd w:id="14"/>
       <w:r>
         <w:rPr>
           <w:rFonts w:ascii="Microsoft YaHei" w:eastAsia="Microsoft YaHei" w:hAnsi="Microsoft YaHei" w:cs="Microsoft YaHei" w:hint="eastAsia"/>
@@ -9013,8 +9029,8 @@
           <w:lang w:eastAsia="zh-CN"/>
         </w:rPr>
       </w:pPr>
-      <w:bookmarkStart w:id="15" w:name="OLE_LINK9"/>
-      <w:bookmarkStart w:id="16" w:name="OLE_LINK10"/>
+      <w:bookmarkStart w:id="14" w:name="OLE_LINK9"/>
+      <w:bookmarkStart w:id="15" w:name="OLE_LINK10"/>
       <w:r>
         <w:rPr>
           <w:rFonts w:ascii="SimSun" w:eastAsia="SimSun" w:hAnsi="SimSun" w:cs="SimSun" w:hint="eastAsia"/>
@@ -9070,8 +9086,8 @@
             <w:shd w:val="clear" w:color="auto" w:fill="DBE5F1" w:themeFill="accent1" w:themeFillTint="33"/>
             <w:vAlign w:val="center"/>
           </w:tcPr>
+          <w:bookmarkEnd w:id="14"/>
           <w:bookmarkEnd w:id="15"/>
-          <w:bookmarkEnd w:id="16"/>
           <w:p>
             <w:pPr>
               <w:ind w:left="330" w:right="657"/>
@@ -9817,9 +9833,9 @@
           <w:rFonts w:eastAsia="Calibri"/>
         </w:rPr>
       </w:pPr>
-      <w:bookmarkStart w:id="17" w:name="_Toc531865301"/>
-      <w:bookmarkStart w:id="18" w:name="_Toc531949430"/>
-      <w:bookmarkStart w:id="19" w:name="_Toc531949640"/>
+      <w:bookmarkStart w:id="16" w:name="_Toc531865301"/>
+      <w:bookmarkStart w:id="17" w:name="_Toc531949430"/>
+      <w:bookmarkStart w:id="18" w:name="_Toc531949640"/>
       <w:r>
         <w:rPr>
           <w:rFonts w:eastAsia="Calibri"/>
@@ -9863,9 +9879,9 @@
         </w:rPr>
         <w:t>失效的身份验证</w:t>
       </w:r>
+      <w:bookmarkEnd w:id="16"/>
       <w:bookmarkEnd w:id="17"/>
       <w:bookmarkEnd w:id="18"/>
-      <w:bookmarkEnd w:id="19"/>
     </w:p>
     <w:p>
       <w:pPr>
@@ -9997,8 +10013,8 @@
               </w:rPr>
               <w:t xml:space="preserve">CAST </w:t>
             </w:r>
-            <w:bookmarkStart w:id="20" w:name="OLE_LINK11"/>
-            <w:bookmarkStart w:id="21" w:name="OLE_LINK12"/>
+            <w:bookmarkStart w:id="19" w:name="OLE_LINK11"/>
+            <w:bookmarkStart w:id="20" w:name="OLE_LINK12"/>
             <w:r>
               <w:rPr>
                 <w:rFonts w:ascii="Open Sans" w:hAnsi="Open Sans" w:cs="Open Sans" w:hint="eastAsia"/>
@@ -10006,8 +10022,8 @@
               </w:rPr>
               <w:t>规则</w:t>
             </w:r>
+            <w:bookmarkEnd w:id="19"/>
             <w:bookmarkEnd w:id="20"/>
-            <w:bookmarkEnd w:id="21"/>
           </w:p>
         </w:tc>
         <w:tc>
@@ -10743,9 +10759,9 @@
           <w:rFonts w:eastAsia="Calibri"/>
         </w:rPr>
       </w:pPr>
-      <w:bookmarkStart w:id="22" w:name="_Toc531865302"/>
-      <w:bookmarkStart w:id="23" w:name="_Toc531949431"/>
-      <w:bookmarkStart w:id="24" w:name="_Toc531949641"/>
+      <w:bookmarkStart w:id="21" w:name="_Toc531865302"/>
+      <w:bookmarkStart w:id="22" w:name="_Toc531949431"/>
+      <w:bookmarkStart w:id="23" w:name="_Toc531949641"/>
       <w:r>
         <w:rPr>
           <w:rFonts w:eastAsia="Calibri"/>
@@ -10754,9 +10770,9 @@
         <w:lastRenderedPageBreak/>
         <w:t xml:space="preserve">OWASP -2017 A3 – </w:t>
       </w:r>
+      <w:bookmarkEnd w:id="21"/>
       <w:bookmarkEnd w:id="22"/>
       <w:bookmarkEnd w:id="23"/>
-      <w:bookmarkEnd w:id="24"/>
       <w:proofErr w:type="spellStart"/>
       <w:r>
         <w:rPr>
@@ -11701,10 +11717,10 @@
           <w:rFonts w:eastAsia="Calibri"/>
         </w:rPr>
       </w:pPr>
-      <w:bookmarkStart w:id="25" w:name="_Toc531865303"/>
-      <w:bookmarkStart w:id="26" w:name="_Toc531949432"/>
-      <w:bookmarkStart w:id="27" w:name="_Toc531949642"/>
-      <w:bookmarkStart w:id="28" w:name="_Hlk531860421"/>
+      <w:bookmarkStart w:id="24" w:name="_Toc531865303"/>
+      <w:bookmarkStart w:id="25" w:name="_Toc531949432"/>
+      <w:bookmarkStart w:id="26" w:name="_Toc531949642"/>
+      <w:bookmarkStart w:id="27" w:name="_Hlk531860421"/>
       <w:r>
         <w:rPr>
           <w:rFonts w:eastAsia="Calibri"/>
@@ -11735,9 +11751,9 @@
         </w:rPr>
         <w:t xml:space="preserve"> (XXE)</w:t>
       </w:r>
+      <w:bookmarkEnd w:id="24"/>
       <w:bookmarkEnd w:id="25"/>
       <w:bookmarkEnd w:id="26"/>
-      <w:bookmarkEnd w:id="27"/>
     </w:p>
     <w:p>
       <w:pPr>
@@ -12616,7 +12632,7 @@
         <w:t>漏洞</w:t>
       </w:r>
     </w:p>
-    <w:bookmarkEnd w:id="28"/>
+    <w:bookmarkEnd w:id="27"/>
     <w:p>
       <w:pPr>
         <w:spacing w:after="0" w:line="240" w:lineRule="auto"/>
@@ -12648,9 +12664,9 @@
           <w:rFonts w:eastAsia="Calibri"/>
         </w:rPr>
       </w:pPr>
-      <w:bookmarkStart w:id="29" w:name="_Toc531865304"/>
-      <w:bookmarkStart w:id="30" w:name="_Toc531949433"/>
-      <w:bookmarkStart w:id="31" w:name="_Toc531949643"/>
+      <w:bookmarkStart w:id="28" w:name="_Toc531865304"/>
+      <w:bookmarkStart w:id="29" w:name="_Toc531949433"/>
+      <w:bookmarkStart w:id="30" w:name="_Toc531949643"/>
       <w:r>
         <w:rPr>
           <w:rFonts w:eastAsia="Calibri"/>
@@ -12667,9 +12683,9 @@
         </w:rPr>
         <w:t>越权访问</w:t>
       </w:r>
+      <w:bookmarkEnd w:id="28"/>
       <w:bookmarkEnd w:id="29"/>
       <w:bookmarkEnd w:id="30"/>
-      <w:bookmarkEnd w:id="31"/>
       <w:proofErr w:type="spellEnd"/>
     </w:p>
     <w:p>
@@ -13523,9 +13539,9 @@
           <w:rFonts w:eastAsia="Calibri"/>
         </w:rPr>
       </w:pPr>
-      <w:bookmarkStart w:id="32" w:name="_Toc531865305"/>
-      <w:bookmarkStart w:id="33" w:name="_Toc531949434"/>
-      <w:bookmarkStart w:id="34" w:name="_Toc531949644"/>
+      <w:bookmarkStart w:id="31" w:name="_Toc531865305"/>
+      <w:bookmarkStart w:id="32" w:name="_Toc531949434"/>
+      <w:bookmarkStart w:id="33" w:name="_Toc531949644"/>
       <w:r>
         <w:rPr>
           <w:rFonts w:eastAsia="Calibri"/>
@@ -13541,9 +13557,9 @@
         </w:rPr>
         <w:t>安全配置错误</w:t>
       </w:r>
+      <w:bookmarkEnd w:id="31"/>
       <w:bookmarkEnd w:id="32"/>
       <w:bookmarkEnd w:id="33"/>
-      <w:bookmarkEnd w:id="34"/>
       <w:proofErr w:type="spellEnd"/>
     </w:p>
     <w:p>
@@ -14415,9 +14431,9 @@
           <w:rFonts w:eastAsia="Calibri"/>
         </w:rPr>
       </w:pPr>
-      <w:bookmarkStart w:id="35" w:name="_Toc531865306"/>
-      <w:bookmarkStart w:id="36" w:name="_Toc531949435"/>
-      <w:bookmarkStart w:id="37" w:name="_Toc531949645"/>
+      <w:bookmarkStart w:id="34" w:name="_Toc531865306"/>
+      <w:bookmarkStart w:id="35" w:name="_Toc531949435"/>
+      <w:bookmarkStart w:id="36" w:name="_Toc531949645"/>
       <w:r>
         <w:rPr>
           <w:rFonts w:eastAsia="Calibri"/>
@@ -14442,9 +14458,9 @@
         </w:rPr>
         <w:t xml:space="preserve"> (XSS)</w:t>
       </w:r>
+      <w:bookmarkEnd w:id="34"/>
       <w:bookmarkEnd w:id="35"/>
       <w:bookmarkEnd w:id="36"/>
-      <w:bookmarkEnd w:id="37"/>
     </w:p>
     <w:p>
       <w:pPr>
@@ -15386,8 +15402,8 @@
           <w:rFonts w:eastAsia="Calibri"/>
         </w:rPr>
       </w:pPr>
-      <w:bookmarkStart w:id="38" w:name="_Toc531948219"/>
-      <w:bookmarkStart w:id="39" w:name="_Toc531949646"/>
+      <w:bookmarkStart w:id="37" w:name="_Toc531948219"/>
+      <w:bookmarkStart w:id="38" w:name="_Toc531949646"/>
       <w:r>
         <w:rPr>
           <w:rFonts w:eastAsia="Calibri"/>
@@ -15403,8 +15419,8 @@
         </w:rPr>
         <w:t>不安全的反序列化</w:t>
       </w:r>
+      <w:bookmarkEnd w:id="37"/>
       <w:bookmarkEnd w:id="38"/>
-      <w:bookmarkEnd w:id="39"/>
       <w:proofErr w:type="spellEnd"/>
     </w:p>
     <w:p>
@@ -16225,9 +16241,9 @@
           <w:szCs w:val="20"/>
         </w:rPr>
       </w:pPr>
-      <w:bookmarkStart w:id="40" w:name="_Toc531865307"/>
-      <w:bookmarkStart w:id="41" w:name="_Toc531949436"/>
-      <w:bookmarkStart w:id="42" w:name="_Toc531949647"/>
+      <w:bookmarkStart w:id="39" w:name="_Toc531865307"/>
+      <w:bookmarkStart w:id="40" w:name="_Toc531949436"/>
+      <w:bookmarkStart w:id="41" w:name="_Toc531949647"/>
       <w:r>
         <w:rPr>
           <w:rFonts w:eastAsia="Calibri"/>
@@ -16244,9 +16260,9 @@
         </w:rPr>
         <w:t>使用具有已知漏洞的组件</w:t>
       </w:r>
+      <w:bookmarkEnd w:id="39"/>
       <w:bookmarkEnd w:id="40"/>
       <w:bookmarkEnd w:id="41"/>
-      <w:bookmarkEnd w:id="42"/>
       <w:proofErr w:type="spellEnd"/>
     </w:p>
     <w:p>
@@ -17119,8 +17135,8 @@
           <w:rFonts w:eastAsia="Calibri"/>
         </w:rPr>
       </w:pPr>
-      <w:bookmarkStart w:id="43" w:name="_Toc531948221"/>
-      <w:bookmarkStart w:id="44" w:name="_Toc531949648"/>
+      <w:bookmarkStart w:id="42" w:name="_Toc531948221"/>
+      <w:bookmarkStart w:id="43" w:name="_Toc531949648"/>
       <w:r>
         <w:rPr>
           <w:rFonts w:eastAsia="Calibri"/>
@@ -17136,8 +17152,8 @@
         </w:rPr>
         <w:t>日志记录和监控不足</w:t>
       </w:r>
+      <w:bookmarkEnd w:id="42"/>
       <w:bookmarkEnd w:id="43"/>
-      <w:bookmarkEnd w:id="44"/>
       <w:proofErr w:type="spellEnd"/>
     </w:p>
     <w:p>
@@ -17283,7 +17299,7 @@
         <w:tblW w:w="9000" w:type="dxa"/>
         <w:tblLayout w:type="fixed"/>
         <w:tblLook w:val="04A0" w:firstRow="1" w:lastRow="0" w:firstColumn="1" w:lastColumn="0" w:noHBand="0" w:noVBand="1"/>
-        <w:tblDescription w:val="TABLE;GENERIC_TABLE;COL1=VIOLATIONS,ROW1=METRICS,METRICS=A10-2017,VIOLATIONS=ALL"/>
+        <w:tblDescription w:val="TABLE;RULES_LIST_STATISTICS_RATIO;METRICS=A10-2017"/>
       </w:tblPr>
       <w:tblGrid>
         <w:gridCol w:w="4585"/>
@@ -17324,6 +17340,8 @@
               </w:rPr>
               <w:t>规则</w:t>
             </w:r>
+            <w:bookmarkStart w:id="44" w:name="_GoBack"/>
+            <w:bookmarkEnd w:id="44"/>
           </w:p>
         </w:tc>
         <w:tc>
@@ -18213,7 +18231,7 @@
         </w:rPr>
         <w:t>软件智能相关信息，请点击</w:t>
       </w:r>
-      <w:hyperlink r:id="rId12" w:history="1">
+      <w:hyperlink r:id="rId11" w:history="1">
         <w:r>
           <w:rPr>
             <w:rStyle w:val="Hyperlink"/>
@@ -18409,7 +18427,7 @@
         </w:rPr>
         <w:t>安全性相关信息，请点击</w:t>
       </w:r>
-      <w:hyperlink r:id="rId13" w:history="1">
+      <w:hyperlink r:id="rId12" w:history="1">
         <w:r>
           <w:rPr>
             <w:rStyle w:val="Hyperlink"/>
@@ -18468,9 +18486,9 @@
       </w:pPr>
     </w:p>
     <w:sectPr>
-      <w:headerReference w:type="default" r:id="rId14"/>
-      <w:footerReference w:type="default" r:id="rId15"/>
-      <w:headerReference w:type="first" r:id="rId16"/>
+      <w:headerReference w:type="default" r:id="rId13"/>
+      <w:footerReference w:type="default" r:id="rId14"/>
+      <w:headerReference w:type="first" r:id="rId15"/>
       <w:pgSz w:w="11907" w:h="16840" w:code="9"/>
       <w:pgMar w:top="851" w:right="540" w:bottom="1418" w:left="1440" w:header="630" w:footer="312" w:gutter="0"/>
       <w:pgNumType w:start="1"/>
@@ -20990,7 +21008,7 @@
     </w:rPrDefault>
     <w:pPrDefault/>
   </w:docDefaults>
-  <w:latentStyles w:defLockedState="0" w:defUIPriority="99" w:defSemiHidden="0" w:defUnhideWhenUsed="0" w:defQFormat="0" w:count="375">
+  <w:latentStyles w:defLockedState="0" w:defUIPriority="99" w:defSemiHidden="0" w:defUnhideWhenUsed="0" w:defQFormat="0" w:count="376">
     <w:lsdException w:name="Normal" w:uiPriority="0" w:qFormat="1"/>
     <w:lsdException w:name="heading 1" w:uiPriority="0" w:qFormat="1"/>
     <w:lsdException w:name="heading 2" w:uiPriority="0" w:qFormat="1"/>
@@ -21096,7 +21114,6 @@
     <w:lsdException w:name="HTML Sample" w:semiHidden="1" w:unhideWhenUsed="1"/>
     <w:lsdException w:name="HTML Typewriter" w:semiHidden="1" w:unhideWhenUsed="1"/>
     <w:lsdException w:name="HTML Variable" w:semiHidden="1" w:unhideWhenUsed="1"/>
-    <w:lsdException w:name="Normal Table" w:semiHidden="1" w:unhideWhenUsed="1"/>
     <w:lsdException w:name="annotation subject" w:semiHidden="1" w:uiPriority="0" w:unhideWhenUsed="1"/>
     <w:lsdException w:name="No List" w:semiHidden="1" w:unhideWhenUsed="1"/>
     <w:lsdException w:name="Outline List 1" w:semiHidden="1" w:unhideWhenUsed="1"/>
@@ -21143,10 +21160,8 @@
     <w:lsdException w:name="Table Subtle 2" w:semiHidden="1" w:unhideWhenUsed="1"/>
     <w:lsdException w:name="Table Web 1" w:semiHidden="1" w:unhideWhenUsed="1"/>
     <w:lsdException w:name="Table Web 2" w:semiHidden="1" w:unhideWhenUsed="1"/>
-    <w:lsdException w:name="Table Web 3" w:semiHidden="1" w:unhideWhenUsed="1"/>
     <w:lsdException w:name="Balloon Text" w:semiHidden="1" w:uiPriority="0" w:unhideWhenUsed="1"/>
     <w:lsdException w:name="Table Grid" w:uiPriority="0"/>
-    <w:lsdException w:name="Table Theme" w:semiHidden="1" w:unhideWhenUsed="1"/>
     <w:lsdException w:name="Placeholder Text" w:semiHidden="1"/>
     <w:lsdException w:name="No Spacing" w:uiPriority="1" w:qFormat="1"/>
     <w:lsdException w:name="Light Shading" w:uiPriority="60"/>
@@ -21366,6 +21381,7 @@
     <w:lsdException w:name="Smart Hyperlink" w:semiHidden="1" w:unhideWhenUsed="1"/>
     <w:lsdException w:name="Hashtag" w:semiHidden="1" w:unhideWhenUsed="1"/>
     <w:lsdException w:name="Unresolved Mention" w:semiHidden="1" w:unhideWhenUsed="1"/>
+    <w:lsdException w:name="Smart Link" w:semiHidden="1" w:unhideWhenUsed="1"/>
   </w:latentStyles>
   <w:style w:type="paragraph" w:default="1" w:styleId="Normal">
     <w:name w:val="Normal"/>
@@ -26035,7 +26051,7 @@
 </file>
 
 <file path=customXml/itemProps2.xml><?xml version="1.0" encoding="utf-8"?>
-<ds:datastoreItem xmlns:ds="http://schemas.openxmlformats.org/officeDocument/2006/customXml" ds:itemID="{57DFDC96-E13E-4716-8331-60F473D8AE00}">
+<ds:datastoreItem xmlns:ds="http://schemas.openxmlformats.org/officeDocument/2006/customXml" ds:itemID="{57CA2E14-01E3-4B70-AA1B-42DE35D9A04E}">
   <ds:schemaRefs>
     <ds:schemaRef ds:uri="http://schemas.openxmlformats.org/officeDocument/2006/bibliography"/>
   </ds:schemaRefs>

</xml_diff>

<commit_message>
REPORTGEN-554 Chinese: the graph displayed always Java though there is no Java in sources codes
</commit_message>
<xml_diff>
--- a/CastReporting.Reporting.Core/TemplatesFiles/zh-CN/OWASP-2017-Top10 - 总结报告.docx
+++ b/CastReporting.Reporting.Core/TemplatesFiles/zh-CN/OWASP-2017-Top10 - 总结报告.docx
@@ -4193,7 +4193,11 @@
               </mc:Choice>
               <mc:Fallback>
                 <w:pict>
-                  <v:shape w14:anchorId="789AD5BD" id="Text Box 83" o:spid="_x0000_s1056" type="#_x0000_t202" style="position:absolute;left:0;text-align:left;margin-left:229.05pt;margin-top:114.95pt;width:473.6pt;height:202.8pt;z-index:251670528;visibility:visible;mso-wrap-style:square;mso-width-percent:0;mso-height-percent:0;mso-wrap-distance-left:9pt;mso-wrap-distance-top:0;mso-wrap-distance-right:9pt;mso-wrap-distance-bottom:0;mso-position-horizontal:absolute;mso-position-horizontal-relative:page;mso-position-vertical:absolute;mso-position-vertical-relative:page;mso-width-percent:0;mso-height-percent:0;mso-width-relative:page;mso-height-relative:margin;v-text-anchor:top" o:gfxdata="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" filled="f" stroked="f" strokeweight=".5pt">
+                  <v:shapetype w14:anchorId="789AD5BD" id="_x0000_t202" coordsize="21600,21600" o:spt="202" path="m,l,21600r21600,l21600,xe">
+                    <v:stroke joinstyle="miter"/>
+                    <v:path gradientshapeok="t" o:connecttype="rect"/>
+                  </v:shapetype>
+                  <v:shape id="Text Box 83" o:spid="_x0000_s1056" type="#_x0000_t202" style="position:absolute;left:0;text-align:left;margin-left:229.05pt;margin-top:114.95pt;width:473.6pt;height:202.8pt;z-index:251670528;visibility:visible;mso-wrap-style:square;mso-width-percent:0;mso-height-percent:0;mso-wrap-distance-left:9pt;mso-wrap-distance-top:0;mso-wrap-distance-right:9pt;mso-wrap-distance-bottom:0;mso-position-horizontal:absolute;mso-position-horizontal-relative:page;mso-position-vertical:absolute;mso-position-vertical-relative:page;mso-width-percent:0;mso-height-percent:0;mso-width-relative:page;mso-height-relative:margin;v-text-anchor:top" o:gfxdata="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" filled="f" stroked="f" strokeweight=".5pt">
                     <v:textbox inset="0,0,0,0">
                       <w:txbxContent>
                         <w:p>
@@ -6860,6 +6864,7 @@
             <w:pPr>
               <w:spacing w:after="0" w:line="240" w:lineRule="auto"/>
               <w:ind w:right="657"/>
+              <w:jc w:val="right"/>
               <w:rPr>
                 <w:rFonts w:asciiTheme="minorHAnsi" w:hAnsiTheme="minorHAnsi"/>
                 <w:noProof/>
@@ -6926,6 +6931,7 @@
             <w:pPr>
               <w:spacing w:after="0" w:line="240" w:lineRule="auto"/>
               <w:ind w:right="657"/>
+              <w:jc w:val="right"/>
               <w:rPr>
                 <w:rFonts w:asciiTheme="minorHAnsi" w:hAnsiTheme="minorHAnsi"/>
                 <w:noProof/>
@@ -6993,6 +6999,7 @@
             <w:pPr>
               <w:spacing w:after="0" w:line="240" w:lineRule="auto"/>
               <w:ind w:right="657"/>
+              <w:jc w:val="right"/>
               <w:rPr>
                 <w:rFonts w:asciiTheme="minorHAnsi" w:hAnsiTheme="minorHAnsi"/>
                 <w:noProof/>
@@ -7059,6 +7066,7 @@
             <w:pPr>
               <w:spacing w:after="0" w:line="240" w:lineRule="auto"/>
               <w:ind w:right="657"/>
+              <w:jc w:val="right"/>
               <w:rPr>
                 <w:rFonts w:asciiTheme="minorHAnsi" w:hAnsiTheme="minorHAnsi"/>
                 <w:noProof/>
@@ -7126,6 +7134,7 @@
             <w:pPr>
               <w:spacing w:after="0" w:line="240" w:lineRule="auto"/>
               <w:ind w:right="657"/>
+              <w:jc w:val="right"/>
               <w:rPr>
                 <w:rFonts w:asciiTheme="minorHAnsi" w:hAnsiTheme="minorHAnsi"/>
                 <w:noProof/>
@@ -7150,94 +7159,34 @@
         <w:spacing w:after="0" w:line="240" w:lineRule="auto"/>
         <w:ind w:right="657"/>
         <w:rPr>
-          <w:rFonts w:asciiTheme="minorHAnsi" w:hAnsiTheme="minorHAnsi"/>
+          <w:i/>
+          <w:sz w:val="14"/>
+        </w:rPr>
+      </w:pPr>
+      <w:r>
+        <w:rPr>
           <w:noProof/>
-          <w:sz w:val="22"/>
-        </w:rPr>
-      </w:pPr>
-      <w:r>
-        <w:rPr>
-          <w:noProof/>
+          <w:lang w:eastAsia="en-US"/>
         </w:rPr>
         <w:drawing>
-          <wp:anchor distT="0" distB="0" distL="114300" distR="114300" simplePos="0" relativeHeight="251672576" behindDoc="0" locked="0" layoutInCell="1" allowOverlap="1" wp14:anchorId="0860ED68" wp14:editId="0D0A4828">
-            <wp:simplePos x="0" y="0"/>
-            <wp:positionH relativeFrom="column">
-              <wp:posOffset>182881</wp:posOffset>
-            </wp:positionH>
-            <wp:positionV relativeFrom="paragraph">
-              <wp:posOffset>10160</wp:posOffset>
-            </wp:positionV>
-            <wp:extent cx="2705100" cy="1590675"/>
+          <wp:inline distT="0" distB="0" distL="0" distR="0" wp14:anchorId="39E78C35" wp14:editId="02FA927E">
+            <wp:extent cx="2333625" cy="1590675"/>
             <wp:effectExtent l="0" t="0" r="0" b="0"/>
-            <wp:wrapNone/>
-            <wp:docPr id="1" name="Chart 1" descr="GRAPH;TECHNO_LOC">
-              <a:extLst xmlns:a="http://schemas.openxmlformats.org/drawingml/2006/main">
-                <a:ext uri="{FF2B5EF4-FFF2-40B4-BE49-F238E27FC236}">
-                  <a16:creationId xmlns:a16="http://schemas.microsoft.com/office/drawing/2014/main" id="{6C3A5F8A-ACD2-4532-B457-B758007DA09A}"/>
-                </a:ext>
-              </a:extLst>
-            </wp:docPr>
+            <wp:docPr id="5" name="Chart 1" descr="GRAPH;TECHNO_LOC"/>
             <wp:cNvGraphicFramePr/>
             <a:graphic xmlns:a="http://schemas.openxmlformats.org/drawingml/2006/main">
               <a:graphicData uri="http://schemas.openxmlformats.org/drawingml/2006/chart">
                 <c:chart xmlns:c="http://schemas.openxmlformats.org/drawingml/2006/chart" xmlns:r="http://schemas.openxmlformats.org/officeDocument/2006/relationships" r:id="rId10"/>
               </a:graphicData>
             </a:graphic>
-            <wp14:sizeRelH relativeFrom="margin">
-              <wp14:pctWidth>0</wp14:pctWidth>
-            </wp14:sizeRelH>
-          </wp:anchor>
+          </wp:inline>
         </w:drawing>
       </w:r>
     </w:p>
     <w:p>
       <w:pPr>
+        <w:spacing w:after="0" w:line="240" w:lineRule="auto"/>
         <w:ind w:right="657"/>
-      </w:pPr>
-      <w:r>
-        <w:t xml:space="preserve"> </w:t>
-      </w:r>
-    </w:p>
-    <w:p>
-      <w:pPr>
-        <w:ind w:left="3120" w:right="657" w:firstLine="425"/>
-        <w:rPr>
-          <w:i/>
-          <w:sz w:val="14"/>
-        </w:rPr>
-      </w:pPr>
-    </w:p>
-    <w:p>
-      <w:pPr>
-        <w:ind w:left="3120" w:right="657" w:firstLine="425"/>
-        <w:rPr>
-          <w:i/>
-          <w:sz w:val="14"/>
-        </w:rPr>
-      </w:pPr>
-    </w:p>
-    <w:p>
-      <w:pPr>
-        <w:ind w:left="3120" w:right="657" w:firstLine="425"/>
-        <w:rPr>
-          <w:i/>
-          <w:sz w:val="14"/>
-        </w:rPr>
-      </w:pPr>
-    </w:p>
-    <w:p>
-      <w:pPr>
-        <w:ind w:left="3120" w:right="657" w:firstLine="425"/>
-        <w:rPr>
-          <w:i/>
-          <w:sz w:val="14"/>
-        </w:rPr>
-      </w:pPr>
-    </w:p>
-    <w:p>
-      <w:pPr>
-        <w:ind w:left="0" w:right="657"/>
         <w:rPr>
           <w:i/>
           <w:sz w:val="14"/>
@@ -8268,7 +8217,7 @@
           <w:p>
             <w:pPr>
               <w:ind w:left="0"/>
-              <w:jc w:val="center"/>
+              <w:jc w:val="right"/>
               <w:cnfStyle w:val="000000000000" w:firstRow="0" w:lastRow="0" w:firstColumn="0" w:lastColumn="0" w:oddVBand="0" w:evenVBand="0" w:oddHBand="0" w:evenHBand="0" w:firstRowFirstColumn="0" w:firstRowLastColumn="0" w:lastRowFirstColumn="0" w:lastRowLastColumn="0"/>
               <w:rPr>
                 <w:rFonts w:ascii="Open Sans" w:hAnsi="Open Sans" w:cs="Open Sans"/>
@@ -8289,7 +8238,7 @@
           <w:p>
             <w:pPr>
               <w:ind w:left="66" w:right="72" w:hanging="6"/>
-              <w:jc w:val="center"/>
+              <w:jc w:val="right"/>
               <w:cnfStyle w:val="000000000000" w:firstRow="0" w:lastRow="0" w:firstColumn="0" w:lastColumn="0" w:oddVBand="0" w:evenVBand="0" w:oddHBand="0" w:evenHBand="0" w:firstRowFirstColumn="0" w:firstRowLastColumn="0" w:lastRowFirstColumn="0" w:lastRowLastColumn="0"/>
               <w:rPr>
                 <w:rFonts w:ascii="Open Sans" w:hAnsi="Open Sans" w:cs="Open Sans"/>
@@ -8309,8 +8258,8 @@
           </w:tcPr>
           <w:p>
             <w:pPr>
-              <w:ind w:right="657"/>
-              <w:jc w:val="center"/>
+              <w:ind w:left="66" w:right="72" w:hanging="6"/>
+              <w:jc w:val="right"/>
               <w:cnfStyle w:val="000000000000" w:firstRow="0" w:lastRow="0" w:firstColumn="0" w:lastColumn="0" w:oddVBand="0" w:evenVBand="0" w:oddHBand="0" w:evenHBand="0" w:firstRowFirstColumn="0" w:firstRowLastColumn="0" w:lastRowFirstColumn="0" w:lastRowLastColumn="0"/>
               <w:rPr>
                 <w:rFonts w:ascii="Open Sans" w:hAnsi="Open Sans" w:cs="Open Sans"/>
@@ -8365,7 +8314,7 @@
           <w:p>
             <w:pPr>
               <w:ind w:left="0"/>
-              <w:jc w:val="center"/>
+              <w:jc w:val="right"/>
               <w:cnfStyle w:val="000000000000" w:firstRow="0" w:lastRow="0" w:firstColumn="0" w:lastColumn="0" w:oddVBand="0" w:evenVBand="0" w:oddHBand="0" w:evenHBand="0" w:firstRowFirstColumn="0" w:firstRowLastColumn="0" w:lastRowFirstColumn="0" w:lastRowLastColumn="0"/>
               <w:rPr>
                 <w:rFonts w:ascii="Open Sans" w:hAnsi="Open Sans" w:cs="Open Sans"/>
@@ -8386,7 +8335,7 @@
           <w:p>
             <w:pPr>
               <w:ind w:left="66" w:right="72" w:hanging="6"/>
-              <w:jc w:val="center"/>
+              <w:jc w:val="right"/>
               <w:cnfStyle w:val="000000000000" w:firstRow="0" w:lastRow="0" w:firstColumn="0" w:lastColumn="0" w:oddVBand="0" w:evenVBand="0" w:oddHBand="0" w:evenHBand="0" w:firstRowFirstColumn="0" w:firstRowLastColumn="0" w:lastRowFirstColumn="0" w:lastRowLastColumn="0"/>
               <w:rPr>
                 <w:rFonts w:ascii="Open Sans" w:hAnsi="Open Sans" w:cs="Open Sans"/>
@@ -8406,8 +8355,8 @@
           </w:tcPr>
           <w:p>
             <w:pPr>
-              <w:ind w:right="657"/>
-              <w:jc w:val="center"/>
+              <w:ind w:left="66" w:right="72" w:hanging="6"/>
+              <w:jc w:val="right"/>
               <w:cnfStyle w:val="000000000000" w:firstRow="0" w:lastRow="0" w:firstColumn="0" w:lastColumn="0" w:oddVBand="0" w:evenVBand="0" w:oddHBand="0" w:evenHBand="0" w:firstRowFirstColumn="0" w:firstRowLastColumn="0" w:lastRowFirstColumn="0" w:lastRowLastColumn="0"/>
               <w:rPr>
                 <w:rFonts w:ascii="Open Sans" w:hAnsi="Open Sans" w:cs="Open Sans"/>
@@ -8462,7 +8411,7 @@
           <w:p>
             <w:pPr>
               <w:ind w:left="0"/>
-              <w:jc w:val="center"/>
+              <w:jc w:val="right"/>
               <w:cnfStyle w:val="000000000000" w:firstRow="0" w:lastRow="0" w:firstColumn="0" w:lastColumn="0" w:oddVBand="0" w:evenVBand="0" w:oddHBand="0" w:evenHBand="0" w:firstRowFirstColumn="0" w:firstRowLastColumn="0" w:lastRowFirstColumn="0" w:lastRowLastColumn="0"/>
               <w:rPr>
                 <w:rFonts w:ascii="Open Sans" w:hAnsi="Open Sans" w:cs="Open Sans"/>
@@ -8483,7 +8432,7 @@
           <w:p>
             <w:pPr>
               <w:ind w:left="66" w:right="72" w:hanging="6"/>
-              <w:jc w:val="center"/>
+              <w:jc w:val="right"/>
               <w:cnfStyle w:val="000000000000" w:firstRow="0" w:lastRow="0" w:firstColumn="0" w:lastColumn="0" w:oddVBand="0" w:evenVBand="0" w:oddHBand="0" w:evenHBand="0" w:firstRowFirstColumn="0" w:firstRowLastColumn="0" w:lastRowFirstColumn="0" w:lastRowLastColumn="0"/>
               <w:rPr>
                 <w:rFonts w:ascii="Open Sans" w:hAnsi="Open Sans" w:cs="Open Sans"/>
@@ -8503,8 +8452,8 @@
           </w:tcPr>
           <w:p>
             <w:pPr>
-              <w:ind w:right="657"/>
-              <w:jc w:val="center"/>
+              <w:ind w:left="66" w:right="72" w:hanging="6"/>
+              <w:jc w:val="right"/>
               <w:cnfStyle w:val="000000000000" w:firstRow="0" w:lastRow="0" w:firstColumn="0" w:lastColumn="0" w:oddVBand="0" w:evenVBand="0" w:oddHBand="0" w:evenHBand="0" w:firstRowFirstColumn="0" w:firstRowLastColumn="0" w:lastRowFirstColumn="0" w:lastRowLastColumn="0"/>
               <w:rPr>
                 <w:rFonts w:ascii="Open Sans" w:hAnsi="Open Sans" w:cs="Open Sans"/>
@@ -8559,7 +8508,7 @@
           <w:p>
             <w:pPr>
               <w:ind w:left="0"/>
-              <w:jc w:val="center"/>
+              <w:jc w:val="right"/>
               <w:cnfStyle w:val="000000000000" w:firstRow="0" w:lastRow="0" w:firstColumn="0" w:lastColumn="0" w:oddVBand="0" w:evenVBand="0" w:oddHBand="0" w:evenHBand="0" w:firstRowFirstColumn="0" w:firstRowLastColumn="0" w:lastRowFirstColumn="0" w:lastRowLastColumn="0"/>
               <w:rPr>
                 <w:rFonts w:ascii="Open Sans" w:hAnsi="Open Sans" w:cs="Open Sans"/>
@@ -8580,7 +8529,7 @@
           <w:p>
             <w:pPr>
               <w:ind w:left="66" w:right="72" w:hanging="6"/>
-              <w:jc w:val="center"/>
+              <w:jc w:val="right"/>
               <w:cnfStyle w:val="000000000000" w:firstRow="0" w:lastRow="0" w:firstColumn="0" w:lastColumn="0" w:oddVBand="0" w:evenVBand="0" w:oddHBand="0" w:evenHBand="0" w:firstRowFirstColumn="0" w:firstRowLastColumn="0" w:lastRowFirstColumn="0" w:lastRowLastColumn="0"/>
               <w:rPr>
                 <w:rFonts w:ascii="Open Sans" w:hAnsi="Open Sans" w:cs="Open Sans"/>
@@ -8600,8 +8549,8 @@
           </w:tcPr>
           <w:p>
             <w:pPr>
-              <w:ind w:right="657"/>
-              <w:jc w:val="center"/>
+              <w:ind w:left="66" w:right="72" w:hanging="6"/>
+              <w:jc w:val="right"/>
               <w:cnfStyle w:val="000000000000" w:firstRow="0" w:lastRow="0" w:firstColumn="0" w:lastColumn="0" w:oddVBand="0" w:evenVBand="0" w:oddHBand="0" w:evenHBand="0" w:firstRowFirstColumn="0" w:firstRowLastColumn="0" w:lastRowFirstColumn="0" w:lastRowLastColumn="0"/>
               <w:rPr>
                 <w:rFonts w:ascii="Open Sans" w:hAnsi="Open Sans" w:cs="Open Sans"/>
@@ -8649,7 +8598,7 @@
           <w:p>
             <w:pPr>
               <w:ind w:left="0"/>
-              <w:jc w:val="center"/>
+              <w:jc w:val="right"/>
               <w:cnfStyle w:val="000000000000" w:firstRow="0" w:lastRow="0" w:firstColumn="0" w:lastColumn="0" w:oddVBand="0" w:evenVBand="0" w:oddHBand="0" w:evenHBand="0" w:firstRowFirstColumn="0" w:firstRowLastColumn="0" w:lastRowFirstColumn="0" w:lastRowLastColumn="0"/>
               <w:rPr>
                 <w:rFonts w:ascii="Open Sans" w:hAnsi="Open Sans" w:cs="Open Sans"/>
@@ -8670,7 +8619,7 @@
           <w:p>
             <w:pPr>
               <w:ind w:left="66" w:right="72" w:hanging="6"/>
-              <w:jc w:val="center"/>
+              <w:jc w:val="right"/>
               <w:cnfStyle w:val="000000000000" w:firstRow="0" w:lastRow="0" w:firstColumn="0" w:lastColumn="0" w:oddVBand="0" w:evenVBand="0" w:oddHBand="0" w:evenHBand="0" w:firstRowFirstColumn="0" w:firstRowLastColumn="0" w:lastRowFirstColumn="0" w:lastRowLastColumn="0"/>
               <w:rPr>
                 <w:rFonts w:ascii="Open Sans" w:hAnsi="Open Sans" w:cs="Open Sans"/>
@@ -8690,8 +8639,8 @@
           </w:tcPr>
           <w:p>
             <w:pPr>
-              <w:ind w:right="657"/>
-              <w:jc w:val="center"/>
+              <w:ind w:left="66" w:right="72" w:hanging="6"/>
+              <w:jc w:val="right"/>
               <w:cnfStyle w:val="000000000000" w:firstRow="0" w:lastRow="0" w:firstColumn="0" w:lastColumn="0" w:oddVBand="0" w:evenVBand="0" w:oddHBand="0" w:evenHBand="0" w:firstRowFirstColumn="0" w:firstRowLastColumn="0" w:lastRowFirstColumn="0" w:lastRowLastColumn="0"/>
               <w:rPr>
                 <w:rFonts w:ascii="Open Sans" w:hAnsi="Open Sans" w:cs="Open Sans"/>
@@ -9246,8 +9195,8 @@
           </w:tcPr>
           <w:p>
             <w:pPr>
-              <w:ind w:left="0"/>
-              <w:jc w:val="center"/>
+              <w:ind w:left="66" w:right="72" w:hanging="6"/>
+              <w:jc w:val="right"/>
               <w:cnfStyle w:val="000000000000" w:firstRow="0" w:lastRow="0" w:firstColumn="0" w:lastColumn="0" w:oddVBand="0" w:evenVBand="0" w:oddHBand="0" w:evenHBand="0" w:firstRowFirstColumn="0" w:firstRowLastColumn="0" w:lastRowFirstColumn="0" w:lastRowLastColumn="0"/>
               <w:rPr>
                 <w:rFonts w:ascii="Open Sans" w:hAnsi="Open Sans" w:cs="Open Sans"/>
@@ -9268,7 +9217,7 @@
           <w:p>
             <w:pPr>
               <w:ind w:left="66" w:right="72" w:hanging="6"/>
-              <w:jc w:val="center"/>
+              <w:jc w:val="right"/>
               <w:cnfStyle w:val="000000000000" w:firstRow="0" w:lastRow="0" w:firstColumn="0" w:lastColumn="0" w:oddVBand="0" w:evenVBand="0" w:oddHBand="0" w:evenHBand="0" w:firstRowFirstColumn="0" w:firstRowLastColumn="0" w:lastRowFirstColumn="0" w:lastRowLastColumn="0"/>
               <w:rPr>
                 <w:rFonts w:ascii="Open Sans" w:hAnsi="Open Sans" w:cs="Open Sans"/>
@@ -9288,8 +9237,8 @@
           </w:tcPr>
           <w:p>
             <w:pPr>
-              <w:ind w:right="657"/>
-              <w:jc w:val="center"/>
+              <w:ind w:left="66" w:right="72" w:hanging="6"/>
+              <w:jc w:val="right"/>
               <w:cnfStyle w:val="000000000000" w:firstRow="0" w:lastRow="0" w:firstColumn="0" w:lastColumn="0" w:oddVBand="0" w:evenVBand="0" w:oddHBand="0" w:evenHBand="0" w:firstRowFirstColumn="0" w:firstRowLastColumn="0" w:lastRowFirstColumn="0" w:lastRowLastColumn="0"/>
               <w:rPr>
                 <w:rFonts w:ascii="Open Sans" w:hAnsi="Open Sans" w:cs="Open Sans"/>
@@ -9336,8 +9285,8 @@
           </w:tcPr>
           <w:p>
             <w:pPr>
-              <w:ind w:left="0"/>
-              <w:jc w:val="center"/>
+              <w:ind w:left="66" w:right="72" w:hanging="6"/>
+              <w:jc w:val="right"/>
               <w:cnfStyle w:val="000000000000" w:firstRow="0" w:lastRow="0" w:firstColumn="0" w:lastColumn="0" w:oddVBand="0" w:evenVBand="0" w:oddHBand="0" w:evenHBand="0" w:firstRowFirstColumn="0" w:firstRowLastColumn="0" w:lastRowFirstColumn="0" w:lastRowLastColumn="0"/>
               <w:rPr>
                 <w:rFonts w:ascii="Open Sans" w:hAnsi="Open Sans" w:cs="Open Sans"/>
@@ -9358,7 +9307,7 @@
           <w:p>
             <w:pPr>
               <w:ind w:left="66" w:right="72" w:hanging="6"/>
-              <w:jc w:val="center"/>
+              <w:jc w:val="right"/>
               <w:cnfStyle w:val="000000000000" w:firstRow="0" w:lastRow="0" w:firstColumn="0" w:lastColumn="0" w:oddVBand="0" w:evenVBand="0" w:oddHBand="0" w:evenHBand="0" w:firstRowFirstColumn="0" w:firstRowLastColumn="0" w:lastRowFirstColumn="0" w:lastRowLastColumn="0"/>
               <w:rPr>
                 <w:rFonts w:ascii="Open Sans" w:hAnsi="Open Sans" w:cs="Open Sans"/>
@@ -9378,8 +9327,8 @@
           </w:tcPr>
           <w:p>
             <w:pPr>
-              <w:ind w:right="657"/>
-              <w:jc w:val="center"/>
+              <w:ind w:left="66" w:right="72" w:hanging="6"/>
+              <w:jc w:val="right"/>
               <w:cnfStyle w:val="000000000000" w:firstRow="0" w:lastRow="0" w:firstColumn="0" w:lastColumn="0" w:oddVBand="0" w:evenVBand="0" w:oddHBand="0" w:evenHBand="0" w:firstRowFirstColumn="0" w:firstRowLastColumn="0" w:lastRowFirstColumn="0" w:lastRowLastColumn="0"/>
               <w:rPr>
                 <w:rFonts w:ascii="Open Sans" w:hAnsi="Open Sans" w:cs="Open Sans"/>
@@ -9426,8 +9375,8 @@
           </w:tcPr>
           <w:p>
             <w:pPr>
-              <w:ind w:left="0"/>
-              <w:jc w:val="center"/>
+              <w:ind w:left="66" w:right="72" w:hanging="6"/>
+              <w:jc w:val="right"/>
               <w:cnfStyle w:val="000000000000" w:firstRow="0" w:lastRow="0" w:firstColumn="0" w:lastColumn="0" w:oddVBand="0" w:evenVBand="0" w:oddHBand="0" w:evenHBand="0" w:firstRowFirstColumn="0" w:firstRowLastColumn="0" w:lastRowFirstColumn="0" w:lastRowLastColumn="0"/>
               <w:rPr>
                 <w:rFonts w:ascii="Open Sans" w:hAnsi="Open Sans" w:cs="Open Sans"/>
@@ -9448,7 +9397,7 @@
           <w:p>
             <w:pPr>
               <w:ind w:left="66" w:right="72" w:hanging="6"/>
-              <w:jc w:val="center"/>
+              <w:jc w:val="right"/>
               <w:cnfStyle w:val="000000000000" w:firstRow="0" w:lastRow="0" w:firstColumn="0" w:lastColumn="0" w:oddVBand="0" w:evenVBand="0" w:oddHBand="0" w:evenHBand="0" w:firstRowFirstColumn="0" w:firstRowLastColumn="0" w:lastRowFirstColumn="0" w:lastRowLastColumn="0"/>
               <w:rPr>
                 <w:rFonts w:ascii="Open Sans" w:hAnsi="Open Sans" w:cs="Open Sans"/>
@@ -9468,8 +9417,8 @@
           </w:tcPr>
           <w:p>
             <w:pPr>
-              <w:ind w:right="657"/>
-              <w:jc w:val="center"/>
+              <w:ind w:left="66" w:right="72" w:hanging="6"/>
+              <w:jc w:val="right"/>
               <w:cnfStyle w:val="000000000000" w:firstRow="0" w:lastRow="0" w:firstColumn="0" w:lastColumn="0" w:oddVBand="0" w:evenVBand="0" w:oddHBand="0" w:evenHBand="0" w:firstRowFirstColumn="0" w:firstRowLastColumn="0" w:lastRowFirstColumn="0" w:lastRowLastColumn="0"/>
               <w:rPr>
                 <w:rFonts w:ascii="Open Sans" w:hAnsi="Open Sans" w:cs="Open Sans"/>
@@ -9516,8 +9465,8 @@
           </w:tcPr>
           <w:p>
             <w:pPr>
-              <w:ind w:left="0"/>
-              <w:jc w:val="center"/>
+              <w:ind w:left="66" w:right="72" w:hanging="6"/>
+              <w:jc w:val="right"/>
               <w:cnfStyle w:val="000000000000" w:firstRow="0" w:lastRow="0" w:firstColumn="0" w:lastColumn="0" w:oddVBand="0" w:evenVBand="0" w:oddHBand="0" w:evenHBand="0" w:firstRowFirstColumn="0" w:firstRowLastColumn="0" w:lastRowFirstColumn="0" w:lastRowLastColumn="0"/>
               <w:rPr>
                 <w:rFonts w:ascii="Open Sans" w:hAnsi="Open Sans" w:cs="Open Sans"/>
@@ -9538,7 +9487,7 @@
           <w:p>
             <w:pPr>
               <w:ind w:left="66" w:right="72" w:hanging="6"/>
-              <w:jc w:val="center"/>
+              <w:jc w:val="right"/>
               <w:cnfStyle w:val="000000000000" w:firstRow="0" w:lastRow="0" w:firstColumn="0" w:lastColumn="0" w:oddVBand="0" w:evenVBand="0" w:oddHBand="0" w:evenHBand="0" w:firstRowFirstColumn="0" w:firstRowLastColumn="0" w:lastRowFirstColumn="0" w:lastRowLastColumn="0"/>
               <w:rPr>
                 <w:rFonts w:ascii="Open Sans" w:hAnsi="Open Sans" w:cs="Open Sans"/>
@@ -9558,8 +9507,8 @@
           </w:tcPr>
           <w:p>
             <w:pPr>
-              <w:ind w:right="657"/>
-              <w:jc w:val="center"/>
+              <w:ind w:left="66" w:right="72" w:hanging="6"/>
+              <w:jc w:val="right"/>
               <w:cnfStyle w:val="000000000000" w:firstRow="0" w:lastRow="0" w:firstColumn="0" w:lastColumn="0" w:oddVBand="0" w:evenVBand="0" w:oddHBand="0" w:evenHBand="0" w:firstRowFirstColumn="0" w:firstRowLastColumn="0" w:lastRowFirstColumn="0" w:lastRowLastColumn="0"/>
               <w:rPr>
                 <w:rFonts w:ascii="Open Sans" w:hAnsi="Open Sans" w:cs="Open Sans"/>
@@ -9606,8 +9555,8 @@
           </w:tcPr>
           <w:p>
             <w:pPr>
-              <w:ind w:left="0"/>
-              <w:jc w:val="center"/>
+              <w:ind w:left="66" w:right="72" w:hanging="6"/>
+              <w:jc w:val="right"/>
               <w:cnfStyle w:val="000000000000" w:firstRow="0" w:lastRow="0" w:firstColumn="0" w:lastColumn="0" w:oddVBand="0" w:evenVBand="0" w:oddHBand="0" w:evenHBand="0" w:firstRowFirstColumn="0" w:firstRowLastColumn="0" w:lastRowFirstColumn="0" w:lastRowLastColumn="0"/>
               <w:rPr>
                 <w:rFonts w:ascii="Open Sans" w:hAnsi="Open Sans" w:cs="Open Sans"/>
@@ -9628,7 +9577,7 @@
           <w:p>
             <w:pPr>
               <w:ind w:left="66" w:right="72" w:hanging="6"/>
-              <w:jc w:val="center"/>
+              <w:jc w:val="right"/>
               <w:cnfStyle w:val="000000000000" w:firstRow="0" w:lastRow="0" w:firstColumn="0" w:lastColumn="0" w:oddVBand="0" w:evenVBand="0" w:oddHBand="0" w:evenHBand="0" w:firstRowFirstColumn="0" w:firstRowLastColumn="0" w:lastRowFirstColumn="0" w:lastRowLastColumn="0"/>
               <w:rPr>
                 <w:rFonts w:ascii="Open Sans" w:hAnsi="Open Sans" w:cs="Open Sans"/>
@@ -9648,8 +9597,8 @@
           </w:tcPr>
           <w:p>
             <w:pPr>
-              <w:ind w:right="657"/>
-              <w:jc w:val="center"/>
+              <w:ind w:left="66" w:right="72" w:hanging="6"/>
+              <w:jc w:val="right"/>
               <w:cnfStyle w:val="000000000000" w:firstRow="0" w:lastRow="0" w:firstColumn="0" w:lastColumn="0" w:oddVBand="0" w:evenVBand="0" w:oddHBand="0" w:evenHBand="0" w:firstRowFirstColumn="0" w:firstRowLastColumn="0" w:lastRowFirstColumn="0" w:lastRowLastColumn="0"/>
               <w:rPr>
                 <w:rFonts w:ascii="Open Sans" w:hAnsi="Open Sans" w:cs="Open Sans"/>
@@ -10161,8 +10110,8 @@
           </w:tcPr>
           <w:p>
             <w:pPr>
-              <w:ind w:left="0"/>
-              <w:jc w:val="center"/>
+              <w:ind w:left="66" w:right="72" w:hanging="6"/>
+              <w:jc w:val="right"/>
               <w:cnfStyle w:val="000000000000" w:firstRow="0" w:lastRow="0" w:firstColumn="0" w:lastColumn="0" w:oddVBand="0" w:evenVBand="0" w:oddHBand="0" w:evenHBand="0" w:firstRowFirstColumn="0" w:firstRowLastColumn="0" w:lastRowFirstColumn="0" w:lastRowLastColumn="0"/>
               <w:rPr>
                 <w:rFonts w:ascii="Open Sans" w:hAnsi="Open Sans" w:cs="Open Sans"/>
@@ -10183,7 +10132,7 @@
           <w:p>
             <w:pPr>
               <w:ind w:left="66" w:right="72" w:hanging="6"/>
-              <w:jc w:val="center"/>
+              <w:jc w:val="right"/>
               <w:cnfStyle w:val="000000000000" w:firstRow="0" w:lastRow="0" w:firstColumn="0" w:lastColumn="0" w:oddVBand="0" w:evenVBand="0" w:oddHBand="0" w:evenHBand="0" w:firstRowFirstColumn="0" w:firstRowLastColumn="0" w:lastRowFirstColumn="0" w:lastRowLastColumn="0"/>
               <w:rPr>
                 <w:rFonts w:ascii="Open Sans" w:hAnsi="Open Sans" w:cs="Open Sans"/>
@@ -10203,8 +10152,8 @@
           </w:tcPr>
           <w:p>
             <w:pPr>
-              <w:ind w:right="657"/>
-              <w:jc w:val="center"/>
+              <w:ind w:left="66" w:right="72" w:hanging="6"/>
+              <w:jc w:val="right"/>
               <w:cnfStyle w:val="000000000000" w:firstRow="0" w:lastRow="0" w:firstColumn="0" w:lastColumn="0" w:oddVBand="0" w:evenVBand="0" w:oddHBand="0" w:evenHBand="0" w:firstRowFirstColumn="0" w:firstRowLastColumn="0" w:lastRowFirstColumn="0" w:lastRowLastColumn="0"/>
               <w:rPr>
                 <w:rFonts w:ascii="Open Sans" w:hAnsi="Open Sans" w:cs="Open Sans"/>
@@ -10251,8 +10200,8 @@
           </w:tcPr>
           <w:p>
             <w:pPr>
-              <w:ind w:left="0"/>
-              <w:jc w:val="center"/>
+              <w:ind w:left="66" w:right="72" w:hanging="6"/>
+              <w:jc w:val="right"/>
               <w:cnfStyle w:val="000000000000" w:firstRow="0" w:lastRow="0" w:firstColumn="0" w:lastColumn="0" w:oddVBand="0" w:evenVBand="0" w:oddHBand="0" w:evenHBand="0" w:firstRowFirstColumn="0" w:firstRowLastColumn="0" w:lastRowFirstColumn="0" w:lastRowLastColumn="0"/>
               <w:rPr>
                 <w:rFonts w:ascii="Open Sans" w:hAnsi="Open Sans" w:cs="Open Sans"/>
@@ -10273,7 +10222,7 @@
           <w:p>
             <w:pPr>
               <w:ind w:left="66" w:right="72" w:hanging="6"/>
-              <w:jc w:val="center"/>
+              <w:jc w:val="right"/>
               <w:cnfStyle w:val="000000000000" w:firstRow="0" w:lastRow="0" w:firstColumn="0" w:lastColumn="0" w:oddVBand="0" w:evenVBand="0" w:oddHBand="0" w:evenHBand="0" w:firstRowFirstColumn="0" w:firstRowLastColumn="0" w:lastRowFirstColumn="0" w:lastRowLastColumn="0"/>
               <w:rPr>
                 <w:rFonts w:ascii="Open Sans" w:hAnsi="Open Sans" w:cs="Open Sans"/>
@@ -10293,8 +10242,8 @@
           </w:tcPr>
           <w:p>
             <w:pPr>
-              <w:ind w:right="657"/>
-              <w:jc w:val="center"/>
+              <w:ind w:left="66" w:right="72" w:hanging="6"/>
+              <w:jc w:val="right"/>
               <w:cnfStyle w:val="000000000000" w:firstRow="0" w:lastRow="0" w:firstColumn="0" w:lastColumn="0" w:oddVBand="0" w:evenVBand="0" w:oddHBand="0" w:evenHBand="0" w:firstRowFirstColumn="0" w:firstRowLastColumn="0" w:lastRowFirstColumn="0" w:lastRowLastColumn="0"/>
               <w:rPr>
                 <w:rFonts w:ascii="Open Sans" w:hAnsi="Open Sans" w:cs="Open Sans"/>
@@ -10341,8 +10290,8 @@
           </w:tcPr>
           <w:p>
             <w:pPr>
-              <w:ind w:left="0"/>
-              <w:jc w:val="center"/>
+              <w:ind w:left="66" w:right="72" w:hanging="6"/>
+              <w:jc w:val="right"/>
               <w:cnfStyle w:val="000000000000" w:firstRow="0" w:lastRow="0" w:firstColumn="0" w:lastColumn="0" w:oddVBand="0" w:evenVBand="0" w:oddHBand="0" w:evenHBand="0" w:firstRowFirstColumn="0" w:firstRowLastColumn="0" w:lastRowFirstColumn="0" w:lastRowLastColumn="0"/>
               <w:rPr>
                 <w:rFonts w:ascii="Open Sans" w:hAnsi="Open Sans" w:cs="Open Sans"/>
@@ -10363,7 +10312,7 @@
           <w:p>
             <w:pPr>
               <w:ind w:left="66" w:right="72" w:hanging="6"/>
-              <w:jc w:val="center"/>
+              <w:jc w:val="right"/>
               <w:cnfStyle w:val="000000000000" w:firstRow="0" w:lastRow="0" w:firstColumn="0" w:lastColumn="0" w:oddVBand="0" w:evenVBand="0" w:oddHBand="0" w:evenHBand="0" w:firstRowFirstColumn="0" w:firstRowLastColumn="0" w:lastRowFirstColumn="0" w:lastRowLastColumn="0"/>
               <w:rPr>
                 <w:rFonts w:ascii="Open Sans" w:hAnsi="Open Sans" w:cs="Open Sans"/>
@@ -10383,8 +10332,8 @@
           </w:tcPr>
           <w:p>
             <w:pPr>
-              <w:ind w:right="657"/>
-              <w:jc w:val="center"/>
+              <w:ind w:left="66" w:right="72" w:hanging="6"/>
+              <w:jc w:val="right"/>
               <w:cnfStyle w:val="000000000000" w:firstRow="0" w:lastRow="0" w:firstColumn="0" w:lastColumn="0" w:oddVBand="0" w:evenVBand="0" w:oddHBand="0" w:evenHBand="0" w:firstRowFirstColumn="0" w:firstRowLastColumn="0" w:lastRowFirstColumn="0" w:lastRowLastColumn="0"/>
               <w:rPr>
                 <w:rFonts w:ascii="Open Sans" w:hAnsi="Open Sans" w:cs="Open Sans"/>
@@ -10431,8 +10380,8 @@
           </w:tcPr>
           <w:p>
             <w:pPr>
-              <w:ind w:left="0"/>
-              <w:jc w:val="center"/>
+              <w:ind w:left="66" w:right="72" w:hanging="6"/>
+              <w:jc w:val="right"/>
               <w:cnfStyle w:val="000000000000" w:firstRow="0" w:lastRow="0" w:firstColumn="0" w:lastColumn="0" w:oddVBand="0" w:evenVBand="0" w:oddHBand="0" w:evenHBand="0" w:firstRowFirstColumn="0" w:firstRowLastColumn="0" w:lastRowFirstColumn="0" w:lastRowLastColumn="0"/>
               <w:rPr>
                 <w:rFonts w:ascii="Open Sans" w:hAnsi="Open Sans" w:cs="Open Sans"/>
@@ -10453,7 +10402,7 @@
           <w:p>
             <w:pPr>
               <w:ind w:left="66" w:right="72" w:hanging="6"/>
-              <w:jc w:val="center"/>
+              <w:jc w:val="right"/>
               <w:cnfStyle w:val="000000000000" w:firstRow="0" w:lastRow="0" w:firstColumn="0" w:lastColumn="0" w:oddVBand="0" w:evenVBand="0" w:oddHBand="0" w:evenHBand="0" w:firstRowFirstColumn="0" w:firstRowLastColumn="0" w:lastRowFirstColumn="0" w:lastRowLastColumn="0"/>
               <w:rPr>
                 <w:rFonts w:ascii="Open Sans" w:hAnsi="Open Sans" w:cs="Open Sans"/>
@@ -10473,8 +10422,8 @@
           </w:tcPr>
           <w:p>
             <w:pPr>
-              <w:ind w:right="657"/>
-              <w:jc w:val="center"/>
+              <w:ind w:left="66" w:right="72" w:hanging="6"/>
+              <w:jc w:val="right"/>
               <w:cnfStyle w:val="000000000000" w:firstRow="0" w:lastRow="0" w:firstColumn="0" w:lastColumn="0" w:oddVBand="0" w:evenVBand="0" w:oddHBand="0" w:evenHBand="0" w:firstRowFirstColumn="0" w:firstRowLastColumn="0" w:lastRowFirstColumn="0" w:lastRowLastColumn="0"/>
               <w:rPr>
                 <w:rFonts w:ascii="Open Sans" w:hAnsi="Open Sans" w:cs="Open Sans"/>
@@ -10521,8 +10470,8 @@
           </w:tcPr>
           <w:p>
             <w:pPr>
-              <w:ind w:left="0"/>
-              <w:jc w:val="center"/>
+              <w:ind w:left="66" w:right="72" w:hanging="6"/>
+              <w:jc w:val="right"/>
               <w:cnfStyle w:val="000000000000" w:firstRow="0" w:lastRow="0" w:firstColumn="0" w:lastColumn="0" w:oddVBand="0" w:evenVBand="0" w:oddHBand="0" w:evenHBand="0" w:firstRowFirstColumn="0" w:firstRowLastColumn="0" w:lastRowFirstColumn="0" w:lastRowLastColumn="0"/>
               <w:rPr>
                 <w:rFonts w:ascii="Open Sans" w:hAnsi="Open Sans" w:cs="Open Sans"/>
@@ -10543,7 +10492,7 @@
           <w:p>
             <w:pPr>
               <w:ind w:left="66" w:right="72" w:hanging="6"/>
-              <w:jc w:val="center"/>
+              <w:jc w:val="right"/>
               <w:cnfStyle w:val="000000000000" w:firstRow="0" w:lastRow="0" w:firstColumn="0" w:lastColumn="0" w:oddVBand="0" w:evenVBand="0" w:oddHBand="0" w:evenHBand="0" w:firstRowFirstColumn="0" w:firstRowLastColumn="0" w:lastRowFirstColumn="0" w:lastRowLastColumn="0"/>
               <w:rPr>
                 <w:rFonts w:ascii="Open Sans" w:hAnsi="Open Sans" w:cs="Open Sans"/>
@@ -10563,8 +10512,8 @@
           </w:tcPr>
           <w:p>
             <w:pPr>
-              <w:ind w:right="657"/>
-              <w:jc w:val="center"/>
+              <w:ind w:left="66" w:right="72" w:hanging="6"/>
+              <w:jc w:val="right"/>
               <w:cnfStyle w:val="000000000000" w:firstRow="0" w:lastRow="0" w:firstColumn="0" w:lastColumn="0" w:oddVBand="0" w:evenVBand="0" w:oddHBand="0" w:evenHBand="0" w:firstRowFirstColumn="0" w:firstRowLastColumn="0" w:lastRowFirstColumn="0" w:lastRowLastColumn="0"/>
               <w:rPr>
                 <w:rFonts w:ascii="Open Sans" w:hAnsi="Open Sans" w:cs="Open Sans"/>
@@ -11224,8 +11173,8 @@
           </w:tcPr>
           <w:p>
             <w:pPr>
-              <w:ind w:left="0"/>
-              <w:jc w:val="center"/>
+              <w:ind w:left="66" w:right="72" w:hanging="6"/>
+              <w:jc w:val="right"/>
               <w:cnfStyle w:val="000000000000" w:firstRow="0" w:lastRow="0" w:firstColumn="0" w:lastColumn="0" w:oddVBand="0" w:evenVBand="0" w:oddHBand="0" w:evenHBand="0" w:firstRowFirstColumn="0" w:firstRowLastColumn="0" w:lastRowFirstColumn="0" w:lastRowLastColumn="0"/>
               <w:rPr>
                 <w:rFonts w:ascii="Open Sans" w:hAnsi="Open Sans" w:cs="Open Sans"/>
@@ -11246,7 +11195,7 @@
           <w:p>
             <w:pPr>
               <w:ind w:left="66" w:right="72" w:hanging="6"/>
-              <w:jc w:val="center"/>
+              <w:jc w:val="right"/>
               <w:cnfStyle w:val="000000000000" w:firstRow="0" w:lastRow="0" w:firstColumn="0" w:lastColumn="0" w:oddVBand="0" w:evenVBand="0" w:oddHBand="0" w:evenHBand="0" w:firstRowFirstColumn="0" w:firstRowLastColumn="0" w:lastRowFirstColumn="0" w:lastRowLastColumn="0"/>
               <w:rPr>
                 <w:rFonts w:ascii="Open Sans" w:hAnsi="Open Sans" w:cs="Open Sans"/>
@@ -11266,8 +11215,8 @@
           </w:tcPr>
           <w:p>
             <w:pPr>
-              <w:ind w:right="657"/>
-              <w:jc w:val="center"/>
+              <w:ind w:left="66" w:right="72" w:hanging="6"/>
+              <w:jc w:val="right"/>
               <w:cnfStyle w:val="000000000000" w:firstRow="0" w:lastRow="0" w:firstColumn="0" w:lastColumn="0" w:oddVBand="0" w:evenVBand="0" w:oddHBand="0" w:evenHBand="0" w:firstRowFirstColumn="0" w:firstRowLastColumn="0" w:lastRowFirstColumn="0" w:lastRowLastColumn="0"/>
               <w:rPr>
                 <w:rFonts w:ascii="Open Sans" w:hAnsi="Open Sans" w:cs="Open Sans"/>
@@ -11314,8 +11263,8 @@
           </w:tcPr>
           <w:p>
             <w:pPr>
-              <w:ind w:left="0"/>
-              <w:jc w:val="center"/>
+              <w:ind w:left="66" w:right="72" w:hanging="6"/>
+              <w:jc w:val="right"/>
               <w:cnfStyle w:val="000000000000" w:firstRow="0" w:lastRow="0" w:firstColumn="0" w:lastColumn="0" w:oddVBand="0" w:evenVBand="0" w:oddHBand="0" w:evenHBand="0" w:firstRowFirstColumn="0" w:firstRowLastColumn="0" w:lastRowFirstColumn="0" w:lastRowLastColumn="0"/>
               <w:rPr>
                 <w:rFonts w:ascii="Open Sans" w:hAnsi="Open Sans" w:cs="Open Sans"/>
@@ -11336,7 +11285,7 @@
           <w:p>
             <w:pPr>
               <w:ind w:left="66" w:right="72" w:hanging="6"/>
-              <w:jc w:val="center"/>
+              <w:jc w:val="right"/>
               <w:cnfStyle w:val="000000000000" w:firstRow="0" w:lastRow="0" w:firstColumn="0" w:lastColumn="0" w:oddVBand="0" w:evenVBand="0" w:oddHBand="0" w:evenHBand="0" w:firstRowFirstColumn="0" w:firstRowLastColumn="0" w:lastRowFirstColumn="0" w:lastRowLastColumn="0"/>
               <w:rPr>
                 <w:rFonts w:ascii="Open Sans" w:hAnsi="Open Sans" w:cs="Open Sans"/>
@@ -11356,8 +11305,8 @@
           </w:tcPr>
           <w:p>
             <w:pPr>
-              <w:ind w:right="657"/>
-              <w:jc w:val="center"/>
+              <w:ind w:left="66" w:right="72" w:hanging="6"/>
+              <w:jc w:val="right"/>
               <w:cnfStyle w:val="000000000000" w:firstRow="0" w:lastRow="0" w:firstColumn="0" w:lastColumn="0" w:oddVBand="0" w:evenVBand="0" w:oddHBand="0" w:evenHBand="0" w:firstRowFirstColumn="0" w:firstRowLastColumn="0" w:lastRowFirstColumn="0" w:lastRowLastColumn="0"/>
               <w:rPr>
                 <w:rFonts w:ascii="Open Sans" w:hAnsi="Open Sans" w:cs="Open Sans"/>
@@ -11404,8 +11353,8 @@
           </w:tcPr>
           <w:p>
             <w:pPr>
-              <w:ind w:left="0"/>
-              <w:jc w:val="center"/>
+              <w:ind w:left="66" w:right="72" w:hanging="6"/>
+              <w:jc w:val="right"/>
               <w:cnfStyle w:val="000000000000" w:firstRow="0" w:lastRow="0" w:firstColumn="0" w:lastColumn="0" w:oddVBand="0" w:evenVBand="0" w:oddHBand="0" w:evenHBand="0" w:firstRowFirstColumn="0" w:firstRowLastColumn="0" w:lastRowFirstColumn="0" w:lastRowLastColumn="0"/>
               <w:rPr>
                 <w:rFonts w:ascii="Open Sans" w:hAnsi="Open Sans" w:cs="Open Sans"/>
@@ -11426,7 +11375,7 @@
           <w:p>
             <w:pPr>
               <w:ind w:left="66" w:right="72" w:hanging="6"/>
-              <w:jc w:val="center"/>
+              <w:jc w:val="right"/>
               <w:cnfStyle w:val="000000000000" w:firstRow="0" w:lastRow="0" w:firstColumn="0" w:lastColumn="0" w:oddVBand="0" w:evenVBand="0" w:oddHBand="0" w:evenHBand="0" w:firstRowFirstColumn="0" w:firstRowLastColumn="0" w:lastRowFirstColumn="0" w:lastRowLastColumn="0"/>
               <w:rPr>
                 <w:rFonts w:ascii="Open Sans" w:hAnsi="Open Sans" w:cs="Open Sans"/>
@@ -11446,8 +11395,8 @@
           </w:tcPr>
           <w:p>
             <w:pPr>
-              <w:ind w:right="657"/>
-              <w:jc w:val="center"/>
+              <w:ind w:left="66" w:right="72" w:hanging="6"/>
+              <w:jc w:val="right"/>
               <w:cnfStyle w:val="000000000000" w:firstRow="0" w:lastRow="0" w:firstColumn="0" w:lastColumn="0" w:oddVBand="0" w:evenVBand="0" w:oddHBand="0" w:evenHBand="0" w:firstRowFirstColumn="0" w:firstRowLastColumn="0" w:lastRowFirstColumn="0" w:lastRowLastColumn="0"/>
               <w:rPr>
                 <w:rFonts w:ascii="Open Sans" w:hAnsi="Open Sans" w:cs="Open Sans"/>
@@ -11494,8 +11443,8 @@
           </w:tcPr>
           <w:p>
             <w:pPr>
-              <w:ind w:left="0"/>
-              <w:jc w:val="center"/>
+              <w:ind w:left="66" w:right="72" w:hanging="6"/>
+              <w:jc w:val="right"/>
               <w:cnfStyle w:val="000000000000" w:firstRow="0" w:lastRow="0" w:firstColumn="0" w:lastColumn="0" w:oddVBand="0" w:evenVBand="0" w:oddHBand="0" w:evenHBand="0" w:firstRowFirstColumn="0" w:firstRowLastColumn="0" w:lastRowFirstColumn="0" w:lastRowLastColumn="0"/>
               <w:rPr>
                 <w:rFonts w:ascii="Open Sans" w:hAnsi="Open Sans" w:cs="Open Sans"/>
@@ -11516,7 +11465,7 @@
           <w:p>
             <w:pPr>
               <w:ind w:left="66" w:right="72" w:hanging="6"/>
-              <w:jc w:val="center"/>
+              <w:jc w:val="right"/>
               <w:cnfStyle w:val="000000000000" w:firstRow="0" w:lastRow="0" w:firstColumn="0" w:lastColumn="0" w:oddVBand="0" w:evenVBand="0" w:oddHBand="0" w:evenHBand="0" w:firstRowFirstColumn="0" w:firstRowLastColumn="0" w:lastRowFirstColumn="0" w:lastRowLastColumn="0"/>
               <w:rPr>
                 <w:rFonts w:ascii="Open Sans" w:hAnsi="Open Sans" w:cs="Open Sans"/>
@@ -11536,8 +11485,8 @@
           </w:tcPr>
           <w:p>
             <w:pPr>
-              <w:ind w:right="657"/>
-              <w:jc w:val="center"/>
+              <w:ind w:left="66" w:right="72" w:hanging="6"/>
+              <w:jc w:val="right"/>
               <w:cnfStyle w:val="000000000000" w:firstRow="0" w:lastRow="0" w:firstColumn="0" w:lastColumn="0" w:oddVBand="0" w:evenVBand="0" w:oddHBand="0" w:evenHBand="0" w:firstRowFirstColumn="0" w:firstRowLastColumn="0" w:lastRowFirstColumn="0" w:lastRowLastColumn="0"/>
               <w:rPr>
                 <w:rFonts w:ascii="Open Sans" w:hAnsi="Open Sans" w:cs="Open Sans"/>
@@ -11584,8 +11533,8 @@
           </w:tcPr>
           <w:p>
             <w:pPr>
-              <w:ind w:left="0"/>
-              <w:jc w:val="center"/>
+              <w:ind w:left="66" w:right="72" w:hanging="6"/>
+              <w:jc w:val="right"/>
               <w:cnfStyle w:val="000000000000" w:firstRow="0" w:lastRow="0" w:firstColumn="0" w:lastColumn="0" w:oddVBand="0" w:evenVBand="0" w:oddHBand="0" w:evenHBand="0" w:firstRowFirstColumn="0" w:firstRowLastColumn="0" w:lastRowFirstColumn="0" w:lastRowLastColumn="0"/>
               <w:rPr>
                 <w:rFonts w:ascii="Open Sans" w:hAnsi="Open Sans" w:cs="Open Sans"/>
@@ -11606,7 +11555,7 @@
           <w:p>
             <w:pPr>
               <w:ind w:left="66" w:right="72" w:hanging="6"/>
-              <w:jc w:val="center"/>
+              <w:jc w:val="right"/>
               <w:cnfStyle w:val="000000000000" w:firstRow="0" w:lastRow="0" w:firstColumn="0" w:lastColumn="0" w:oddVBand="0" w:evenVBand="0" w:oddHBand="0" w:evenHBand="0" w:firstRowFirstColumn="0" w:firstRowLastColumn="0" w:lastRowFirstColumn="0" w:lastRowLastColumn="0"/>
               <w:rPr>
                 <w:rFonts w:ascii="Open Sans" w:hAnsi="Open Sans" w:cs="Open Sans"/>
@@ -11626,8 +11575,8 @@
           </w:tcPr>
           <w:p>
             <w:pPr>
-              <w:ind w:right="657"/>
-              <w:jc w:val="center"/>
+              <w:ind w:left="66" w:right="72" w:hanging="6"/>
+              <w:jc w:val="right"/>
               <w:cnfStyle w:val="000000000000" w:firstRow="0" w:lastRow="0" w:firstColumn="0" w:lastColumn="0" w:oddVBand="0" w:evenVBand="0" w:oddHBand="0" w:evenHBand="0" w:firstRowFirstColumn="0" w:firstRowLastColumn="0" w:lastRowFirstColumn="0" w:lastRowLastColumn="0"/>
               <w:rPr>
                 <w:rFonts w:ascii="Open Sans" w:hAnsi="Open Sans" w:cs="Open Sans"/>
@@ -12142,8 +12091,8 @@
           </w:tcPr>
           <w:p>
             <w:pPr>
-              <w:ind w:left="0"/>
-              <w:jc w:val="center"/>
+              <w:ind w:left="66" w:right="72" w:hanging="6"/>
+              <w:jc w:val="right"/>
               <w:cnfStyle w:val="000000000000" w:firstRow="0" w:lastRow="0" w:firstColumn="0" w:lastColumn="0" w:oddVBand="0" w:evenVBand="0" w:oddHBand="0" w:evenHBand="0" w:firstRowFirstColumn="0" w:firstRowLastColumn="0" w:lastRowFirstColumn="0" w:lastRowLastColumn="0"/>
               <w:rPr>
                 <w:rFonts w:ascii="Open Sans" w:hAnsi="Open Sans" w:cs="Open Sans"/>
@@ -12164,7 +12113,7 @@
           <w:p>
             <w:pPr>
               <w:ind w:left="66" w:right="72" w:hanging="6"/>
-              <w:jc w:val="center"/>
+              <w:jc w:val="right"/>
               <w:cnfStyle w:val="000000000000" w:firstRow="0" w:lastRow="0" w:firstColumn="0" w:lastColumn="0" w:oddVBand="0" w:evenVBand="0" w:oddHBand="0" w:evenHBand="0" w:firstRowFirstColumn="0" w:firstRowLastColumn="0" w:lastRowFirstColumn="0" w:lastRowLastColumn="0"/>
               <w:rPr>
                 <w:rFonts w:ascii="Open Sans" w:hAnsi="Open Sans" w:cs="Open Sans"/>
@@ -12184,8 +12133,8 @@
           </w:tcPr>
           <w:p>
             <w:pPr>
-              <w:ind w:right="657"/>
-              <w:jc w:val="center"/>
+              <w:ind w:left="66" w:right="72" w:hanging="6"/>
+              <w:jc w:val="right"/>
               <w:cnfStyle w:val="000000000000" w:firstRow="0" w:lastRow="0" w:firstColumn="0" w:lastColumn="0" w:oddVBand="0" w:evenVBand="0" w:oddHBand="0" w:evenHBand="0" w:firstRowFirstColumn="0" w:firstRowLastColumn="0" w:lastRowFirstColumn="0" w:lastRowLastColumn="0"/>
               <w:rPr>
                 <w:rFonts w:ascii="Open Sans" w:hAnsi="Open Sans" w:cs="Open Sans"/>
@@ -12232,8 +12181,8 @@
           </w:tcPr>
           <w:p>
             <w:pPr>
-              <w:ind w:left="0"/>
-              <w:jc w:val="center"/>
+              <w:ind w:left="66" w:right="72" w:hanging="6"/>
+              <w:jc w:val="right"/>
               <w:cnfStyle w:val="000000000000" w:firstRow="0" w:lastRow="0" w:firstColumn="0" w:lastColumn="0" w:oddVBand="0" w:evenVBand="0" w:oddHBand="0" w:evenHBand="0" w:firstRowFirstColumn="0" w:firstRowLastColumn="0" w:lastRowFirstColumn="0" w:lastRowLastColumn="0"/>
               <w:rPr>
                 <w:rFonts w:ascii="Open Sans" w:hAnsi="Open Sans" w:cs="Open Sans"/>
@@ -12254,7 +12203,7 @@
           <w:p>
             <w:pPr>
               <w:ind w:left="66" w:right="72" w:hanging="6"/>
-              <w:jc w:val="center"/>
+              <w:jc w:val="right"/>
               <w:cnfStyle w:val="000000000000" w:firstRow="0" w:lastRow="0" w:firstColumn="0" w:lastColumn="0" w:oddVBand="0" w:evenVBand="0" w:oddHBand="0" w:evenHBand="0" w:firstRowFirstColumn="0" w:firstRowLastColumn="0" w:lastRowFirstColumn="0" w:lastRowLastColumn="0"/>
               <w:rPr>
                 <w:rFonts w:ascii="Open Sans" w:hAnsi="Open Sans" w:cs="Open Sans"/>
@@ -12274,8 +12223,8 @@
           </w:tcPr>
           <w:p>
             <w:pPr>
-              <w:ind w:right="657"/>
-              <w:jc w:val="center"/>
+              <w:ind w:left="66" w:right="72" w:hanging="6"/>
+              <w:jc w:val="right"/>
               <w:cnfStyle w:val="000000000000" w:firstRow="0" w:lastRow="0" w:firstColumn="0" w:lastColumn="0" w:oddVBand="0" w:evenVBand="0" w:oddHBand="0" w:evenHBand="0" w:firstRowFirstColumn="0" w:firstRowLastColumn="0" w:lastRowFirstColumn="0" w:lastRowLastColumn="0"/>
               <w:rPr>
                 <w:rFonts w:ascii="Open Sans" w:hAnsi="Open Sans" w:cs="Open Sans"/>
@@ -12322,8 +12271,8 @@
           </w:tcPr>
           <w:p>
             <w:pPr>
-              <w:ind w:left="0"/>
-              <w:jc w:val="center"/>
+              <w:ind w:left="66" w:right="72" w:hanging="6"/>
+              <w:jc w:val="right"/>
               <w:cnfStyle w:val="000000000000" w:firstRow="0" w:lastRow="0" w:firstColumn="0" w:lastColumn="0" w:oddVBand="0" w:evenVBand="0" w:oddHBand="0" w:evenHBand="0" w:firstRowFirstColumn="0" w:firstRowLastColumn="0" w:lastRowFirstColumn="0" w:lastRowLastColumn="0"/>
               <w:rPr>
                 <w:rFonts w:ascii="Open Sans" w:hAnsi="Open Sans" w:cs="Open Sans"/>
@@ -12344,7 +12293,7 @@
           <w:p>
             <w:pPr>
               <w:ind w:left="66" w:right="72" w:hanging="6"/>
-              <w:jc w:val="center"/>
+              <w:jc w:val="right"/>
               <w:cnfStyle w:val="000000000000" w:firstRow="0" w:lastRow="0" w:firstColumn="0" w:lastColumn="0" w:oddVBand="0" w:evenVBand="0" w:oddHBand="0" w:evenHBand="0" w:firstRowFirstColumn="0" w:firstRowLastColumn="0" w:lastRowFirstColumn="0" w:lastRowLastColumn="0"/>
               <w:rPr>
                 <w:rFonts w:ascii="Open Sans" w:hAnsi="Open Sans" w:cs="Open Sans"/>
@@ -12364,8 +12313,8 @@
           </w:tcPr>
           <w:p>
             <w:pPr>
-              <w:ind w:right="657"/>
-              <w:jc w:val="center"/>
+              <w:ind w:left="66" w:right="72" w:hanging="6"/>
+              <w:jc w:val="right"/>
               <w:cnfStyle w:val="000000000000" w:firstRow="0" w:lastRow="0" w:firstColumn="0" w:lastColumn="0" w:oddVBand="0" w:evenVBand="0" w:oddHBand="0" w:evenHBand="0" w:firstRowFirstColumn="0" w:firstRowLastColumn="0" w:lastRowFirstColumn="0" w:lastRowLastColumn="0"/>
               <w:rPr>
                 <w:rFonts w:ascii="Open Sans" w:hAnsi="Open Sans" w:cs="Open Sans"/>
@@ -12412,8 +12361,8 @@
           </w:tcPr>
           <w:p>
             <w:pPr>
-              <w:ind w:left="0"/>
-              <w:jc w:val="center"/>
+              <w:ind w:left="66" w:right="72" w:hanging="6"/>
+              <w:jc w:val="right"/>
               <w:cnfStyle w:val="000000000000" w:firstRow="0" w:lastRow="0" w:firstColumn="0" w:lastColumn="0" w:oddVBand="0" w:evenVBand="0" w:oddHBand="0" w:evenHBand="0" w:firstRowFirstColumn="0" w:firstRowLastColumn="0" w:lastRowFirstColumn="0" w:lastRowLastColumn="0"/>
               <w:rPr>
                 <w:rFonts w:ascii="Open Sans" w:hAnsi="Open Sans" w:cs="Open Sans"/>
@@ -12434,7 +12383,7 @@
           <w:p>
             <w:pPr>
               <w:ind w:left="66" w:right="72" w:hanging="6"/>
-              <w:jc w:val="center"/>
+              <w:jc w:val="right"/>
               <w:cnfStyle w:val="000000000000" w:firstRow="0" w:lastRow="0" w:firstColumn="0" w:lastColumn="0" w:oddVBand="0" w:evenVBand="0" w:oddHBand="0" w:evenHBand="0" w:firstRowFirstColumn="0" w:firstRowLastColumn="0" w:lastRowFirstColumn="0" w:lastRowLastColumn="0"/>
               <w:rPr>
                 <w:rFonts w:ascii="Open Sans" w:hAnsi="Open Sans" w:cs="Open Sans"/>
@@ -12454,8 +12403,8 @@
           </w:tcPr>
           <w:p>
             <w:pPr>
-              <w:ind w:right="657"/>
-              <w:jc w:val="center"/>
+              <w:ind w:left="66" w:right="72" w:hanging="6"/>
+              <w:jc w:val="right"/>
               <w:cnfStyle w:val="000000000000" w:firstRow="0" w:lastRow="0" w:firstColumn="0" w:lastColumn="0" w:oddVBand="0" w:evenVBand="0" w:oddHBand="0" w:evenHBand="0" w:firstRowFirstColumn="0" w:firstRowLastColumn="0" w:lastRowFirstColumn="0" w:lastRowLastColumn="0"/>
               <w:rPr>
                 <w:rFonts w:ascii="Open Sans" w:hAnsi="Open Sans" w:cs="Open Sans"/>
@@ -12502,8 +12451,8 @@
           </w:tcPr>
           <w:p>
             <w:pPr>
-              <w:ind w:left="0"/>
-              <w:jc w:val="center"/>
+              <w:ind w:left="66" w:right="72" w:hanging="6"/>
+              <w:jc w:val="right"/>
               <w:cnfStyle w:val="000000000000" w:firstRow="0" w:lastRow="0" w:firstColumn="0" w:lastColumn="0" w:oddVBand="0" w:evenVBand="0" w:oddHBand="0" w:evenHBand="0" w:firstRowFirstColumn="0" w:firstRowLastColumn="0" w:lastRowFirstColumn="0" w:lastRowLastColumn="0"/>
               <w:rPr>
                 <w:rFonts w:ascii="Open Sans" w:hAnsi="Open Sans" w:cs="Open Sans"/>
@@ -12524,7 +12473,7 @@
           <w:p>
             <w:pPr>
               <w:ind w:left="66" w:right="72" w:hanging="6"/>
-              <w:jc w:val="center"/>
+              <w:jc w:val="right"/>
               <w:cnfStyle w:val="000000000000" w:firstRow="0" w:lastRow="0" w:firstColumn="0" w:lastColumn="0" w:oddVBand="0" w:evenVBand="0" w:oddHBand="0" w:evenHBand="0" w:firstRowFirstColumn="0" w:firstRowLastColumn="0" w:lastRowFirstColumn="0" w:lastRowLastColumn="0"/>
               <w:rPr>
                 <w:rFonts w:ascii="Open Sans" w:hAnsi="Open Sans" w:cs="Open Sans"/>
@@ -12544,8 +12493,8 @@
           </w:tcPr>
           <w:p>
             <w:pPr>
-              <w:ind w:right="657"/>
-              <w:jc w:val="center"/>
+              <w:ind w:left="66" w:right="72" w:hanging="6"/>
+              <w:jc w:val="right"/>
               <w:cnfStyle w:val="000000000000" w:firstRow="0" w:lastRow="0" w:firstColumn="0" w:lastColumn="0" w:oddVBand="0" w:evenVBand="0" w:oddHBand="0" w:evenHBand="0" w:firstRowFirstColumn="0" w:firstRowLastColumn="0" w:lastRowFirstColumn="0" w:lastRowLastColumn="0"/>
               <w:rPr>
                 <w:rFonts w:ascii="Open Sans" w:hAnsi="Open Sans" w:cs="Open Sans"/>
@@ -13040,8 +12989,8 @@
           </w:tcPr>
           <w:p>
             <w:pPr>
-              <w:ind w:left="0"/>
-              <w:jc w:val="center"/>
+              <w:ind w:left="66" w:right="72" w:hanging="6"/>
+              <w:jc w:val="right"/>
               <w:cnfStyle w:val="000000000000" w:firstRow="0" w:lastRow="0" w:firstColumn="0" w:lastColumn="0" w:oddVBand="0" w:evenVBand="0" w:oddHBand="0" w:evenHBand="0" w:firstRowFirstColumn="0" w:firstRowLastColumn="0" w:lastRowFirstColumn="0" w:lastRowLastColumn="0"/>
               <w:rPr>
                 <w:rFonts w:ascii="Open Sans" w:hAnsi="Open Sans" w:cs="Open Sans"/>
@@ -13062,7 +13011,7 @@
           <w:p>
             <w:pPr>
               <w:ind w:left="66" w:right="72" w:hanging="6"/>
-              <w:jc w:val="center"/>
+              <w:jc w:val="right"/>
               <w:cnfStyle w:val="000000000000" w:firstRow="0" w:lastRow="0" w:firstColumn="0" w:lastColumn="0" w:oddVBand="0" w:evenVBand="0" w:oddHBand="0" w:evenHBand="0" w:firstRowFirstColumn="0" w:firstRowLastColumn="0" w:lastRowFirstColumn="0" w:lastRowLastColumn="0"/>
               <w:rPr>
                 <w:rFonts w:ascii="Open Sans" w:hAnsi="Open Sans" w:cs="Open Sans"/>
@@ -13082,8 +13031,8 @@
           </w:tcPr>
           <w:p>
             <w:pPr>
-              <w:ind w:right="657"/>
-              <w:jc w:val="center"/>
+              <w:ind w:left="66" w:right="72" w:hanging="6"/>
+              <w:jc w:val="right"/>
               <w:cnfStyle w:val="000000000000" w:firstRow="0" w:lastRow="0" w:firstColumn="0" w:lastColumn="0" w:oddVBand="0" w:evenVBand="0" w:oddHBand="0" w:evenHBand="0" w:firstRowFirstColumn="0" w:firstRowLastColumn="0" w:lastRowFirstColumn="0" w:lastRowLastColumn="0"/>
               <w:rPr>
                 <w:rFonts w:ascii="Open Sans" w:hAnsi="Open Sans" w:cs="Open Sans"/>
@@ -13130,8 +13079,8 @@
           </w:tcPr>
           <w:p>
             <w:pPr>
-              <w:ind w:left="0"/>
-              <w:jc w:val="center"/>
+              <w:ind w:left="66" w:right="72" w:hanging="6"/>
+              <w:jc w:val="right"/>
               <w:cnfStyle w:val="000000000000" w:firstRow="0" w:lastRow="0" w:firstColumn="0" w:lastColumn="0" w:oddVBand="0" w:evenVBand="0" w:oddHBand="0" w:evenHBand="0" w:firstRowFirstColumn="0" w:firstRowLastColumn="0" w:lastRowFirstColumn="0" w:lastRowLastColumn="0"/>
               <w:rPr>
                 <w:rFonts w:ascii="Open Sans" w:hAnsi="Open Sans" w:cs="Open Sans"/>
@@ -13152,7 +13101,7 @@
           <w:p>
             <w:pPr>
               <w:ind w:left="66" w:right="72" w:hanging="6"/>
-              <w:jc w:val="center"/>
+              <w:jc w:val="right"/>
               <w:cnfStyle w:val="000000000000" w:firstRow="0" w:lastRow="0" w:firstColumn="0" w:lastColumn="0" w:oddVBand="0" w:evenVBand="0" w:oddHBand="0" w:evenHBand="0" w:firstRowFirstColumn="0" w:firstRowLastColumn="0" w:lastRowFirstColumn="0" w:lastRowLastColumn="0"/>
               <w:rPr>
                 <w:rFonts w:ascii="Open Sans" w:hAnsi="Open Sans" w:cs="Open Sans"/>
@@ -13172,8 +13121,8 @@
           </w:tcPr>
           <w:p>
             <w:pPr>
-              <w:ind w:right="657"/>
-              <w:jc w:val="center"/>
+              <w:ind w:left="66" w:right="72" w:hanging="6"/>
+              <w:jc w:val="right"/>
               <w:cnfStyle w:val="000000000000" w:firstRow="0" w:lastRow="0" w:firstColumn="0" w:lastColumn="0" w:oddVBand="0" w:evenVBand="0" w:oddHBand="0" w:evenHBand="0" w:firstRowFirstColumn="0" w:firstRowLastColumn="0" w:lastRowFirstColumn="0" w:lastRowLastColumn="0"/>
               <w:rPr>
                 <w:rFonts w:ascii="Open Sans" w:hAnsi="Open Sans" w:cs="Open Sans"/>
@@ -13220,8 +13169,8 @@
           </w:tcPr>
           <w:p>
             <w:pPr>
-              <w:ind w:left="0"/>
-              <w:jc w:val="center"/>
+              <w:ind w:left="66" w:right="72" w:hanging="6"/>
+              <w:jc w:val="right"/>
               <w:cnfStyle w:val="000000000000" w:firstRow="0" w:lastRow="0" w:firstColumn="0" w:lastColumn="0" w:oddVBand="0" w:evenVBand="0" w:oddHBand="0" w:evenHBand="0" w:firstRowFirstColumn="0" w:firstRowLastColumn="0" w:lastRowFirstColumn="0" w:lastRowLastColumn="0"/>
               <w:rPr>
                 <w:rFonts w:ascii="Open Sans" w:hAnsi="Open Sans" w:cs="Open Sans"/>
@@ -13242,7 +13191,7 @@
           <w:p>
             <w:pPr>
               <w:ind w:left="66" w:right="72" w:hanging="6"/>
-              <w:jc w:val="center"/>
+              <w:jc w:val="right"/>
               <w:cnfStyle w:val="000000000000" w:firstRow="0" w:lastRow="0" w:firstColumn="0" w:lastColumn="0" w:oddVBand="0" w:evenVBand="0" w:oddHBand="0" w:evenHBand="0" w:firstRowFirstColumn="0" w:firstRowLastColumn="0" w:lastRowFirstColumn="0" w:lastRowLastColumn="0"/>
               <w:rPr>
                 <w:rFonts w:ascii="Open Sans" w:hAnsi="Open Sans" w:cs="Open Sans"/>
@@ -13262,8 +13211,8 @@
           </w:tcPr>
           <w:p>
             <w:pPr>
-              <w:ind w:right="657"/>
-              <w:jc w:val="center"/>
+              <w:ind w:left="66" w:right="72" w:hanging="6"/>
+              <w:jc w:val="right"/>
               <w:cnfStyle w:val="000000000000" w:firstRow="0" w:lastRow="0" w:firstColumn="0" w:lastColumn="0" w:oddVBand="0" w:evenVBand="0" w:oddHBand="0" w:evenHBand="0" w:firstRowFirstColumn="0" w:firstRowLastColumn="0" w:lastRowFirstColumn="0" w:lastRowLastColumn="0"/>
               <w:rPr>
                 <w:rFonts w:ascii="Open Sans" w:hAnsi="Open Sans" w:cs="Open Sans"/>
@@ -13310,8 +13259,8 @@
           </w:tcPr>
           <w:p>
             <w:pPr>
-              <w:ind w:left="0"/>
-              <w:jc w:val="center"/>
+              <w:ind w:left="66" w:right="72" w:hanging="6"/>
+              <w:jc w:val="right"/>
               <w:cnfStyle w:val="000000000000" w:firstRow="0" w:lastRow="0" w:firstColumn="0" w:lastColumn="0" w:oddVBand="0" w:evenVBand="0" w:oddHBand="0" w:evenHBand="0" w:firstRowFirstColumn="0" w:firstRowLastColumn="0" w:lastRowFirstColumn="0" w:lastRowLastColumn="0"/>
               <w:rPr>
                 <w:rFonts w:ascii="Open Sans" w:hAnsi="Open Sans" w:cs="Open Sans"/>
@@ -13332,7 +13281,7 @@
           <w:p>
             <w:pPr>
               <w:ind w:left="66" w:right="72" w:hanging="6"/>
-              <w:jc w:val="center"/>
+              <w:jc w:val="right"/>
               <w:cnfStyle w:val="000000000000" w:firstRow="0" w:lastRow="0" w:firstColumn="0" w:lastColumn="0" w:oddVBand="0" w:evenVBand="0" w:oddHBand="0" w:evenHBand="0" w:firstRowFirstColumn="0" w:firstRowLastColumn="0" w:lastRowFirstColumn="0" w:lastRowLastColumn="0"/>
               <w:rPr>
                 <w:rFonts w:ascii="Open Sans" w:hAnsi="Open Sans" w:cs="Open Sans"/>
@@ -13352,8 +13301,8 @@
           </w:tcPr>
           <w:p>
             <w:pPr>
-              <w:ind w:right="657"/>
-              <w:jc w:val="center"/>
+              <w:ind w:left="66" w:right="72" w:hanging="6"/>
+              <w:jc w:val="right"/>
               <w:cnfStyle w:val="000000000000" w:firstRow="0" w:lastRow="0" w:firstColumn="0" w:lastColumn="0" w:oddVBand="0" w:evenVBand="0" w:oddHBand="0" w:evenHBand="0" w:firstRowFirstColumn="0" w:firstRowLastColumn="0" w:lastRowFirstColumn="0" w:lastRowLastColumn="0"/>
               <w:rPr>
                 <w:rFonts w:ascii="Open Sans" w:hAnsi="Open Sans" w:cs="Open Sans"/>
@@ -13400,8 +13349,8 @@
           </w:tcPr>
           <w:p>
             <w:pPr>
-              <w:ind w:left="0"/>
-              <w:jc w:val="center"/>
+              <w:ind w:left="66" w:right="72" w:hanging="6"/>
+              <w:jc w:val="right"/>
               <w:cnfStyle w:val="000000000000" w:firstRow="0" w:lastRow="0" w:firstColumn="0" w:lastColumn="0" w:oddVBand="0" w:evenVBand="0" w:oddHBand="0" w:evenHBand="0" w:firstRowFirstColumn="0" w:firstRowLastColumn="0" w:lastRowFirstColumn="0" w:lastRowLastColumn="0"/>
               <w:rPr>
                 <w:rFonts w:ascii="Open Sans" w:hAnsi="Open Sans" w:cs="Open Sans"/>
@@ -13422,7 +13371,7 @@
           <w:p>
             <w:pPr>
               <w:ind w:left="66" w:right="72" w:hanging="6"/>
-              <w:jc w:val="center"/>
+              <w:jc w:val="right"/>
               <w:cnfStyle w:val="000000000000" w:firstRow="0" w:lastRow="0" w:firstColumn="0" w:lastColumn="0" w:oddVBand="0" w:evenVBand="0" w:oddHBand="0" w:evenHBand="0" w:firstRowFirstColumn="0" w:firstRowLastColumn="0" w:lastRowFirstColumn="0" w:lastRowLastColumn="0"/>
               <w:rPr>
                 <w:rFonts w:ascii="Open Sans" w:hAnsi="Open Sans" w:cs="Open Sans"/>
@@ -13442,8 +13391,8 @@
           </w:tcPr>
           <w:p>
             <w:pPr>
-              <w:ind w:right="657"/>
-              <w:jc w:val="center"/>
+              <w:ind w:left="66" w:right="72" w:hanging="6"/>
+              <w:jc w:val="right"/>
               <w:cnfStyle w:val="000000000000" w:firstRow="0" w:lastRow="0" w:firstColumn="0" w:lastColumn="0" w:oddVBand="0" w:evenVBand="0" w:oddHBand="0" w:evenHBand="0" w:firstRowFirstColumn="0" w:firstRowLastColumn="0" w:lastRowFirstColumn="0" w:lastRowLastColumn="0"/>
               <w:rPr>
                 <w:rFonts w:ascii="Open Sans" w:hAnsi="Open Sans" w:cs="Open Sans"/>
@@ -13924,8 +13873,8 @@
           </w:tcPr>
           <w:p>
             <w:pPr>
-              <w:ind w:left="0"/>
-              <w:jc w:val="center"/>
+              <w:ind w:left="66" w:right="72" w:hanging="6"/>
+              <w:jc w:val="right"/>
               <w:cnfStyle w:val="000000000000" w:firstRow="0" w:lastRow="0" w:firstColumn="0" w:lastColumn="0" w:oddVBand="0" w:evenVBand="0" w:oddHBand="0" w:evenHBand="0" w:firstRowFirstColumn="0" w:firstRowLastColumn="0" w:lastRowFirstColumn="0" w:lastRowLastColumn="0"/>
               <w:rPr>
                 <w:rFonts w:ascii="Open Sans" w:hAnsi="Open Sans" w:cs="Open Sans"/>
@@ -13947,7 +13896,7 @@
           <w:p>
             <w:pPr>
               <w:ind w:left="66" w:right="72" w:hanging="6"/>
-              <w:jc w:val="center"/>
+              <w:jc w:val="right"/>
               <w:cnfStyle w:val="000000000000" w:firstRow="0" w:lastRow="0" w:firstColumn="0" w:lastColumn="0" w:oddVBand="0" w:evenVBand="0" w:oddHBand="0" w:evenHBand="0" w:firstRowFirstColumn="0" w:firstRowLastColumn="0" w:lastRowFirstColumn="0" w:lastRowLastColumn="0"/>
               <w:rPr>
                 <w:rFonts w:ascii="Open Sans" w:hAnsi="Open Sans" w:cs="Open Sans"/>
@@ -13968,8 +13917,8 @@
           </w:tcPr>
           <w:p>
             <w:pPr>
-              <w:ind w:right="657"/>
-              <w:jc w:val="center"/>
+              <w:ind w:left="66" w:right="72" w:hanging="6"/>
+              <w:jc w:val="right"/>
               <w:cnfStyle w:val="000000000000" w:firstRow="0" w:lastRow="0" w:firstColumn="0" w:lastColumn="0" w:oddVBand="0" w:evenVBand="0" w:oddHBand="0" w:evenHBand="0" w:firstRowFirstColumn="0" w:firstRowLastColumn="0" w:lastRowFirstColumn="0" w:lastRowLastColumn="0"/>
               <w:rPr>
                 <w:rFonts w:ascii="Open Sans" w:hAnsi="Open Sans" w:cs="Open Sans"/>
@@ -14016,8 +13965,8 @@
           </w:tcPr>
           <w:p>
             <w:pPr>
-              <w:ind w:left="0"/>
-              <w:jc w:val="center"/>
+              <w:ind w:left="66" w:right="72" w:hanging="6"/>
+              <w:jc w:val="right"/>
               <w:cnfStyle w:val="000000000000" w:firstRow="0" w:lastRow="0" w:firstColumn="0" w:lastColumn="0" w:oddVBand="0" w:evenVBand="0" w:oddHBand="0" w:evenHBand="0" w:firstRowFirstColumn="0" w:firstRowLastColumn="0" w:lastRowFirstColumn="0" w:lastRowLastColumn="0"/>
               <w:rPr>
                 <w:rFonts w:ascii="Open Sans" w:hAnsi="Open Sans" w:cs="Open Sans"/>
@@ -14038,7 +13987,7 @@
           <w:p>
             <w:pPr>
               <w:ind w:left="66" w:right="72" w:hanging="6"/>
-              <w:jc w:val="center"/>
+              <w:jc w:val="right"/>
               <w:cnfStyle w:val="000000000000" w:firstRow="0" w:lastRow="0" w:firstColumn="0" w:lastColumn="0" w:oddVBand="0" w:evenVBand="0" w:oddHBand="0" w:evenHBand="0" w:firstRowFirstColumn="0" w:firstRowLastColumn="0" w:lastRowFirstColumn="0" w:lastRowLastColumn="0"/>
               <w:rPr>
                 <w:rFonts w:ascii="Open Sans" w:hAnsi="Open Sans" w:cs="Open Sans"/>
@@ -14058,8 +14007,8 @@
           </w:tcPr>
           <w:p>
             <w:pPr>
-              <w:ind w:right="657"/>
-              <w:jc w:val="center"/>
+              <w:ind w:left="66" w:right="72" w:hanging="6"/>
+              <w:jc w:val="right"/>
               <w:cnfStyle w:val="000000000000" w:firstRow="0" w:lastRow="0" w:firstColumn="0" w:lastColumn="0" w:oddVBand="0" w:evenVBand="0" w:oddHBand="0" w:evenHBand="0" w:firstRowFirstColumn="0" w:firstRowLastColumn="0" w:lastRowFirstColumn="0" w:lastRowLastColumn="0"/>
               <w:rPr>
                 <w:rFonts w:ascii="Open Sans" w:hAnsi="Open Sans" w:cs="Open Sans"/>
@@ -14106,8 +14055,8 @@
           </w:tcPr>
           <w:p>
             <w:pPr>
-              <w:ind w:left="0"/>
-              <w:jc w:val="center"/>
+              <w:ind w:left="66" w:right="72" w:hanging="6"/>
+              <w:jc w:val="right"/>
               <w:cnfStyle w:val="000000000000" w:firstRow="0" w:lastRow="0" w:firstColumn="0" w:lastColumn="0" w:oddVBand="0" w:evenVBand="0" w:oddHBand="0" w:evenHBand="0" w:firstRowFirstColumn="0" w:firstRowLastColumn="0" w:lastRowFirstColumn="0" w:lastRowLastColumn="0"/>
               <w:rPr>
                 <w:rFonts w:ascii="Open Sans" w:hAnsi="Open Sans" w:cs="Open Sans"/>
@@ -14128,7 +14077,7 @@
           <w:p>
             <w:pPr>
               <w:ind w:left="66" w:right="72" w:hanging="6"/>
-              <w:jc w:val="center"/>
+              <w:jc w:val="right"/>
               <w:cnfStyle w:val="000000000000" w:firstRow="0" w:lastRow="0" w:firstColumn="0" w:lastColumn="0" w:oddVBand="0" w:evenVBand="0" w:oddHBand="0" w:evenHBand="0" w:firstRowFirstColumn="0" w:firstRowLastColumn="0" w:lastRowFirstColumn="0" w:lastRowLastColumn="0"/>
               <w:rPr>
                 <w:rFonts w:ascii="Open Sans" w:hAnsi="Open Sans" w:cs="Open Sans"/>
@@ -14148,8 +14097,8 @@
           </w:tcPr>
           <w:p>
             <w:pPr>
-              <w:ind w:right="657"/>
-              <w:jc w:val="center"/>
+              <w:ind w:left="66" w:right="72" w:hanging="6"/>
+              <w:jc w:val="right"/>
               <w:cnfStyle w:val="000000000000" w:firstRow="0" w:lastRow="0" w:firstColumn="0" w:lastColumn="0" w:oddVBand="0" w:evenVBand="0" w:oddHBand="0" w:evenHBand="0" w:firstRowFirstColumn="0" w:firstRowLastColumn="0" w:lastRowFirstColumn="0" w:lastRowLastColumn="0"/>
               <w:rPr>
                 <w:rFonts w:ascii="Open Sans" w:hAnsi="Open Sans" w:cs="Open Sans"/>
@@ -14196,8 +14145,8 @@
           </w:tcPr>
           <w:p>
             <w:pPr>
-              <w:ind w:left="0"/>
-              <w:jc w:val="center"/>
+              <w:ind w:left="66" w:right="72" w:hanging="6"/>
+              <w:jc w:val="right"/>
               <w:cnfStyle w:val="000000000000" w:firstRow="0" w:lastRow="0" w:firstColumn="0" w:lastColumn="0" w:oddVBand="0" w:evenVBand="0" w:oddHBand="0" w:evenHBand="0" w:firstRowFirstColumn="0" w:firstRowLastColumn="0" w:lastRowFirstColumn="0" w:lastRowLastColumn="0"/>
               <w:rPr>
                 <w:rFonts w:ascii="Open Sans" w:hAnsi="Open Sans" w:cs="Open Sans"/>
@@ -14218,7 +14167,7 @@
           <w:p>
             <w:pPr>
               <w:ind w:left="66" w:right="72" w:hanging="6"/>
-              <w:jc w:val="center"/>
+              <w:jc w:val="right"/>
               <w:cnfStyle w:val="000000000000" w:firstRow="0" w:lastRow="0" w:firstColumn="0" w:lastColumn="0" w:oddVBand="0" w:evenVBand="0" w:oddHBand="0" w:evenHBand="0" w:firstRowFirstColumn="0" w:firstRowLastColumn="0" w:lastRowFirstColumn="0" w:lastRowLastColumn="0"/>
               <w:rPr>
                 <w:rFonts w:ascii="Open Sans" w:hAnsi="Open Sans" w:cs="Open Sans"/>
@@ -14238,8 +14187,8 @@
           </w:tcPr>
           <w:p>
             <w:pPr>
-              <w:ind w:right="657"/>
-              <w:jc w:val="center"/>
+              <w:ind w:left="66" w:right="72" w:hanging="6"/>
+              <w:jc w:val="right"/>
               <w:cnfStyle w:val="000000000000" w:firstRow="0" w:lastRow="0" w:firstColumn="0" w:lastColumn="0" w:oddVBand="0" w:evenVBand="0" w:oddHBand="0" w:evenHBand="0" w:firstRowFirstColumn="0" w:firstRowLastColumn="0" w:lastRowFirstColumn="0" w:lastRowLastColumn="0"/>
               <w:rPr>
                 <w:rFonts w:ascii="Open Sans" w:hAnsi="Open Sans" w:cs="Open Sans"/>
@@ -14286,8 +14235,8 @@
           </w:tcPr>
           <w:p>
             <w:pPr>
-              <w:ind w:left="0"/>
-              <w:jc w:val="center"/>
+              <w:ind w:left="66" w:right="72" w:hanging="6"/>
+              <w:jc w:val="right"/>
               <w:cnfStyle w:val="000000000000" w:firstRow="0" w:lastRow="0" w:firstColumn="0" w:lastColumn="0" w:oddVBand="0" w:evenVBand="0" w:oddHBand="0" w:evenHBand="0" w:firstRowFirstColumn="0" w:firstRowLastColumn="0" w:lastRowFirstColumn="0" w:lastRowLastColumn="0"/>
               <w:rPr>
                 <w:rFonts w:ascii="Open Sans" w:hAnsi="Open Sans" w:cs="Open Sans"/>
@@ -14308,7 +14257,7 @@
           <w:p>
             <w:pPr>
               <w:ind w:left="66" w:right="72" w:hanging="6"/>
-              <w:jc w:val="center"/>
+              <w:jc w:val="right"/>
               <w:cnfStyle w:val="000000000000" w:firstRow="0" w:lastRow="0" w:firstColumn="0" w:lastColumn="0" w:oddVBand="0" w:evenVBand="0" w:oddHBand="0" w:evenHBand="0" w:firstRowFirstColumn="0" w:firstRowLastColumn="0" w:lastRowFirstColumn="0" w:lastRowLastColumn="0"/>
               <w:rPr>
                 <w:rFonts w:ascii="Open Sans" w:hAnsi="Open Sans" w:cs="Open Sans"/>
@@ -14328,8 +14277,8 @@
           </w:tcPr>
           <w:p>
             <w:pPr>
-              <w:ind w:right="657"/>
-              <w:jc w:val="center"/>
+              <w:ind w:left="66" w:right="72" w:hanging="6"/>
+              <w:jc w:val="right"/>
               <w:cnfStyle w:val="000000000000" w:firstRow="0" w:lastRow="0" w:firstColumn="0" w:lastColumn="0" w:oddVBand="0" w:evenVBand="0" w:oddHBand="0" w:evenHBand="0" w:firstRowFirstColumn="0" w:firstRowLastColumn="0" w:lastRowFirstColumn="0" w:lastRowLastColumn="0"/>
               <w:rPr>
                 <w:rFonts w:ascii="Open Sans" w:hAnsi="Open Sans" w:cs="Open Sans"/>
@@ -14903,8 +14852,8 @@
           </w:tcPr>
           <w:p>
             <w:pPr>
-              <w:ind w:left="0"/>
-              <w:jc w:val="center"/>
+              <w:ind w:left="66" w:right="72" w:hanging="6"/>
+              <w:jc w:val="right"/>
               <w:cnfStyle w:val="000000000000" w:firstRow="0" w:lastRow="0" w:firstColumn="0" w:lastColumn="0" w:oddVBand="0" w:evenVBand="0" w:oddHBand="0" w:evenHBand="0" w:firstRowFirstColumn="0" w:firstRowLastColumn="0" w:lastRowFirstColumn="0" w:lastRowLastColumn="0"/>
               <w:rPr>
                 <w:rFonts w:ascii="Open Sans" w:hAnsi="Open Sans" w:cs="Open Sans"/>
@@ -14925,7 +14874,7 @@
           <w:p>
             <w:pPr>
               <w:ind w:left="66" w:right="72" w:hanging="6"/>
-              <w:jc w:val="center"/>
+              <w:jc w:val="right"/>
               <w:cnfStyle w:val="000000000000" w:firstRow="0" w:lastRow="0" w:firstColumn="0" w:lastColumn="0" w:oddVBand="0" w:evenVBand="0" w:oddHBand="0" w:evenHBand="0" w:firstRowFirstColumn="0" w:firstRowLastColumn="0" w:lastRowFirstColumn="0" w:lastRowLastColumn="0"/>
               <w:rPr>
                 <w:rFonts w:ascii="Open Sans" w:hAnsi="Open Sans" w:cs="Open Sans"/>
@@ -14945,8 +14894,8 @@
           </w:tcPr>
           <w:p>
             <w:pPr>
-              <w:ind w:right="657"/>
-              <w:jc w:val="center"/>
+              <w:ind w:left="66" w:right="72" w:hanging="6"/>
+              <w:jc w:val="right"/>
               <w:cnfStyle w:val="000000000000" w:firstRow="0" w:lastRow="0" w:firstColumn="0" w:lastColumn="0" w:oddVBand="0" w:evenVBand="0" w:oddHBand="0" w:evenHBand="0" w:firstRowFirstColumn="0" w:firstRowLastColumn="0" w:lastRowFirstColumn="0" w:lastRowLastColumn="0"/>
               <w:rPr>
                 <w:rFonts w:ascii="Open Sans" w:hAnsi="Open Sans" w:cs="Open Sans"/>
@@ -14993,8 +14942,8 @@
           </w:tcPr>
           <w:p>
             <w:pPr>
-              <w:ind w:left="0"/>
-              <w:jc w:val="center"/>
+              <w:ind w:left="66" w:right="72" w:hanging="6"/>
+              <w:jc w:val="right"/>
               <w:cnfStyle w:val="000000000000" w:firstRow="0" w:lastRow="0" w:firstColumn="0" w:lastColumn="0" w:oddVBand="0" w:evenVBand="0" w:oddHBand="0" w:evenHBand="0" w:firstRowFirstColumn="0" w:firstRowLastColumn="0" w:lastRowFirstColumn="0" w:lastRowLastColumn="0"/>
               <w:rPr>
                 <w:rFonts w:ascii="Open Sans" w:hAnsi="Open Sans" w:cs="Open Sans"/>
@@ -15015,7 +14964,7 @@
           <w:p>
             <w:pPr>
               <w:ind w:left="66" w:right="72" w:hanging="6"/>
-              <w:jc w:val="center"/>
+              <w:jc w:val="right"/>
               <w:cnfStyle w:val="000000000000" w:firstRow="0" w:lastRow="0" w:firstColumn="0" w:lastColumn="0" w:oddVBand="0" w:evenVBand="0" w:oddHBand="0" w:evenHBand="0" w:firstRowFirstColumn="0" w:firstRowLastColumn="0" w:lastRowFirstColumn="0" w:lastRowLastColumn="0"/>
               <w:rPr>
                 <w:rFonts w:ascii="Open Sans" w:hAnsi="Open Sans" w:cs="Open Sans"/>
@@ -15035,8 +14984,8 @@
           </w:tcPr>
           <w:p>
             <w:pPr>
-              <w:ind w:right="657"/>
-              <w:jc w:val="center"/>
+              <w:ind w:left="66" w:right="72" w:hanging="6"/>
+              <w:jc w:val="right"/>
               <w:cnfStyle w:val="000000000000" w:firstRow="0" w:lastRow="0" w:firstColumn="0" w:lastColumn="0" w:oddVBand="0" w:evenVBand="0" w:oddHBand="0" w:evenHBand="0" w:firstRowFirstColumn="0" w:firstRowLastColumn="0" w:lastRowFirstColumn="0" w:lastRowLastColumn="0"/>
               <w:rPr>
                 <w:rFonts w:ascii="Open Sans" w:hAnsi="Open Sans" w:cs="Open Sans"/>
@@ -15083,8 +15032,8 @@
           </w:tcPr>
           <w:p>
             <w:pPr>
-              <w:ind w:left="0"/>
-              <w:jc w:val="center"/>
+              <w:ind w:left="66" w:right="72" w:hanging="6"/>
+              <w:jc w:val="right"/>
               <w:cnfStyle w:val="000000000000" w:firstRow="0" w:lastRow="0" w:firstColumn="0" w:lastColumn="0" w:oddVBand="0" w:evenVBand="0" w:oddHBand="0" w:evenHBand="0" w:firstRowFirstColumn="0" w:firstRowLastColumn="0" w:lastRowFirstColumn="0" w:lastRowLastColumn="0"/>
               <w:rPr>
                 <w:rFonts w:ascii="Open Sans" w:hAnsi="Open Sans" w:cs="Open Sans"/>
@@ -15105,7 +15054,7 @@
           <w:p>
             <w:pPr>
               <w:ind w:left="66" w:right="72" w:hanging="6"/>
-              <w:jc w:val="center"/>
+              <w:jc w:val="right"/>
               <w:cnfStyle w:val="000000000000" w:firstRow="0" w:lastRow="0" w:firstColumn="0" w:lastColumn="0" w:oddVBand="0" w:evenVBand="0" w:oddHBand="0" w:evenHBand="0" w:firstRowFirstColumn="0" w:firstRowLastColumn="0" w:lastRowFirstColumn="0" w:lastRowLastColumn="0"/>
               <w:rPr>
                 <w:rFonts w:ascii="Open Sans" w:hAnsi="Open Sans" w:cs="Open Sans"/>
@@ -15125,8 +15074,8 @@
           </w:tcPr>
           <w:p>
             <w:pPr>
-              <w:ind w:right="657"/>
-              <w:jc w:val="center"/>
+              <w:ind w:left="66" w:right="72" w:hanging="6"/>
+              <w:jc w:val="right"/>
               <w:cnfStyle w:val="000000000000" w:firstRow="0" w:lastRow="0" w:firstColumn="0" w:lastColumn="0" w:oddVBand="0" w:evenVBand="0" w:oddHBand="0" w:evenHBand="0" w:firstRowFirstColumn="0" w:firstRowLastColumn="0" w:lastRowFirstColumn="0" w:lastRowLastColumn="0"/>
               <w:rPr>
                 <w:rFonts w:ascii="Open Sans" w:hAnsi="Open Sans" w:cs="Open Sans"/>
@@ -15173,8 +15122,8 @@
           </w:tcPr>
           <w:p>
             <w:pPr>
-              <w:ind w:left="0"/>
-              <w:jc w:val="center"/>
+              <w:ind w:left="66" w:right="72" w:hanging="6"/>
+              <w:jc w:val="right"/>
               <w:cnfStyle w:val="000000000000" w:firstRow="0" w:lastRow="0" w:firstColumn="0" w:lastColumn="0" w:oddVBand="0" w:evenVBand="0" w:oddHBand="0" w:evenHBand="0" w:firstRowFirstColumn="0" w:firstRowLastColumn="0" w:lastRowFirstColumn="0" w:lastRowLastColumn="0"/>
               <w:rPr>
                 <w:rFonts w:ascii="Open Sans" w:hAnsi="Open Sans" w:cs="Open Sans"/>
@@ -15195,7 +15144,7 @@
           <w:p>
             <w:pPr>
               <w:ind w:left="66" w:right="72" w:hanging="6"/>
-              <w:jc w:val="center"/>
+              <w:jc w:val="right"/>
               <w:cnfStyle w:val="000000000000" w:firstRow="0" w:lastRow="0" w:firstColumn="0" w:lastColumn="0" w:oddVBand="0" w:evenVBand="0" w:oddHBand="0" w:evenHBand="0" w:firstRowFirstColumn="0" w:firstRowLastColumn="0" w:lastRowFirstColumn="0" w:lastRowLastColumn="0"/>
               <w:rPr>
                 <w:rFonts w:ascii="Open Sans" w:hAnsi="Open Sans" w:cs="Open Sans"/>
@@ -15215,8 +15164,8 @@
           </w:tcPr>
           <w:p>
             <w:pPr>
-              <w:ind w:right="657"/>
-              <w:jc w:val="center"/>
+              <w:ind w:left="66" w:right="72" w:hanging="6"/>
+              <w:jc w:val="right"/>
               <w:cnfStyle w:val="000000000000" w:firstRow="0" w:lastRow="0" w:firstColumn="0" w:lastColumn="0" w:oddVBand="0" w:evenVBand="0" w:oddHBand="0" w:evenHBand="0" w:firstRowFirstColumn="0" w:firstRowLastColumn="0" w:lastRowFirstColumn="0" w:lastRowLastColumn="0"/>
               <w:rPr>
                 <w:rFonts w:ascii="Open Sans" w:hAnsi="Open Sans" w:cs="Open Sans"/>
@@ -15263,8 +15212,8 @@
           </w:tcPr>
           <w:p>
             <w:pPr>
-              <w:ind w:left="0"/>
-              <w:jc w:val="center"/>
+              <w:ind w:left="66" w:right="72" w:hanging="6"/>
+              <w:jc w:val="right"/>
               <w:cnfStyle w:val="000000000000" w:firstRow="0" w:lastRow="0" w:firstColumn="0" w:lastColumn="0" w:oddVBand="0" w:evenVBand="0" w:oddHBand="0" w:evenHBand="0" w:firstRowFirstColumn="0" w:firstRowLastColumn="0" w:lastRowFirstColumn="0" w:lastRowLastColumn="0"/>
               <w:rPr>
                 <w:rFonts w:ascii="Open Sans" w:hAnsi="Open Sans" w:cs="Open Sans"/>
@@ -15285,7 +15234,7 @@
           <w:p>
             <w:pPr>
               <w:ind w:left="66" w:right="72" w:hanging="6"/>
-              <w:jc w:val="center"/>
+              <w:jc w:val="right"/>
               <w:cnfStyle w:val="000000000000" w:firstRow="0" w:lastRow="0" w:firstColumn="0" w:lastColumn="0" w:oddVBand="0" w:evenVBand="0" w:oddHBand="0" w:evenHBand="0" w:firstRowFirstColumn="0" w:firstRowLastColumn="0" w:lastRowFirstColumn="0" w:lastRowLastColumn="0"/>
               <w:rPr>
                 <w:rFonts w:ascii="Open Sans" w:hAnsi="Open Sans" w:cs="Open Sans"/>
@@ -15305,8 +15254,8 @@
           </w:tcPr>
           <w:p>
             <w:pPr>
-              <w:ind w:right="657"/>
-              <w:jc w:val="center"/>
+              <w:ind w:left="66" w:right="72" w:hanging="6"/>
+              <w:jc w:val="right"/>
               <w:cnfStyle w:val="000000000000" w:firstRow="0" w:lastRow="0" w:firstColumn="0" w:lastColumn="0" w:oddVBand="0" w:evenVBand="0" w:oddHBand="0" w:evenHBand="0" w:firstRowFirstColumn="0" w:firstRowLastColumn="0" w:lastRowFirstColumn="0" w:lastRowLastColumn="0"/>
               <w:rPr>
                 <w:rFonts w:ascii="Open Sans" w:hAnsi="Open Sans" w:cs="Open Sans"/>
@@ -15749,8 +15698,8 @@
           </w:tcPr>
           <w:p>
             <w:pPr>
-              <w:ind w:left="0"/>
-              <w:jc w:val="center"/>
+              <w:ind w:left="66" w:right="72" w:hanging="6"/>
+              <w:jc w:val="right"/>
               <w:cnfStyle w:val="000000000000" w:firstRow="0" w:lastRow="0" w:firstColumn="0" w:lastColumn="0" w:oddVBand="0" w:evenVBand="0" w:oddHBand="0" w:evenHBand="0" w:firstRowFirstColumn="0" w:firstRowLastColumn="0" w:lastRowFirstColumn="0" w:lastRowLastColumn="0"/>
               <w:rPr>
                 <w:rFonts w:ascii="Open Sans" w:hAnsi="Open Sans" w:cs="Open Sans"/>
@@ -15771,7 +15720,7 @@
           <w:p>
             <w:pPr>
               <w:ind w:left="66" w:right="72" w:hanging="6"/>
-              <w:jc w:val="center"/>
+              <w:jc w:val="right"/>
               <w:cnfStyle w:val="000000000000" w:firstRow="0" w:lastRow="0" w:firstColumn="0" w:lastColumn="0" w:oddVBand="0" w:evenVBand="0" w:oddHBand="0" w:evenHBand="0" w:firstRowFirstColumn="0" w:firstRowLastColumn="0" w:lastRowFirstColumn="0" w:lastRowLastColumn="0"/>
               <w:rPr>
                 <w:rFonts w:ascii="Open Sans" w:hAnsi="Open Sans" w:cs="Open Sans"/>
@@ -15791,8 +15740,8 @@
           </w:tcPr>
           <w:p>
             <w:pPr>
-              <w:ind w:right="657"/>
-              <w:jc w:val="center"/>
+              <w:ind w:left="66" w:right="72" w:hanging="6"/>
+              <w:jc w:val="right"/>
               <w:cnfStyle w:val="000000000000" w:firstRow="0" w:lastRow="0" w:firstColumn="0" w:lastColumn="0" w:oddVBand="0" w:evenVBand="0" w:oddHBand="0" w:evenHBand="0" w:firstRowFirstColumn="0" w:firstRowLastColumn="0" w:lastRowFirstColumn="0" w:lastRowLastColumn="0"/>
               <w:rPr>
                 <w:rFonts w:ascii="Open Sans" w:hAnsi="Open Sans" w:cs="Open Sans"/>
@@ -15839,8 +15788,8 @@
           </w:tcPr>
           <w:p>
             <w:pPr>
-              <w:ind w:left="0"/>
-              <w:jc w:val="center"/>
+              <w:ind w:left="66" w:right="72" w:hanging="6"/>
+              <w:jc w:val="right"/>
               <w:cnfStyle w:val="000000000000" w:firstRow="0" w:lastRow="0" w:firstColumn="0" w:lastColumn="0" w:oddVBand="0" w:evenVBand="0" w:oddHBand="0" w:evenHBand="0" w:firstRowFirstColumn="0" w:firstRowLastColumn="0" w:lastRowFirstColumn="0" w:lastRowLastColumn="0"/>
               <w:rPr>
                 <w:rFonts w:ascii="Open Sans" w:hAnsi="Open Sans" w:cs="Open Sans"/>
@@ -15861,7 +15810,7 @@
           <w:p>
             <w:pPr>
               <w:ind w:left="66" w:right="72" w:hanging="6"/>
-              <w:jc w:val="center"/>
+              <w:jc w:val="right"/>
               <w:cnfStyle w:val="000000000000" w:firstRow="0" w:lastRow="0" w:firstColumn="0" w:lastColumn="0" w:oddVBand="0" w:evenVBand="0" w:oddHBand="0" w:evenHBand="0" w:firstRowFirstColumn="0" w:firstRowLastColumn="0" w:lastRowFirstColumn="0" w:lastRowLastColumn="0"/>
               <w:rPr>
                 <w:rFonts w:ascii="Open Sans" w:hAnsi="Open Sans" w:cs="Open Sans"/>
@@ -15881,8 +15830,8 @@
           </w:tcPr>
           <w:p>
             <w:pPr>
-              <w:ind w:right="657"/>
-              <w:jc w:val="center"/>
+              <w:ind w:left="66" w:right="72" w:hanging="6"/>
+              <w:jc w:val="right"/>
               <w:cnfStyle w:val="000000000000" w:firstRow="0" w:lastRow="0" w:firstColumn="0" w:lastColumn="0" w:oddVBand="0" w:evenVBand="0" w:oddHBand="0" w:evenHBand="0" w:firstRowFirstColumn="0" w:firstRowLastColumn="0" w:lastRowFirstColumn="0" w:lastRowLastColumn="0"/>
               <w:rPr>
                 <w:rFonts w:ascii="Open Sans" w:hAnsi="Open Sans" w:cs="Open Sans"/>
@@ -15929,8 +15878,8 @@
           </w:tcPr>
           <w:p>
             <w:pPr>
-              <w:ind w:left="0"/>
-              <w:jc w:val="center"/>
+              <w:ind w:left="66" w:right="72" w:hanging="6"/>
+              <w:jc w:val="right"/>
               <w:cnfStyle w:val="000000000000" w:firstRow="0" w:lastRow="0" w:firstColumn="0" w:lastColumn="0" w:oddVBand="0" w:evenVBand="0" w:oddHBand="0" w:evenHBand="0" w:firstRowFirstColumn="0" w:firstRowLastColumn="0" w:lastRowFirstColumn="0" w:lastRowLastColumn="0"/>
               <w:rPr>
                 <w:rFonts w:ascii="Open Sans" w:hAnsi="Open Sans" w:cs="Open Sans"/>
@@ -15951,7 +15900,7 @@
           <w:p>
             <w:pPr>
               <w:ind w:left="66" w:right="72" w:hanging="6"/>
-              <w:jc w:val="center"/>
+              <w:jc w:val="right"/>
               <w:cnfStyle w:val="000000000000" w:firstRow="0" w:lastRow="0" w:firstColumn="0" w:lastColumn="0" w:oddVBand="0" w:evenVBand="0" w:oddHBand="0" w:evenHBand="0" w:firstRowFirstColumn="0" w:firstRowLastColumn="0" w:lastRowFirstColumn="0" w:lastRowLastColumn="0"/>
               <w:rPr>
                 <w:rFonts w:ascii="Open Sans" w:hAnsi="Open Sans" w:cs="Open Sans"/>
@@ -15971,8 +15920,8 @@
           </w:tcPr>
           <w:p>
             <w:pPr>
-              <w:ind w:right="657"/>
-              <w:jc w:val="center"/>
+              <w:ind w:left="66" w:right="72" w:hanging="6"/>
+              <w:jc w:val="right"/>
               <w:cnfStyle w:val="000000000000" w:firstRow="0" w:lastRow="0" w:firstColumn="0" w:lastColumn="0" w:oddVBand="0" w:evenVBand="0" w:oddHBand="0" w:evenHBand="0" w:firstRowFirstColumn="0" w:firstRowLastColumn="0" w:lastRowFirstColumn="0" w:lastRowLastColumn="0"/>
               <w:rPr>
                 <w:rFonts w:ascii="Open Sans" w:hAnsi="Open Sans" w:cs="Open Sans"/>
@@ -16019,8 +15968,8 @@
           </w:tcPr>
           <w:p>
             <w:pPr>
-              <w:ind w:left="0"/>
-              <w:jc w:val="center"/>
+              <w:ind w:left="66" w:right="72" w:hanging="6"/>
+              <w:jc w:val="right"/>
               <w:cnfStyle w:val="000000000000" w:firstRow="0" w:lastRow="0" w:firstColumn="0" w:lastColumn="0" w:oddVBand="0" w:evenVBand="0" w:oddHBand="0" w:evenHBand="0" w:firstRowFirstColumn="0" w:firstRowLastColumn="0" w:lastRowFirstColumn="0" w:lastRowLastColumn="0"/>
               <w:rPr>
                 <w:rFonts w:ascii="Open Sans" w:hAnsi="Open Sans" w:cs="Open Sans"/>
@@ -16041,7 +15990,7 @@
           <w:p>
             <w:pPr>
               <w:ind w:left="66" w:right="72" w:hanging="6"/>
-              <w:jc w:val="center"/>
+              <w:jc w:val="right"/>
               <w:cnfStyle w:val="000000000000" w:firstRow="0" w:lastRow="0" w:firstColumn="0" w:lastColumn="0" w:oddVBand="0" w:evenVBand="0" w:oddHBand="0" w:evenHBand="0" w:firstRowFirstColumn="0" w:firstRowLastColumn="0" w:lastRowFirstColumn="0" w:lastRowLastColumn="0"/>
               <w:rPr>
                 <w:rFonts w:ascii="Open Sans" w:hAnsi="Open Sans" w:cs="Open Sans"/>
@@ -16061,8 +16010,8 @@
           </w:tcPr>
           <w:p>
             <w:pPr>
-              <w:ind w:right="657"/>
-              <w:jc w:val="center"/>
+              <w:ind w:left="66" w:right="72" w:hanging="6"/>
+              <w:jc w:val="right"/>
               <w:cnfStyle w:val="000000000000" w:firstRow="0" w:lastRow="0" w:firstColumn="0" w:lastColumn="0" w:oddVBand="0" w:evenVBand="0" w:oddHBand="0" w:evenHBand="0" w:firstRowFirstColumn="0" w:firstRowLastColumn="0" w:lastRowFirstColumn="0" w:lastRowLastColumn="0"/>
               <w:rPr>
                 <w:rFonts w:ascii="Open Sans" w:hAnsi="Open Sans" w:cs="Open Sans"/>
@@ -16109,8 +16058,8 @@
           </w:tcPr>
           <w:p>
             <w:pPr>
-              <w:ind w:left="0"/>
-              <w:jc w:val="center"/>
+              <w:ind w:left="66" w:right="72" w:hanging="6"/>
+              <w:jc w:val="right"/>
               <w:cnfStyle w:val="000000000000" w:firstRow="0" w:lastRow="0" w:firstColumn="0" w:lastColumn="0" w:oddVBand="0" w:evenVBand="0" w:oddHBand="0" w:evenHBand="0" w:firstRowFirstColumn="0" w:firstRowLastColumn="0" w:lastRowFirstColumn="0" w:lastRowLastColumn="0"/>
               <w:rPr>
                 <w:rFonts w:ascii="Open Sans" w:hAnsi="Open Sans" w:cs="Open Sans"/>
@@ -16131,7 +16080,7 @@
           <w:p>
             <w:pPr>
               <w:ind w:left="66" w:right="72" w:hanging="6"/>
-              <w:jc w:val="center"/>
+              <w:jc w:val="right"/>
               <w:cnfStyle w:val="000000000000" w:firstRow="0" w:lastRow="0" w:firstColumn="0" w:lastColumn="0" w:oddVBand="0" w:evenVBand="0" w:oddHBand="0" w:evenHBand="0" w:firstRowFirstColumn="0" w:firstRowLastColumn="0" w:lastRowFirstColumn="0" w:lastRowLastColumn="0"/>
               <w:rPr>
                 <w:rFonts w:ascii="Open Sans" w:hAnsi="Open Sans" w:cs="Open Sans"/>
@@ -16151,8 +16100,8 @@
           </w:tcPr>
           <w:p>
             <w:pPr>
-              <w:ind w:right="657"/>
-              <w:jc w:val="center"/>
+              <w:ind w:left="66" w:right="72" w:hanging="6"/>
+              <w:jc w:val="right"/>
               <w:cnfStyle w:val="000000000000" w:firstRow="0" w:lastRow="0" w:firstColumn="0" w:lastColumn="0" w:oddVBand="0" w:evenVBand="0" w:oddHBand="0" w:evenHBand="0" w:firstRowFirstColumn="0" w:firstRowLastColumn="0" w:lastRowFirstColumn="0" w:lastRowLastColumn="0"/>
               <w:rPr>
                 <w:rFonts w:ascii="Open Sans" w:hAnsi="Open Sans" w:cs="Open Sans"/>
@@ -16609,8 +16558,8 @@
           </w:tcPr>
           <w:p>
             <w:pPr>
-              <w:ind w:left="0"/>
-              <w:jc w:val="center"/>
+              <w:ind w:left="66" w:right="72" w:hanging="6"/>
+              <w:jc w:val="right"/>
               <w:cnfStyle w:val="000000000000" w:firstRow="0" w:lastRow="0" w:firstColumn="0" w:lastColumn="0" w:oddVBand="0" w:evenVBand="0" w:oddHBand="0" w:evenHBand="0" w:firstRowFirstColumn="0" w:firstRowLastColumn="0" w:lastRowFirstColumn="0" w:lastRowLastColumn="0"/>
               <w:rPr>
                 <w:rFonts w:ascii="Open Sans" w:hAnsi="Open Sans" w:cs="Open Sans"/>
@@ -16631,7 +16580,7 @@
           <w:p>
             <w:pPr>
               <w:ind w:left="66" w:right="72" w:hanging="6"/>
-              <w:jc w:val="center"/>
+              <w:jc w:val="right"/>
               <w:cnfStyle w:val="000000000000" w:firstRow="0" w:lastRow="0" w:firstColumn="0" w:lastColumn="0" w:oddVBand="0" w:evenVBand="0" w:oddHBand="0" w:evenHBand="0" w:firstRowFirstColumn="0" w:firstRowLastColumn="0" w:lastRowFirstColumn="0" w:lastRowLastColumn="0"/>
               <w:rPr>
                 <w:rFonts w:ascii="Open Sans" w:hAnsi="Open Sans" w:cs="Open Sans"/>
@@ -16651,8 +16600,8 @@
           </w:tcPr>
           <w:p>
             <w:pPr>
-              <w:ind w:right="657"/>
-              <w:jc w:val="center"/>
+              <w:ind w:left="66" w:right="72" w:hanging="6"/>
+              <w:jc w:val="right"/>
               <w:cnfStyle w:val="000000000000" w:firstRow="0" w:lastRow="0" w:firstColumn="0" w:lastColumn="0" w:oddVBand="0" w:evenVBand="0" w:oddHBand="0" w:evenHBand="0" w:firstRowFirstColumn="0" w:firstRowLastColumn="0" w:lastRowFirstColumn="0" w:lastRowLastColumn="0"/>
               <w:rPr>
                 <w:rFonts w:ascii="Open Sans" w:hAnsi="Open Sans" w:cs="Open Sans"/>
@@ -16699,8 +16648,8 @@
           </w:tcPr>
           <w:p>
             <w:pPr>
-              <w:ind w:left="0"/>
-              <w:jc w:val="center"/>
+              <w:ind w:left="66" w:right="72" w:hanging="6"/>
+              <w:jc w:val="right"/>
               <w:cnfStyle w:val="000000000000" w:firstRow="0" w:lastRow="0" w:firstColumn="0" w:lastColumn="0" w:oddVBand="0" w:evenVBand="0" w:oddHBand="0" w:evenHBand="0" w:firstRowFirstColumn="0" w:firstRowLastColumn="0" w:lastRowFirstColumn="0" w:lastRowLastColumn="0"/>
               <w:rPr>
                 <w:rFonts w:ascii="Open Sans" w:hAnsi="Open Sans" w:cs="Open Sans"/>
@@ -16721,7 +16670,7 @@
           <w:p>
             <w:pPr>
               <w:ind w:left="66" w:right="72" w:hanging="6"/>
-              <w:jc w:val="center"/>
+              <w:jc w:val="right"/>
               <w:cnfStyle w:val="000000000000" w:firstRow="0" w:lastRow="0" w:firstColumn="0" w:lastColumn="0" w:oddVBand="0" w:evenVBand="0" w:oddHBand="0" w:evenHBand="0" w:firstRowFirstColumn="0" w:firstRowLastColumn="0" w:lastRowFirstColumn="0" w:lastRowLastColumn="0"/>
               <w:rPr>
                 <w:rFonts w:ascii="Open Sans" w:hAnsi="Open Sans" w:cs="Open Sans"/>
@@ -16741,8 +16690,8 @@
           </w:tcPr>
           <w:p>
             <w:pPr>
-              <w:ind w:right="657"/>
-              <w:jc w:val="center"/>
+              <w:ind w:left="66" w:right="72" w:hanging="6"/>
+              <w:jc w:val="right"/>
               <w:cnfStyle w:val="000000000000" w:firstRow="0" w:lastRow="0" w:firstColumn="0" w:lastColumn="0" w:oddVBand="0" w:evenVBand="0" w:oddHBand="0" w:evenHBand="0" w:firstRowFirstColumn="0" w:firstRowLastColumn="0" w:lastRowFirstColumn="0" w:lastRowLastColumn="0"/>
               <w:rPr>
                 <w:rFonts w:ascii="Open Sans" w:hAnsi="Open Sans" w:cs="Open Sans"/>
@@ -16789,8 +16738,8 @@
           </w:tcPr>
           <w:p>
             <w:pPr>
-              <w:ind w:left="0"/>
-              <w:jc w:val="center"/>
+              <w:ind w:left="66" w:right="72" w:hanging="6"/>
+              <w:jc w:val="right"/>
               <w:cnfStyle w:val="000000000000" w:firstRow="0" w:lastRow="0" w:firstColumn="0" w:lastColumn="0" w:oddVBand="0" w:evenVBand="0" w:oddHBand="0" w:evenHBand="0" w:firstRowFirstColumn="0" w:firstRowLastColumn="0" w:lastRowFirstColumn="0" w:lastRowLastColumn="0"/>
               <w:rPr>
                 <w:rFonts w:ascii="Open Sans" w:hAnsi="Open Sans" w:cs="Open Sans"/>
@@ -16811,7 +16760,7 @@
           <w:p>
             <w:pPr>
               <w:ind w:left="66" w:right="72" w:hanging="6"/>
-              <w:jc w:val="center"/>
+              <w:jc w:val="right"/>
               <w:cnfStyle w:val="000000000000" w:firstRow="0" w:lastRow="0" w:firstColumn="0" w:lastColumn="0" w:oddVBand="0" w:evenVBand="0" w:oddHBand="0" w:evenHBand="0" w:firstRowFirstColumn="0" w:firstRowLastColumn="0" w:lastRowFirstColumn="0" w:lastRowLastColumn="0"/>
               <w:rPr>
                 <w:rFonts w:ascii="Open Sans" w:hAnsi="Open Sans" w:cs="Open Sans"/>
@@ -16831,8 +16780,8 @@
           </w:tcPr>
           <w:p>
             <w:pPr>
-              <w:ind w:right="657"/>
-              <w:jc w:val="center"/>
+              <w:ind w:left="66" w:right="72" w:hanging="6"/>
+              <w:jc w:val="right"/>
               <w:cnfStyle w:val="000000000000" w:firstRow="0" w:lastRow="0" w:firstColumn="0" w:lastColumn="0" w:oddVBand="0" w:evenVBand="0" w:oddHBand="0" w:evenHBand="0" w:firstRowFirstColumn="0" w:firstRowLastColumn="0" w:lastRowFirstColumn="0" w:lastRowLastColumn="0"/>
               <w:rPr>
                 <w:rFonts w:ascii="Open Sans" w:hAnsi="Open Sans" w:cs="Open Sans"/>
@@ -16879,8 +16828,8 @@
           </w:tcPr>
           <w:p>
             <w:pPr>
-              <w:ind w:left="0"/>
-              <w:jc w:val="center"/>
+              <w:ind w:left="66" w:right="72" w:hanging="6"/>
+              <w:jc w:val="right"/>
               <w:cnfStyle w:val="000000000000" w:firstRow="0" w:lastRow="0" w:firstColumn="0" w:lastColumn="0" w:oddVBand="0" w:evenVBand="0" w:oddHBand="0" w:evenHBand="0" w:firstRowFirstColumn="0" w:firstRowLastColumn="0" w:lastRowFirstColumn="0" w:lastRowLastColumn="0"/>
               <w:rPr>
                 <w:rFonts w:ascii="Open Sans" w:hAnsi="Open Sans" w:cs="Open Sans"/>
@@ -16901,7 +16850,7 @@
           <w:p>
             <w:pPr>
               <w:ind w:left="66" w:right="72" w:hanging="6"/>
-              <w:jc w:val="center"/>
+              <w:jc w:val="right"/>
               <w:cnfStyle w:val="000000000000" w:firstRow="0" w:lastRow="0" w:firstColumn="0" w:lastColumn="0" w:oddVBand="0" w:evenVBand="0" w:oddHBand="0" w:evenHBand="0" w:firstRowFirstColumn="0" w:firstRowLastColumn="0" w:lastRowFirstColumn="0" w:lastRowLastColumn="0"/>
               <w:rPr>
                 <w:rFonts w:ascii="Open Sans" w:hAnsi="Open Sans" w:cs="Open Sans"/>
@@ -16921,8 +16870,8 @@
           </w:tcPr>
           <w:p>
             <w:pPr>
-              <w:ind w:right="657"/>
-              <w:jc w:val="center"/>
+              <w:ind w:left="66" w:right="72" w:hanging="6"/>
+              <w:jc w:val="right"/>
               <w:cnfStyle w:val="000000000000" w:firstRow="0" w:lastRow="0" w:firstColumn="0" w:lastColumn="0" w:oddVBand="0" w:evenVBand="0" w:oddHBand="0" w:evenHBand="0" w:firstRowFirstColumn="0" w:firstRowLastColumn="0" w:lastRowFirstColumn="0" w:lastRowLastColumn="0"/>
               <w:rPr>
                 <w:rFonts w:ascii="Open Sans" w:hAnsi="Open Sans" w:cs="Open Sans"/>
@@ -16969,8 +16918,8 @@
           </w:tcPr>
           <w:p>
             <w:pPr>
-              <w:ind w:left="0"/>
-              <w:jc w:val="center"/>
+              <w:ind w:left="66" w:right="72" w:hanging="6"/>
+              <w:jc w:val="right"/>
               <w:cnfStyle w:val="000000000000" w:firstRow="0" w:lastRow="0" w:firstColumn="0" w:lastColumn="0" w:oddVBand="0" w:evenVBand="0" w:oddHBand="0" w:evenHBand="0" w:firstRowFirstColumn="0" w:firstRowLastColumn="0" w:lastRowFirstColumn="0" w:lastRowLastColumn="0"/>
               <w:rPr>
                 <w:rFonts w:ascii="Open Sans" w:hAnsi="Open Sans" w:cs="Open Sans"/>
@@ -16991,7 +16940,7 @@
           <w:p>
             <w:pPr>
               <w:ind w:left="66" w:right="72" w:hanging="6"/>
-              <w:jc w:val="center"/>
+              <w:jc w:val="right"/>
               <w:cnfStyle w:val="000000000000" w:firstRow="0" w:lastRow="0" w:firstColumn="0" w:lastColumn="0" w:oddVBand="0" w:evenVBand="0" w:oddHBand="0" w:evenHBand="0" w:firstRowFirstColumn="0" w:firstRowLastColumn="0" w:lastRowFirstColumn="0" w:lastRowLastColumn="0"/>
               <w:rPr>
                 <w:rFonts w:ascii="Open Sans" w:hAnsi="Open Sans" w:cs="Open Sans"/>
@@ -17011,8 +16960,8 @@
           </w:tcPr>
           <w:p>
             <w:pPr>
-              <w:ind w:right="657"/>
-              <w:jc w:val="center"/>
+              <w:ind w:left="66" w:right="72" w:hanging="6"/>
+              <w:jc w:val="right"/>
               <w:cnfStyle w:val="000000000000" w:firstRow="0" w:lastRow="0" w:firstColumn="0" w:lastColumn="0" w:oddVBand="0" w:evenVBand="0" w:oddHBand="0" w:evenHBand="0" w:firstRowFirstColumn="0" w:firstRowLastColumn="0" w:lastRowFirstColumn="0" w:lastRowLastColumn="0"/>
               <w:rPr>
                 <w:rFonts w:ascii="Open Sans" w:hAnsi="Open Sans" w:cs="Open Sans"/>
@@ -17340,8 +17289,6 @@
               </w:rPr>
               <w:t>规则</w:t>
             </w:r>
-            <w:bookmarkStart w:id="44" w:name="_GoBack"/>
-            <w:bookmarkEnd w:id="44"/>
           </w:p>
         </w:tc>
         <w:tc>
@@ -17470,6 +17417,7 @@
                 <w:b w:val="0"/>
               </w:rPr>
             </w:pPr>
+            <w:bookmarkStart w:id="44" w:name="_GoBack" w:colFirst="1" w:colLast="3"/>
             <w:r>
               <w:rPr>
                 <w:rFonts w:ascii="Open Sans" w:hAnsi="Open Sans" w:cs="Open Sans"/>
@@ -17485,8 +17433,8 @@
           </w:tcPr>
           <w:p>
             <w:pPr>
-              <w:ind w:left="0"/>
-              <w:jc w:val="center"/>
+              <w:ind w:left="66" w:right="72" w:hanging="6"/>
+              <w:jc w:val="right"/>
               <w:cnfStyle w:val="000000000000" w:firstRow="0" w:lastRow="0" w:firstColumn="0" w:lastColumn="0" w:oddVBand="0" w:evenVBand="0" w:oddHBand="0" w:evenHBand="0" w:firstRowFirstColumn="0" w:firstRowLastColumn="0" w:lastRowFirstColumn="0" w:lastRowLastColumn="0"/>
               <w:rPr>
                 <w:rFonts w:ascii="Open Sans" w:hAnsi="Open Sans" w:cs="Open Sans"/>
@@ -17507,7 +17455,7 @@
           <w:p>
             <w:pPr>
               <w:ind w:left="66" w:right="72" w:hanging="6"/>
-              <w:jc w:val="center"/>
+              <w:jc w:val="right"/>
               <w:cnfStyle w:val="000000000000" w:firstRow="0" w:lastRow="0" w:firstColumn="0" w:lastColumn="0" w:oddVBand="0" w:evenVBand="0" w:oddHBand="0" w:evenHBand="0" w:firstRowFirstColumn="0" w:firstRowLastColumn="0" w:lastRowFirstColumn="0" w:lastRowLastColumn="0"/>
               <w:rPr>
                 <w:rFonts w:ascii="Open Sans" w:hAnsi="Open Sans" w:cs="Open Sans"/>
@@ -17527,8 +17475,8 @@
           </w:tcPr>
           <w:p>
             <w:pPr>
-              <w:ind w:right="657"/>
-              <w:jc w:val="center"/>
+              <w:ind w:left="66" w:right="72" w:hanging="6"/>
+              <w:jc w:val="right"/>
               <w:cnfStyle w:val="000000000000" w:firstRow="0" w:lastRow="0" w:firstColumn="0" w:lastColumn="0" w:oddVBand="0" w:evenVBand="0" w:oddHBand="0" w:evenHBand="0" w:firstRowFirstColumn="0" w:firstRowLastColumn="0" w:lastRowFirstColumn="0" w:lastRowLastColumn="0"/>
               <w:rPr>
                 <w:rFonts w:ascii="Open Sans" w:hAnsi="Open Sans" w:cs="Open Sans"/>
@@ -17575,8 +17523,8 @@
           </w:tcPr>
           <w:p>
             <w:pPr>
-              <w:ind w:left="0"/>
-              <w:jc w:val="center"/>
+              <w:ind w:left="66" w:right="72" w:hanging="6"/>
+              <w:jc w:val="right"/>
               <w:cnfStyle w:val="000000000000" w:firstRow="0" w:lastRow="0" w:firstColumn="0" w:lastColumn="0" w:oddVBand="0" w:evenVBand="0" w:oddHBand="0" w:evenHBand="0" w:firstRowFirstColumn="0" w:firstRowLastColumn="0" w:lastRowFirstColumn="0" w:lastRowLastColumn="0"/>
               <w:rPr>
                 <w:rFonts w:ascii="Open Sans" w:hAnsi="Open Sans" w:cs="Open Sans"/>
@@ -17597,7 +17545,7 @@
           <w:p>
             <w:pPr>
               <w:ind w:left="66" w:right="72" w:hanging="6"/>
-              <w:jc w:val="center"/>
+              <w:jc w:val="right"/>
               <w:cnfStyle w:val="000000000000" w:firstRow="0" w:lastRow="0" w:firstColumn="0" w:lastColumn="0" w:oddVBand="0" w:evenVBand="0" w:oddHBand="0" w:evenHBand="0" w:firstRowFirstColumn="0" w:firstRowLastColumn="0" w:lastRowFirstColumn="0" w:lastRowLastColumn="0"/>
               <w:rPr>
                 <w:rFonts w:ascii="Open Sans" w:hAnsi="Open Sans" w:cs="Open Sans"/>
@@ -17617,8 +17565,8 @@
           </w:tcPr>
           <w:p>
             <w:pPr>
-              <w:ind w:right="657"/>
-              <w:jc w:val="center"/>
+              <w:ind w:left="66" w:right="72" w:hanging="6"/>
+              <w:jc w:val="right"/>
               <w:cnfStyle w:val="000000000000" w:firstRow="0" w:lastRow="0" w:firstColumn="0" w:lastColumn="0" w:oddVBand="0" w:evenVBand="0" w:oddHBand="0" w:evenHBand="0" w:firstRowFirstColumn="0" w:firstRowLastColumn="0" w:lastRowFirstColumn="0" w:lastRowLastColumn="0"/>
               <w:rPr>
                 <w:rFonts w:ascii="Open Sans" w:hAnsi="Open Sans" w:cs="Open Sans"/>
@@ -17665,8 +17613,8 @@
           </w:tcPr>
           <w:p>
             <w:pPr>
-              <w:ind w:left="0"/>
-              <w:jc w:val="center"/>
+              <w:ind w:left="66" w:right="72" w:hanging="6"/>
+              <w:jc w:val="right"/>
               <w:cnfStyle w:val="000000000000" w:firstRow="0" w:lastRow="0" w:firstColumn="0" w:lastColumn="0" w:oddVBand="0" w:evenVBand="0" w:oddHBand="0" w:evenHBand="0" w:firstRowFirstColumn="0" w:firstRowLastColumn="0" w:lastRowFirstColumn="0" w:lastRowLastColumn="0"/>
               <w:rPr>
                 <w:rFonts w:ascii="Open Sans" w:hAnsi="Open Sans" w:cs="Open Sans"/>
@@ -17687,7 +17635,7 @@
           <w:p>
             <w:pPr>
               <w:ind w:left="66" w:right="72" w:hanging="6"/>
-              <w:jc w:val="center"/>
+              <w:jc w:val="right"/>
               <w:cnfStyle w:val="000000000000" w:firstRow="0" w:lastRow="0" w:firstColumn="0" w:lastColumn="0" w:oddVBand="0" w:evenVBand="0" w:oddHBand="0" w:evenHBand="0" w:firstRowFirstColumn="0" w:firstRowLastColumn="0" w:lastRowFirstColumn="0" w:lastRowLastColumn="0"/>
               <w:rPr>
                 <w:rFonts w:ascii="Open Sans" w:hAnsi="Open Sans" w:cs="Open Sans"/>
@@ -17707,8 +17655,8 @@
           </w:tcPr>
           <w:p>
             <w:pPr>
-              <w:ind w:right="657"/>
-              <w:jc w:val="center"/>
+              <w:ind w:left="66" w:right="72" w:hanging="6"/>
+              <w:jc w:val="right"/>
               <w:cnfStyle w:val="000000000000" w:firstRow="0" w:lastRow="0" w:firstColumn="0" w:lastColumn="0" w:oddVBand="0" w:evenVBand="0" w:oddHBand="0" w:evenHBand="0" w:firstRowFirstColumn="0" w:firstRowLastColumn="0" w:lastRowFirstColumn="0" w:lastRowLastColumn="0"/>
               <w:rPr>
                 <w:rFonts w:ascii="Open Sans" w:hAnsi="Open Sans" w:cs="Open Sans"/>
@@ -17755,8 +17703,8 @@
           </w:tcPr>
           <w:p>
             <w:pPr>
-              <w:ind w:left="0"/>
-              <w:jc w:val="center"/>
+              <w:ind w:left="66" w:right="72" w:hanging="6"/>
+              <w:jc w:val="right"/>
               <w:cnfStyle w:val="000000000000" w:firstRow="0" w:lastRow="0" w:firstColumn="0" w:lastColumn="0" w:oddVBand="0" w:evenVBand="0" w:oddHBand="0" w:evenHBand="0" w:firstRowFirstColumn="0" w:firstRowLastColumn="0" w:lastRowFirstColumn="0" w:lastRowLastColumn="0"/>
               <w:rPr>
                 <w:rFonts w:ascii="Open Sans" w:hAnsi="Open Sans" w:cs="Open Sans"/>
@@ -17777,7 +17725,7 @@
           <w:p>
             <w:pPr>
               <w:ind w:left="66" w:right="72" w:hanging="6"/>
-              <w:jc w:val="center"/>
+              <w:jc w:val="right"/>
               <w:cnfStyle w:val="000000000000" w:firstRow="0" w:lastRow="0" w:firstColumn="0" w:lastColumn="0" w:oddVBand="0" w:evenVBand="0" w:oddHBand="0" w:evenHBand="0" w:firstRowFirstColumn="0" w:firstRowLastColumn="0" w:lastRowFirstColumn="0" w:lastRowLastColumn="0"/>
               <w:rPr>
                 <w:rFonts w:ascii="Open Sans" w:hAnsi="Open Sans" w:cs="Open Sans"/>
@@ -17797,8 +17745,8 @@
           </w:tcPr>
           <w:p>
             <w:pPr>
-              <w:ind w:right="657"/>
-              <w:jc w:val="center"/>
+              <w:ind w:left="66" w:right="72" w:hanging="6"/>
+              <w:jc w:val="right"/>
               <w:cnfStyle w:val="000000000000" w:firstRow="0" w:lastRow="0" w:firstColumn="0" w:lastColumn="0" w:oddVBand="0" w:evenVBand="0" w:oddHBand="0" w:evenHBand="0" w:firstRowFirstColumn="0" w:firstRowLastColumn="0" w:lastRowFirstColumn="0" w:lastRowLastColumn="0"/>
               <w:rPr>
                 <w:rFonts w:ascii="Open Sans" w:hAnsi="Open Sans" w:cs="Open Sans"/>
@@ -17845,8 +17793,8 @@
           </w:tcPr>
           <w:p>
             <w:pPr>
-              <w:ind w:left="0"/>
-              <w:jc w:val="center"/>
+              <w:ind w:left="66" w:right="72" w:hanging="6"/>
+              <w:jc w:val="right"/>
               <w:cnfStyle w:val="000000000000" w:firstRow="0" w:lastRow="0" w:firstColumn="0" w:lastColumn="0" w:oddVBand="0" w:evenVBand="0" w:oddHBand="0" w:evenHBand="0" w:firstRowFirstColumn="0" w:firstRowLastColumn="0" w:lastRowFirstColumn="0" w:lastRowLastColumn="0"/>
               <w:rPr>
                 <w:rFonts w:ascii="Open Sans" w:hAnsi="Open Sans" w:cs="Open Sans"/>
@@ -17867,7 +17815,7 @@
           <w:p>
             <w:pPr>
               <w:ind w:left="66" w:right="72" w:hanging="6"/>
-              <w:jc w:val="center"/>
+              <w:jc w:val="right"/>
               <w:cnfStyle w:val="000000000000" w:firstRow="0" w:lastRow="0" w:firstColumn="0" w:lastColumn="0" w:oddVBand="0" w:evenVBand="0" w:oddHBand="0" w:evenHBand="0" w:firstRowFirstColumn="0" w:firstRowLastColumn="0" w:lastRowFirstColumn="0" w:lastRowLastColumn="0"/>
               <w:rPr>
                 <w:rFonts w:ascii="Open Sans" w:hAnsi="Open Sans" w:cs="Open Sans"/>
@@ -17887,8 +17835,8 @@
           </w:tcPr>
           <w:p>
             <w:pPr>
-              <w:ind w:right="657"/>
-              <w:jc w:val="center"/>
+              <w:ind w:left="66" w:right="72" w:hanging="6"/>
+              <w:jc w:val="right"/>
               <w:cnfStyle w:val="000000000000" w:firstRow="0" w:lastRow="0" w:firstColumn="0" w:lastColumn="0" w:oddVBand="0" w:evenVBand="0" w:oddHBand="0" w:evenHBand="0" w:firstRowFirstColumn="0" w:firstRowLastColumn="0" w:lastRowFirstColumn="0" w:lastRowLastColumn="0"/>
               <w:rPr>
                 <w:rFonts w:ascii="Open Sans" w:hAnsi="Open Sans" w:cs="Open Sans"/>
@@ -17904,6 +17852,7 @@
         </w:tc>
       </w:tr>
     </w:tbl>
+    <w:bookmarkEnd w:id="44"/>
     <w:p>
       <w:pPr>
         <w:spacing w:after="0" w:line="240" w:lineRule="auto"/>
@@ -21114,6 +21063,7 @@
     <w:lsdException w:name="HTML Sample" w:semiHidden="1" w:unhideWhenUsed="1"/>
     <w:lsdException w:name="HTML Typewriter" w:semiHidden="1" w:unhideWhenUsed="1"/>
     <w:lsdException w:name="HTML Variable" w:semiHidden="1" w:unhideWhenUsed="1"/>
+    <w:lsdException w:name="Normal Table" w:semiHidden="1" w:unhideWhenUsed="1"/>
     <w:lsdException w:name="annotation subject" w:semiHidden="1" w:uiPriority="0" w:unhideWhenUsed="1"/>
     <w:lsdException w:name="No List" w:semiHidden="1" w:unhideWhenUsed="1"/>
     <w:lsdException w:name="Outline List 1" w:semiHidden="1" w:unhideWhenUsed="1"/>
@@ -21160,8 +21110,10 @@
     <w:lsdException w:name="Table Subtle 2" w:semiHidden="1" w:unhideWhenUsed="1"/>
     <w:lsdException w:name="Table Web 1" w:semiHidden="1" w:unhideWhenUsed="1"/>
     <w:lsdException w:name="Table Web 2" w:semiHidden="1" w:unhideWhenUsed="1"/>
+    <w:lsdException w:name="Table Web 3" w:semiHidden="1" w:unhideWhenUsed="1"/>
     <w:lsdException w:name="Balloon Text" w:semiHidden="1" w:uiPriority="0" w:unhideWhenUsed="1"/>
     <w:lsdException w:name="Table Grid" w:uiPriority="0"/>
+    <w:lsdException w:name="Table Theme" w:semiHidden="1" w:unhideWhenUsed="1"/>
     <w:lsdException w:name="Placeholder Text" w:semiHidden="1"/>
     <w:lsdException w:name="No Spacing" w:uiPriority="1" w:qFormat="1"/>
     <w:lsdException w:name="Light Shading" w:uiPriority="60"/>
@@ -24895,33 +24847,24 @@
           <c:layoutTarget val="inner"/>
           <c:xMode val="edge"/>
           <c:yMode val="edge"/>
-          <c:x val="0.14550645875148288"/>
-          <c:y val="3.2133153882921719E-2"/>
-          <c:w val="0.62073855053833493"/>
+          <c:x val="0.14550645875148549"/>
+          <c:y val="3.2133153882922191E-2"/>
+          <c:w val="0.62073855053834315"/>
           <c:h val="0.91066434061011869"/>
         </c:manualLayout>
       </c:layout>
-      <c:doughnutChart>
+      <c:pieChart>
         <c:varyColors val="1"/>
         <c:ser>
           <c:idx val="0"/>
           <c:order val="0"/>
           <c:tx>
             <c:strRef>
-              <c:f>Sheet1!$B$1:$B$4</c:f>
+              <c:f>Sheet1!$B$1</c:f>
               <c:strCache>
-                <c:ptCount val="4"/>
+                <c:ptCount val="1"/>
                 <c:pt idx="0">
-                  <c:v>LoC</c:v>
-                </c:pt>
-                <c:pt idx="1">
-                  <c:v>284306</c:v>
-                </c:pt>
-                <c:pt idx="2">
-                  <c:v>215388</c:v>
-                </c:pt>
-                <c:pt idx="3">
-                  <c:v>4143</c:v>
+                  <c:v>kLoC</c:v>
                 </c:pt>
               </c:strCache>
             </c:strRef>
@@ -24932,7 +24875,7 @@
             <c:spPr>
               <a:solidFill>
                 <a:schemeClr val="accent6">
-                  <a:shade val="65000"/>
+                  <a:tint val="54000"/>
                 </a:schemeClr>
               </a:solidFill>
               <a:ln w="9525" cap="flat" cmpd="sng" algn="ctr">
@@ -24950,12 +24893,40 @@
             </c:spPr>
             <c:extLst>
               <c:ext xmlns:c16="http://schemas.microsoft.com/office/drawing/2014/chart" uri="{C3380CC4-5D6E-409C-BE32-E72D297353CC}">
-                <c16:uniqueId val="{00000001-3EF1-4B3E-AD86-AFAA82F16B4B}"/>
+                <c16:uniqueId val="{00000001-DC6B-4611-BFD2-DAA32279C463}"/>
               </c:ext>
             </c:extLst>
           </c:dPt>
           <c:dPt>
             <c:idx val="1"/>
+            <c:bubble3D val="0"/>
+            <c:spPr>
+              <a:solidFill>
+                <a:schemeClr val="accent6">
+                  <a:tint val="77000"/>
+                </a:schemeClr>
+              </a:solidFill>
+              <a:ln w="9525" cap="flat" cmpd="sng" algn="ctr">
+                <a:solidFill>
+                  <a:schemeClr val="accent6">
+                    <a:shade val="50000"/>
+                    <a:shade val="95000"/>
+                    <a:satMod val="105000"/>
+                  </a:schemeClr>
+                </a:solidFill>
+                <a:prstDash val="solid"/>
+                <a:round/>
+              </a:ln>
+              <a:effectLst/>
+            </c:spPr>
+            <c:extLst>
+              <c:ext xmlns:c16="http://schemas.microsoft.com/office/drawing/2014/chart" uri="{C3380CC4-5D6E-409C-BE32-E72D297353CC}">
+                <c16:uniqueId val="{00000003-DC6B-4611-BFD2-DAA32279C463}"/>
+              </c:ext>
+            </c:extLst>
+          </c:dPt>
+          <c:dPt>
+            <c:idx val="2"/>
             <c:bubble3D val="0"/>
             <c:spPr>
               <a:solidFill>
@@ -24976,17 +24947,17 @@
             </c:spPr>
             <c:extLst>
               <c:ext xmlns:c16="http://schemas.microsoft.com/office/drawing/2014/chart" uri="{C3380CC4-5D6E-409C-BE32-E72D297353CC}">
-                <c16:uniqueId val="{00000003-3EF1-4B3E-AD86-AFAA82F16B4B}"/>
+                <c16:uniqueId val="{00000005-DC6B-4611-BFD2-DAA32279C463}"/>
               </c:ext>
             </c:extLst>
           </c:dPt>
           <c:dPt>
-            <c:idx val="2"/>
+            <c:idx val="3"/>
             <c:bubble3D val="0"/>
             <c:spPr>
               <a:solidFill>
                 <a:schemeClr val="accent6">
-                  <a:tint val="65000"/>
+                  <a:shade val="76000"/>
                 </a:schemeClr>
               </a:solidFill>
               <a:ln w="9525" cap="flat" cmpd="sng" algn="ctr">
@@ -25004,82 +24975,44 @@
             </c:spPr>
             <c:extLst>
               <c:ext xmlns:c16="http://schemas.microsoft.com/office/drawing/2014/chart" uri="{C3380CC4-5D6E-409C-BE32-E72D297353CC}">
-                <c16:uniqueId val="{00000005-3EF1-4B3E-AD86-AFAA82F16B4B}"/>
+                <c16:uniqueId val="{00000007-DC6B-4611-BFD2-DAA32279C463}"/>
+              </c:ext>
+            </c:extLst>
+          </c:dPt>
+          <c:dPt>
+            <c:idx val="4"/>
+            <c:bubble3D val="0"/>
+            <c:spPr>
+              <a:solidFill>
+                <a:schemeClr val="accent6">
+                  <a:shade val="53000"/>
+                </a:schemeClr>
+              </a:solidFill>
+              <a:ln w="9525" cap="flat" cmpd="sng" algn="ctr">
+                <a:solidFill>
+                  <a:schemeClr val="accent6">
+                    <a:shade val="50000"/>
+                    <a:shade val="95000"/>
+                    <a:satMod val="105000"/>
+                  </a:schemeClr>
+                </a:solidFill>
+                <a:prstDash val="solid"/>
+                <a:round/>
+              </a:ln>
+              <a:effectLst/>
+            </c:spPr>
+            <c:extLst>
+              <c:ext xmlns:c16="http://schemas.microsoft.com/office/drawing/2014/chart" uri="{C3380CC4-5D6E-409C-BE32-E72D297353CC}">
+                <c16:uniqueId val="{00000009-DC6B-4611-BFD2-DAA32279C463}"/>
               </c:ext>
             </c:extLst>
           </c:dPt>
           <c:dLbls>
             <c:dLbl>
-              <c:idx val="0"/>
-              <c:tx>
-                <c:rich>
-                  <a:bodyPr/>
-                  <a:lstStyle/>
-                  <a:p>
-                    <a:r>
-                      <a:rPr lang="en-US"/>
-                      <a:t>Java</a:t>
-                    </a:r>
-                    <a:r>
-                      <a:rPr lang="en-US" baseline="0"/>
-                      <a:t>
-</a:t>
-                    </a:r>
-                    <a:fld id="{0DE0815E-B266-462D-9FBF-318FCDBBE704}" type="VALUE">
-                      <a:rPr lang="en-US" altLang="zh-CN" baseline="0"/>
-                      <a:pPr/>
-                      <a:t>[VALUE]</a:t>
-                    </a:fld>
-                    <a:endParaRPr lang="en-US" baseline="0"/>
-                  </a:p>
-                </c:rich>
-              </c:tx>
-              <c:showLegendKey val="0"/>
-              <c:showVal val="1"/>
-              <c:showCatName val="1"/>
-              <c:showSerName val="0"/>
-              <c:showPercent val="0"/>
-              <c:showBubbleSize val="0"/>
-              <c:separator>
-</c:separator>
-              <c:extLst>
-                <c:ext xmlns:c15="http://schemas.microsoft.com/office/drawing/2012/chart" uri="{CE6537A1-D6FC-4f65-9D91-7224C49458BB}">
-                  <c15:dlblFieldTable/>
-                  <c15:showDataLabelsRange val="0"/>
-                </c:ext>
-                <c:ext xmlns:c16="http://schemas.microsoft.com/office/drawing/2014/chart" uri="{C3380CC4-5D6E-409C-BE32-E72D297353CC}">
-                  <c16:uniqueId val="{00000001-3EF1-4B3E-AD86-AFAA82F16B4B}"/>
-                </c:ext>
-              </c:extLst>
-            </c:dLbl>
-            <c:dLbl>
-              <c:idx val="2"/>
-              <c:layout>
-                <c:manualLayout>
-                  <c:x val="0.26822829870755099"/>
-                  <c:y val="-4.790419161676647E-2"/>
-                </c:manualLayout>
-              </c:layout>
-              <c:showLegendKey val="0"/>
-              <c:showVal val="1"/>
-              <c:showCatName val="1"/>
-              <c:showSerName val="0"/>
-              <c:showPercent val="0"/>
-              <c:showBubbleSize val="0"/>
-              <c:separator>
-</c:separator>
-              <c:extLst>
-                <c:ext xmlns:c15="http://schemas.microsoft.com/office/drawing/2012/chart" uri="{CE6537A1-D6FC-4f65-9D91-7224C49458BB}"/>
-                <c:ext xmlns:c16="http://schemas.microsoft.com/office/drawing/2014/chart" uri="{C3380CC4-5D6E-409C-BE32-E72D297353CC}">
-                  <c16:uniqueId val="{00000005-3EF1-4B3E-AD86-AFAA82F16B4B}"/>
-                </c:ext>
-              </c:extLst>
-            </c:dLbl>
-            <c:dLbl>
               <c:idx val="3"/>
               <c:layout>
                 <c:manualLayout>
-                  <c:x val="-0.20676843965933236"/>
+                  <c:x val="-0.20676843965933558"/>
                   <c:y val="2.3952095808383235E-2"/>
                 </c:manualLayout>
               </c:layout>
@@ -25094,7 +25027,7 @@
               <c:extLst>
                 <c:ext xmlns:c15="http://schemas.microsoft.com/office/drawing/2012/chart" uri="{CE6537A1-D6FC-4f65-9D91-7224C49458BB}"/>
                 <c:ext xmlns:c16="http://schemas.microsoft.com/office/drawing/2014/chart" uri="{C3380CC4-5D6E-409C-BE32-E72D297353CC}">
-                  <c16:uniqueId val="{00000006-3EF1-4B3E-AD86-AFAA82F16B4B}"/>
+                  <c16:uniqueId val="{00000007-DC6B-4611-BFD2-DAA32279C463}"/>
                 </c:ext>
               </c:extLst>
             </c:dLbl>
@@ -25117,7 +25050,7 @@
               <c:extLst>
                 <c:ext xmlns:c15="http://schemas.microsoft.com/office/drawing/2012/chart" uri="{CE6537A1-D6FC-4f65-9D91-7224C49458BB}"/>
                 <c:ext xmlns:c16="http://schemas.microsoft.com/office/drawing/2014/chart" uri="{C3380CC4-5D6E-409C-BE32-E72D297353CC}">
-                  <c16:uniqueId val="{00000007-3EF1-4B3E-AD86-AFAA82F16B4B}"/>
+                  <c16:uniqueId val="{00000009-DC6B-4611-BFD2-DAA32279C463}"/>
                 </c:ext>
               </c:extLst>
             </c:dLbl>
@@ -25162,9 +25095,12 @@
             <c:showLeaderLines val="1"/>
             <c:leaderLines>
               <c:spPr>
-                <a:ln w="6350" cap="flat" cmpd="sng" algn="ctr">
+                <a:ln w="9525" cap="flat" cmpd="sng" algn="ctr">
                   <a:solidFill>
-                    <a:schemeClr val="dk1"/>
+                    <a:schemeClr val="dk1">
+                      <a:shade val="95000"/>
+                      <a:satMod val="105000"/>
+                    </a:schemeClr>
                   </a:solidFill>
                   <a:prstDash val="solid"/>
                   <a:round/>
@@ -25178,42 +25114,54 @@
           </c:dLbls>
           <c:cat>
             <c:strRef>
-              <c:f>Sheet1!$A$2:$A$4</c:f>
+              <c:f>Sheet1!$A$2:$A$6</c:f>
               <c:strCache>
-                <c:ptCount val="3"/>
+                <c:ptCount val="5"/>
                 <c:pt idx="0">
-                  <c:v>PHP</c:v>
+                  <c:v>Techno1</c:v>
                 </c:pt>
                 <c:pt idx="1">
-                  <c:v>HTML5</c:v>
+                  <c:v>Techno2</c:v>
                 </c:pt>
                 <c:pt idx="2">
-                  <c:v>SQL</c:v>
+                  <c:v>Techno3</c:v>
+                </c:pt>
+                <c:pt idx="3">
+                  <c:v>Techno4</c:v>
+                </c:pt>
+                <c:pt idx="4">
+                  <c:v>Techno5</c:v>
                 </c:pt>
               </c:strCache>
             </c:strRef>
           </c:cat>
           <c:val>
             <c:numRef>
-              <c:f>Sheet1!$B$2:$B$4</c:f>
+              <c:f>Sheet1!$B$2:$B$6</c:f>
               <c:numCache>
                 <c:formatCode>#,##0</c:formatCode>
-                <c:ptCount val="3"/>
+                <c:ptCount val="5"/>
                 <c:pt idx="0">
-                  <c:v>284306</c:v>
+                  <c:v>198000</c:v>
                 </c:pt>
                 <c:pt idx="1">
-                  <c:v>215388</c:v>
+                  <c:v>100230</c:v>
                 </c:pt>
                 <c:pt idx="2">
-                  <c:v>4143</c:v>
+                  <c:v>90000</c:v>
+                </c:pt>
+                <c:pt idx="3">
+                  <c:v>10000</c:v>
+                </c:pt>
+                <c:pt idx="4">
+                  <c:v>9988</c:v>
                 </c:pt>
               </c:numCache>
             </c:numRef>
           </c:val>
           <c:extLst>
             <c:ext xmlns:c16="http://schemas.microsoft.com/office/drawing/2014/chart" uri="{C3380CC4-5D6E-409C-BE32-E72D297353CC}">
-              <c16:uniqueId val="{00000008-3EF1-4B3E-AD86-AFAA82F16B4B}"/>
+              <c16:uniqueId val="{0000000A-DC6B-4611-BFD2-DAA32279C463}"/>
             </c:ext>
           </c:extLst>
         </c:ser>
@@ -25227,8 +25175,7 @@
           <c:showLeaderLines val="1"/>
         </c:dLbls>
         <c:firstSliceAng val="0"/>
-        <c:holeSize val="50"/>
-      </c:doughnutChart>
+      </c:pieChart>
       <c:spPr>
         <a:noFill/>
         <a:ln>
@@ -25243,7 +25190,7 @@
   </c:chart>
   <c:spPr>
     <a:noFill/>
-    <a:ln w="6350" cap="flat" cmpd="sng" algn="ctr">
+    <a:ln w="9525" cap="flat" cmpd="sng" algn="ctr">
       <a:noFill/>
       <a:prstDash val="solid"/>
       <a:round/>
@@ -25267,7 +25214,7 @@
 </file>
 
 <file path=word/charts/colors1.xml><?xml version="1.0" encoding="utf-8"?>
-<cs:colorStyle xmlns:cs="http://schemas.microsoft.com/office/drawing/2012/chartStyle" xmlns:a="http://schemas.openxmlformats.org/drawingml/2006/main" meth="withinLinear" id="19">
+<cs:colorStyle xmlns:cs="http://schemas.microsoft.com/office/drawing/2012/chartStyle" xmlns:a="http://schemas.openxmlformats.org/drawingml/2006/main" meth="withinLinearReversed" id="26">
   <a:schemeClr val="accent6"/>
 </cs:colorStyle>
 </file>
@@ -26051,7 +25998,7 @@
 </file>
 
 <file path=customXml/itemProps2.xml><?xml version="1.0" encoding="utf-8"?>
-<ds:datastoreItem xmlns:ds="http://schemas.openxmlformats.org/officeDocument/2006/customXml" ds:itemID="{57CA2E14-01E3-4B70-AA1B-42DE35D9A04E}">
+<ds:datastoreItem xmlns:ds="http://schemas.openxmlformats.org/officeDocument/2006/customXml" ds:itemID="{0370A76B-55E6-468E-9A9B-5371235166F1}">
   <ds:schemaRefs>
     <ds:schemaRef ds:uri="http://schemas.openxmlformats.org/officeDocument/2006/bibliography"/>
   </ds:schemaRefs>

</xml_diff>